<commit_message>
Thêm các chỉnh sửa ở tài liệu 2
</commit_message>
<xml_diff>
--- a/2_QAs/v1.1/17_2_ApplicationDevelopment_QAs_v1.1.docx
+++ b/2_QAs/v1.1/17_2_ApplicationDevelopment_QAs_v1.1.docx
@@ -91,25 +91,7 @@
           <w:sz w:val="26"/>
           <w:szCs w:val="26"/>
         </w:rPr>
-        <w:t xml:space="preserve">Trần Thanh </w:t>
-      </w:r>
-      <w:proofErr w:type="spellStart"/>
-      <w:r>
-        <w:rPr>
-          <w:rFonts w:ascii="Times New Roman" w:hAnsi="Times New Roman" w:cs="Times New Roman"/>
-          <w:sz w:val="26"/>
-          <w:szCs w:val="26"/>
-        </w:rPr>
-        <w:t>Vy</w:t>
-      </w:r>
-      <w:proofErr w:type="spellEnd"/>
-      <w:r>
-        <w:rPr>
-          <w:rFonts w:ascii="Times New Roman" w:hAnsi="Times New Roman" w:cs="Times New Roman"/>
-          <w:sz w:val="26"/>
-          <w:szCs w:val="26"/>
-        </w:rPr>
-        <w:t xml:space="preserve"> </w:t>
+        <w:t xml:space="preserve">Trần Thanh Vy </w:t>
       </w:r>
       <w:r>
         <w:rPr>
@@ -3264,11 +3246,12 @@
         <w:rPr>
           <w:rFonts w:ascii="Times New Roman" w:hAnsi="Times New Roman" w:cs="Times New Roman"/>
           <w:b/>
+          <w:noProof/>
           <w:sz w:val="26"/>
           <w:szCs w:val="26"/>
         </w:rPr>
         <w:drawing>
-          <wp:anchor distT="0" distB="0" distL="114300" distR="114300" simplePos="0" relativeHeight="251658240" behindDoc="1" locked="0" layoutInCell="1" allowOverlap="1" wp14:anchorId="4F08DCB6" wp14:editId="1041D93F">
+          <wp:anchor distT="0" distB="0" distL="114300" distR="114300" simplePos="0" relativeHeight="251658240" behindDoc="1" locked="0" layoutInCell="1" allowOverlap="1" wp14:anchorId="4F08DCB6" wp14:editId="4CAD62B5">
             <wp:simplePos x="0" y="0"/>
             <wp:positionH relativeFrom="column">
               <wp:posOffset>148590</wp:posOffset>
@@ -3883,7 +3866,6 @@
         <w:docPartUnique/>
       </w:docPartObj>
     </w:sdtPr>
-    <w:sdtEndPr/>
     <w:sdtContent>
       <w:p>
         <w:pPr>
@@ -3892,6 +3874,9 @@
           <w:jc w:val="center"/>
         </w:pPr>
         <w:r>
+          <w:rPr>
+            <w:noProof/>
+          </w:rPr>
           <mc:AlternateContent>
             <mc:Choice Requires="wps">
               <w:drawing>
@@ -4040,7 +4025,6 @@
         <w:docPartUnique/>
       </w:docPartObj>
     </w:sdtPr>
-    <w:sdtEndPr/>
     <w:sdtContent>
       <w:p>
         <w:pPr>
@@ -4049,6 +4033,9 @@
           <w:jc w:val="center"/>
         </w:pPr>
         <w:r>
+          <w:rPr>
+            <w:noProof/>
+          </w:rPr>
           <mc:AlternateContent>
             <mc:Choice Requires="wps">
               <w:drawing>
@@ -6853,6 +6840,29 @@
         </a:p>
       </dgm:t>
     </dgm:pt>
+    <dgm:pt modelId="{89DD20EB-BE9A-4BBB-9AA2-82B785DF3E1E}">
+      <dgm:prSet/>
+      <dgm:spPr/>
+      <dgm:t>
+        <a:bodyPr/>
+        <a:lstStyle/>
+        <a:p>
+          <a:r>
+            <a:rPr lang="vi-VN"/>
+            <a:t>Tra cứu hóa đơn sửa chữa</a:t>
+          </a:r>
+          <a:endParaRPr lang="en-US"/>
+        </a:p>
+      </dgm:t>
+    </dgm:pt>
+    <dgm:pt modelId="{567CD78F-C2CD-4049-9839-718F1FA4898E}" type="parTrans" cxnId="{D3D3EC6C-8C94-421B-A15E-248CEBE77E7B}">
+      <dgm:prSet/>
+      <dgm:spPr/>
+    </dgm:pt>
+    <dgm:pt modelId="{CB3121CB-5495-4FA2-A31E-E41DA8FD79C4}" type="sibTrans" cxnId="{D3D3EC6C-8C94-421B-A15E-248CEBE77E7B}">
+      <dgm:prSet/>
+      <dgm:spPr/>
+    </dgm:pt>
     <dgm:pt modelId="{5B49F92D-439E-444C-8581-BE5FD3FCB6BF}" type="pres">
       <dgm:prSet presAssocID="{5FCDEB0C-A6DD-430E-9035-7797F8349C05}" presName="hierChild1" presStyleCnt="0">
         <dgm:presLayoutVars>
@@ -6927,7 +6937,7 @@
       <dgm:spPr/>
     </dgm:pt>
     <dgm:pt modelId="{C4D91958-7881-4BB0-89C7-D7C2880A707E}" type="pres">
-      <dgm:prSet presAssocID="{2647A027-2F48-40EA-9298-C3B7D1AC7A97}" presName="Name37" presStyleLbl="parChTrans1D3" presStyleIdx="0" presStyleCnt="14"/>
+      <dgm:prSet presAssocID="{2647A027-2F48-40EA-9298-C3B7D1AC7A97}" presName="Name37" presStyleLbl="parChTrans1D3" presStyleIdx="0" presStyleCnt="15"/>
       <dgm:spPr/>
     </dgm:pt>
     <dgm:pt modelId="{06164E5B-F429-478C-8B55-668EE0970806}" type="pres">
@@ -6943,7 +6953,7 @@
       <dgm:spPr/>
     </dgm:pt>
     <dgm:pt modelId="{D5186EA8-2A5A-45EE-A8A4-8A215706F848}" type="pres">
-      <dgm:prSet presAssocID="{8F5CC0D3-89BF-42A6-9ACC-C2FC926FEEEF}" presName="rootText" presStyleLbl="node3" presStyleIdx="0" presStyleCnt="14" custLinFactNeighborX="-49062" custLinFactNeighborY="31274">
+      <dgm:prSet presAssocID="{8F5CC0D3-89BF-42A6-9ACC-C2FC926FEEEF}" presName="rootText" presStyleLbl="node3" presStyleIdx="0" presStyleCnt="15" custLinFactNeighborX="-49062" custLinFactNeighborY="31274">
         <dgm:presLayoutVars>
           <dgm:chPref val="3"/>
         </dgm:presLayoutVars>
@@ -6951,7 +6961,7 @@
       <dgm:spPr/>
     </dgm:pt>
     <dgm:pt modelId="{B5FF36AD-0303-4ECF-9C86-A64F51FC3B54}" type="pres">
-      <dgm:prSet presAssocID="{8F5CC0D3-89BF-42A6-9ACC-C2FC926FEEEF}" presName="rootConnector" presStyleLbl="node3" presStyleIdx="0" presStyleCnt="14"/>
+      <dgm:prSet presAssocID="{8F5CC0D3-89BF-42A6-9ACC-C2FC926FEEEF}" presName="rootConnector" presStyleLbl="node3" presStyleIdx="0" presStyleCnt="15"/>
       <dgm:spPr/>
     </dgm:pt>
     <dgm:pt modelId="{32F5926F-1AFD-4DC7-A7E8-5710E842CA86}" type="pres">
@@ -6963,7 +6973,7 @@
       <dgm:spPr/>
     </dgm:pt>
     <dgm:pt modelId="{9D7853B1-3AC8-4CFD-8CF9-A20EC6E7E01A}" type="pres">
-      <dgm:prSet presAssocID="{FA80ABAA-31DE-48DD-B510-7D5FF2064EC2}" presName="Name37" presStyleLbl="parChTrans1D3" presStyleIdx="1" presStyleCnt="14"/>
+      <dgm:prSet presAssocID="{FA80ABAA-31DE-48DD-B510-7D5FF2064EC2}" presName="Name37" presStyleLbl="parChTrans1D3" presStyleIdx="1" presStyleCnt="15"/>
       <dgm:spPr/>
     </dgm:pt>
     <dgm:pt modelId="{F3C21F66-04C3-4BE0-902B-E64749CED153}" type="pres">
@@ -6979,7 +6989,7 @@
       <dgm:spPr/>
     </dgm:pt>
     <dgm:pt modelId="{5CDE906B-F203-4644-8790-67B5AEEF24C2}" type="pres">
-      <dgm:prSet presAssocID="{04B0AAEB-884C-440F-83DE-007D47EBFF6E}" presName="rootText" presStyleLbl="node3" presStyleIdx="1" presStyleCnt="14" custLinFactNeighborX="-49062" custLinFactNeighborY="31274">
+      <dgm:prSet presAssocID="{04B0AAEB-884C-440F-83DE-007D47EBFF6E}" presName="rootText" presStyleLbl="node3" presStyleIdx="1" presStyleCnt="15" custLinFactNeighborX="-49062" custLinFactNeighborY="31274">
         <dgm:presLayoutVars>
           <dgm:chPref val="3"/>
         </dgm:presLayoutVars>
@@ -6987,7 +6997,7 @@
       <dgm:spPr/>
     </dgm:pt>
     <dgm:pt modelId="{01A40BAE-F1AF-4810-9536-D157F8B5FB5C}" type="pres">
-      <dgm:prSet presAssocID="{04B0AAEB-884C-440F-83DE-007D47EBFF6E}" presName="rootConnector" presStyleLbl="node3" presStyleIdx="1" presStyleCnt="14"/>
+      <dgm:prSet presAssocID="{04B0AAEB-884C-440F-83DE-007D47EBFF6E}" presName="rootConnector" presStyleLbl="node3" presStyleIdx="1" presStyleCnt="15"/>
       <dgm:spPr/>
     </dgm:pt>
     <dgm:pt modelId="{32E9FDC2-1DD8-4E7F-99D2-DFA93CD2682E}" type="pres">
@@ -6999,7 +7009,7 @@
       <dgm:spPr/>
     </dgm:pt>
     <dgm:pt modelId="{4E058B36-3A78-4388-85BF-519ACFE75C2C}" type="pres">
-      <dgm:prSet presAssocID="{204490F8-0B66-4A35-90EE-08130AFD4362}" presName="Name37" presStyleLbl="parChTrans1D3" presStyleIdx="2" presStyleCnt="14"/>
+      <dgm:prSet presAssocID="{204490F8-0B66-4A35-90EE-08130AFD4362}" presName="Name37" presStyleLbl="parChTrans1D3" presStyleIdx="2" presStyleCnt="15"/>
       <dgm:spPr/>
     </dgm:pt>
     <dgm:pt modelId="{709C30AF-1E4C-4CCA-916A-8ACF5C302AF6}" type="pres">
@@ -7015,7 +7025,7 @@
       <dgm:spPr/>
     </dgm:pt>
     <dgm:pt modelId="{D8167597-CBCB-4972-9D7A-CD5B0F18B626}" type="pres">
-      <dgm:prSet presAssocID="{2CD04B43-8B4A-4341-9C43-C9814B741C3F}" presName="rootText" presStyleLbl="node3" presStyleIdx="2" presStyleCnt="14" custLinFactNeighborX="-49062" custLinFactNeighborY="16803">
+      <dgm:prSet presAssocID="{2CD04B43-8B4A-4341-9C43-C9814B741C3F}" presName="rootText" presStyleLbl="node3" presStyleIdx="2" presStyleCnt="15" custLinFactNeighborX="-49062" custLinFactNeighborY="16803">
         <dgm:presLayoutVars>
           <dgm:chPref val="3"/>
         </dgm:presLayoutVars>
@@ -7023,7 +7033,7 @@
       <dgm:spPr/>
     </dgm:pt>
     <dgm:pt modelId="{6A6EE2C0-B1FC-4732-8D59-275AE0F49221}" type="pres">
-      <dgm:prSet presAssocID="{2CD04B43-8B4A-4341-9C43-C9814B741C3F}" presName="rootConnector" presStyleLbl="node3" presStyleIdx="2" presStyleCnt="14"/>
+      <dgm:prSet presAssocID="{2CD04B43-8B4A-4341-9C43-C9814B741C3F}" presName="rootConnector" presStyleLbl="node3" presStyleIdx="2" presStyleCnt="15"/>
       <dgm:spPr/>
     </dgm:pt>
     <dgm:pt modelId="{CBDF7EA1-D718-4965-B907-023C9C4D77BD}" type="pres">
@@ -7035,7 +7045,7 @@
       <dgm:spPr/>
     </dgm:pt>
     <dgm:pt modelId="{8E5C528A-D8A5-4FD4-8009-5F9EE7FA6178}" type="pres">
-      <dgm:prSet presAssocID="{743F8D67-6FE7-4A60-A56D-C9F66D0C5126}" presName="Name37" presStyleLbl="parChTrans1D3" presStyleIdx="3" presStyleCnt="14"/>
+      <dgm:prSet presAssocID="{743F8D67-6FE7-4A60-A56D-C9F66D0C5126}" presName="Name37" presStyleLbl="parChTrans1D3" presStyleIdx="3" presStyleCnt="15"/>
       <dgm:spPr/>
     </dgm:pt>
     <dgm:pt modelId="{370E15DF-9007-4122-9A97-0CA8CACBAA1E}" type="pres">
@@ -7051,7 +7061,7 @@
       <dgm:spPr/>
     </dgm:pt>
     <dgm:pt modelId="{79F2FDD2-8974-439D-86FD-FFF010FD3D57}" type="pres">
-      <dgm:prSet presAssocID="{65EDC131-445E-4037-B90B-07881876E685}" presName="rootText" presStyleLbl="node3" presStyleIdx="3" presStyleCnt="14" custLinFactNeighborX="-49062" custLinFactNeighborY="322">
+      <dgm:prSet presAssocID="{65EDC131-445E-4037-B90B-07881876E685}" presName="rootText" presStyleLbl="node3" presStyleIdx="3" presStyleCnt="15" custLinFactNeighborX="-49062" custLinFactNeighborY="322">
         <dgm:presLayoutVars>
           <dgm:chPref val="3"/>
         </dgm:presLayoutVars>
@@ -7059,7 +7069,7 @@
       <dgm:spPr/>
     </dgm:pt>
     <dgm:pt modelId="{8B438D51-8E7C-46EE-B661-D6FC3D91396E}" type="pres">
-      <dgm:prSet presAssocID="{65EDC131-445E-4037-B90B-07881876E685}" presName="rootConnector" presStyleLbl="node3" presStyleIdx="3" presStyleCnt="14"/>
+      <dgm:prSet presAssocID="{65EDC131-445E-4037-B90B-07881876E685}" presName="rootConnector" presStyleLbl="node3" presStyleIdx="3" presStyleCnt="15"/>
       <dgm:spPr/>
     </dgm:pt>
     <dgm:pt modelId="{CD211766-FB8B-4246-B355-BF8B5EDFBFB6}" type="pres">
@@ -7107,7 +7117,7 @@
       <dgm:spPr/>
     </dgm:pt>
     <dgm:pt modelId="{BADBA005-0929-4022-AF2A-2BB3C676927F}" type="pres">
-      <dgm:prSet presAssocID="{E4929E81-F99E-4641-BE4D-558FC2E5BFB8}" presName="Name37" presStyleLbl="parChTrans1D3" presStyleIdx="4" presStyleCnt="14"/>
+      <dgm:prSet presAssocID="{E4929E81-F99E-4641-BE4D-558FC2E5BFB8}" presName="Name37" presStyleLbl="parChTrans1D3" presStyleIdx="4" presStyleCnt="15"/>
       <dgm:spPr/>
     </dgm:pt>
     <dgm:pt modelId="{45E05DA4-9E39-4F67-AC5A-4DAEDCBCCF7A}" type="pres">
@@ -7123,7 +7133,7 @@
       <dgm:spPr/>
     </dgm:pt>
     <dgm:pt modelId="{06EBB748-EDF9-47C2-940A-E7D2DA9A55E4}" type="pres">
-      <dgm:prSet presAssocID="{1E618C98-CEB3-41CB-A093-BBA19FC2E94E}" presName="rootText" presStyleLbl="node3" presStyleIdx="4" presStyleCnt="14" custLinFactNeighborX="-21121" custLinFactNeighborY="26310">
+      <dgm:prSet presAssocID="{1E618C98-CEB3-41CB-A093-BBA19FC2E94E}" presName="rootText" presStyleLbl="node3" presStyleIdx="4" presStyleCnt="15" custLinFactNeighborX="-21121" custLinFactNeighborY="26310">
         <dgm:presLayoutVars>
           <dgm:chPref val="3"/>
         </dgm:presLayoutVars>
@@ -7131,7 +7141,7 @@
       <dgm:spPr/>
     </dgm:pt>
     <dgm:pt modelId="{AEFF1EFB-D789-4290-91ED-27DB189E626E}" type="pres">
-      <dgm:prSet presAssocID="{1E618C98-CEB3-41CB-A093-BBA19FC2E94E}" presName="rootConnector" presStyleLbl="node3" presStyleIdx="4" presStyleCnt="14"/>
+      <dgm:prSet presAssocID="{1E618C98-CEB3-41CB-A093-BBA19FC2E94E}" presName="rootConnector" presStyleLbl="node3" presStyleIdx="4" presStyleCnt="15"/>
       <dgm:spPr/>
     </dgm:pt>
     <dgm:pt modelId="{F7D404B9-4ED7-4680-ABBE-FA9B0BD3EFFF}" type="pres">
@@ -7143,7 +7153,7 @@
       <dgm:spPr/>
     </dgm:pt>
     <dgm:pt modelId="{DDB79379-B76F-4D6A-8CE5-76C4FAD804C5}" type="pres">
-      <dgm:prSet presAssocID="{FF4CA17F-6655-47CA-B458-54979243DB30}" presName="Name37" presStyleLbl="parChTrans1D3" presStyleIdx="5" presStyleCnt="14"/>
+      <dgm:prSet presAssocID="{FF4CA17F-6655-47CA-B458-54979243DB30}" presName="Name37" presStyleLbl="parChTrans1D3" presStyleIdx="5" presStyleCnt="15"/>
       <dgm:spPr/>
     </dgm:pt>
     <dgm:pt modelId="{DEE26F56-8728-4897-AB0A-953D8BA830CF}" type="pres">
@@ -7159,7 +7169,7 @@
       <dgm:spPr/>
     </dgm:pt>
     <dgm:pt modelId="{197F1FAF-3DC4-4F79-A5C9-CED247BCC30F}" type="pres">
-      <dgm:prSet presAssocID="{C5C0AE16-C7DA-44DF-814E-751141B76ECF}" presName="rootText" presStyleLbl="node3" presStyleIdx="5" presStyleCnt="14" custLinFactNeighborX="-21121" custLinFactNeighborY="32157">
+      <dgm:prSet presAssocID="{C5C0AE16-C7DA-44DF-814E-751141B76ECF}" presName="rootText" presStyleLbl="node3" presStyleIdx="5" presStyleCnt="15" custLinFactNeighborX="-21121" custLinFactNeighborY="32157">
         <dgm:presLayoutVars>
           <dgm:chPref val="3"/>
         </dgm:presLayoutVars>
@@ -7167,7 +7177,7 @@
       <dgm:spPr/>
     </dgm:pt>
     <dgm:pt modelId="{2920BF64-CECC-4E71-ABFC-297B6AAF2329}" type="pres">
-      <dgm:prSet presAssocID="{C5C0AE16-C7DA-44DF-814E-751141B76ECF}" presName="rootConnector" presStyleLbl="node3" presStyleIdx="5" presStyleCnt="14"/>
+      <dgm:prSet presAssocID="{C5C0AE16-C7DA-44DF-814E-751141B76ECF}" presName="rootConnector" presStyleLbl="node3" presStyleIdx="5" presStyleCnt="15"/>
       <dgm:spPr/>
     </dgm:pt>
     <dgm:pt modelId="{125935DF-F93D-4232-BD94-440C00FF7D03}" type="pres">
@@ -7179,7 +7189,7 @@
       <dgm:spPr/>
     </dgm:pt>
     <dgm:pt modelId="{D3A4CAFA-2F3E-4D8A-8DB1-973FC5D31A16}" type="pres">
-      <dgm:prSet presAssocID="{36B44B14-402E-40B0-9A67-F541E825F487}" presName="Name37" presStyleLbl="parChTrans1D3" presStyleIdx="6" presStyleCnt="14"/>
+      <dgm:prSet presAssocID="{36B44B14-402E-40B0-9A67-F541E825F487}" presName="Name37" presStyleLbl="parChTrans1D3" presStyleIdx="6" presStyleCnt="15"/>
       <dgm:spPr/>
     </dgm:pt>
     <dgm:pt modelId="{3AB03A3F-D304-447D-B88B-D3128FE66433}" type="pres">
@@ -7195,7 +7205,7 @@
       <dgm:spPr/>
     </dgm:pt>
     <dgm:pt modelId="{C110F24D-7D99-4713-94D9-4FD16CB28AA1}" type="pres">
-      <dgm:prSet presAssocID="{0D8FD810-2C98-4E91-954E-FCA8A757A505}" presName="rootText" presStyleLbl="node3" presStyleIdx="6" presStyleCnt="14" custLinFactNeighborX="-20786" custLinFactNeighborY="18896">
+      <dgm:prSet presAssocID="{0D8FD810-2C98-4E91-954E-FCA8A757A505}" presName="rootText" presStyleLbl="node3" presStyleIdx="6" presStyleCnt="15" custLinFactNeighborX="-20786" custLinFactNeighborY="18896">
         <dgm:presLayoutVars>
           <dgm:chPref val="3"/>
         </dgm:presLayoutVars>
@@ -7203,7 +7213,7 @@
       <dgm:spPr/>
     </dgm:pt>
     <dgm:pt modelId="{C5A107CD-D6B1-4DA8-9B85-9C21CC2A90A5}" type="pres">
-      <dgm:prSet presAssocID="{0D8FD810-2C98-4E91-954E-FCA8A757A505}" presName="rootConnector" presStyleLbl="node3" presStyleIdx="6" presStyleCnt="14"/>
+      <dgm:prSet presAssocID="{0D8FD810-2C98-4E91-954E-FCA8A757A505}" presName="rootConnector" presStyleLbl="node3" presStyleIdx="6" presStyleCnt="15"/>
       <dgm:spPr/>
     </dgm:pt>
     <dgm:pt modelId="{7DE6468A-D42E-4982-909C-E9F50B197F1A}" type="pres">
@@ -7212,6 +7222,42 @@
     </dgm:pt>
     <dgm:pt modelId="{6FC00951-0B46-4CA2-9275-97BF681D6DB9}" type="pres">
       <dgm:prSet presAssocID="{0D8FD810-2C98-4E91-954E-FCA8A757A505}" presName="hierChild5" presStyleCnt="0"/>
+      <dgm:spPr/>
+    </dgm:pt>
+    <dgm:pt modelId="{003A6982-865F-4055-83AC-7A639CD320B5}" type="pres">
+      <dgm:prSet presAssocID="{567CD78F-C2CD-4049-9839-718F1FA4898E}" presName="Name37" presStyleLbl="parChTrans1D3" presStyleIdx="7" presStyleCnt="15"/>
+      <dgm:spPr/>
+    </dgm:pt>
+    <dgm:pt modelId="{16BD4DF3-5424-49D1-BAD7-1A62F374800C}" type="pres">
+      <dgm:prSet presAssocID="{89DD20EB-BE9A-4BBB-9AA2-82B785DF3E1E}" presName="hierRoot2" presStyleCnt="0">
+        <dgm:presLayoutVars>
+          <dgm:hierBranch val="init"/>
+        </dgm:presLayoutVars>
+      </dgm:prSet>
+      <dgm:spPr/>
+    </dgm:pt>
+    <dgm:pt modelId="{95157BCF-FA11-4F90-827B-BCD08D73CFEE}" type="pres">
+      <dgm:prSet presAssocID="{89DD20EB-BE9A-4BBB-9AA2-82B785DF3E1E}" presName="rootComposite" presStyleCnt="0"/>
+      <dgm:spPr/>
+    </dgm:pt>
+    <dgm:pt modelId="{B1FD3B6B-796D-476B-8684-84736DC1BCC1}" type="pres">
+      <dgm:prSet presAssocID="{89DD20EB-BE9A-4BBB-9AA2-82B785DF3E1E}" presName="rootText" presStyleLbl="node3" presStyleIdx="7" presStyleCnt="15" custLinFactNeighborX="-20710" custLinFactNeighborY="0">
+        <dgm:presLayoutVars>
+          <dgm:chPref val="3"/>
+        </dgm:presLayoutVars>
+      </dgm:prSet>
+      <dgm:spPr/>
+    </dgm:pt>
+    <dgm:pt modelId="{40E511E5-E3FB-4B34-ACEF-5A293FBFBFD4}" type="pres">
+      <dgm:prSet presAssocID="{89DD20EB-BE9A-4BBB-9AA2-82B785DF3E1E}" presName="rootConnector" presStyleLbl="node3" presStyleIdx="7" presStyleCnt="15"/>
+      <dgm:spPr/>
+    </dgm:pt>
+    <dgm:pt modelId="{105D24C4-E72D-4490-ADC8-CA39F1DFEC24}" type="pres">
+      <dgm:prSet presAssocID="{89DD20EB-BE9A-4BBB-9AA2-82B785DF3E1E}" presName="hierChild4" presStyleCnt="0"/>
+      <dgm:spPr/>
+    </dgm:pt>
+    <dgm:pt modelId="{7787EB80-9E7F-4C82-A2E0-064166909433}" type="pres">
+      <dgm:prSet presAssocID="{89DD20EB-BE9A-4BBB-9AA2-82B785DF3E1E}" presName="hierChild5" presStyleCnt="0"/>
       <dgm:spPr/>
     </dgm:pt>
     <dgm:pt modelId="{5B0B66CB-5F8F-4436-903D-5BEFFD27DAF4}" type="pres">
@@ -7251,7 +7297,7 @@
       <dgm:spPr/>
     </dgm:pt>
     <dgm:pt modelId="{B6AE8000-8DEF-4676-8133-495CD864D191}" type="pres">
-      <dgm:prSet presAssocID="{D0E406A1-B2A8-49B0-B2A8-1C3649E54FEE}" presName="Name37" presStyleLbl="parChTrans1D3" presStyleIdx="7" presStyleCnt="14"/>
+      <dgm:prSet presAssocID="{D0E406A1-B2A8-49B0-B2A8-1C3649E54FEE}" presName="Name37" presStyleLbl="parChTrans1D3" presStyleIdx="8" presStyleCnt="15"/>
       <dgm:spPr/>
     </dgm:pt>
     <dgm:pt modelId="{CED35166-9586-47CA-83AB-4668D2A25FEF}" type="pres">
@@ -7267,7 +7313,7 @@
       <dgm:spPr/>
     </dgm:pt>
     <dgm:pt modelId="{10B91571-5CE5-42A3-A5B0-E6F16856F0CF}" type="pres">
-      <dgm:prSet presAssocID="{96A88335-D946-486F-8749-AB8CC007AFF7}" presName="rootText" presStyleLbl="node3" presStyleIdx="7" presStyleCnt="14" custLinFactNeighborX="14903" custLinFactNeighborY="14392">
+      <dgm:prSet presAssocID="{96A88335-D946-486F-8749-AB8CC007AFF7}" presName="rootText" presStyleLbl="node3" presStyleIdx="8" presStyleCnt="15" custLinFactNeighborX="14903" custLinFactNeighborY="14392">
         <dgm:presLayoutVars>
           <dgm:chPref val="3"/>
         </dgm:presLayoutVars>
@@ -7275,7 +7321,7 @@
       <dgm:spPr/>
     </dgm:pt>
     <dgm:pt modelId="{059BB235-3398-4774-91ED-6230AB110204}" type="pres">
-      <dgm:prSet presAssocID="{96A88335-D946-486F-8749-AB8CC007AFF7}" presName="rootConnector" presStyleLbl="node3" presStyleIdx="7" presStyleCnt="14"/>
+      <dgm:prSet presAssocID="{96A88335-D946-486F-8749-AB8CC007AFF7}" presName="rootConnector" presStyleLbl="node3" presStyleIdx="8" presStyleCnt="15"/>
       <dgm:spPr/>
     </dgm:pt>
     <dgm:pt modelId="{268A704B-9F6C-45B4-AD93-D0BE24038C2F}" type="pres">
@@ -7287,7 +7333,7 @@
       <dgm:spPr/>
     </dgm:pt>
     <dgm:pt modelId="{F7488C6A-BDFC-4F47-AD1F-7FB9492919A9}" type="pres">
-      <dgm:prSet presAssocID="{5A98225B-C1D1-4182-92AF-E02F949D24FA}" presName="Name37" presStyleLbl="parChTrans1D3" presStyleIdx="8" presStyleCnt="14"/>
+      <dgm:prSet presAssocID="{5A98225B-C1D1-4182-92AF-E02F949D24FA}" presName="Name37" presStyleLbl="parChTrans1D3" presStyleIdx="9" presStyleCnt="15"/>
       <dgm:spPr/>
     </dgm:pt>
     <dgm:pt modelId="{58EDEFD5-0FB6-4B48-BADF-806A2C26703A}" type="pres">
@@ -7303,7 +7349,7 @@
       <dgm:spPr/>
     </dgm:pt>
     <dgm:pt modelId="{4666A5C6-BA5E-4C44-A413-DC679EF65C24}" type="pres">
-      <dgm:prSet presAssocID="{BB52997C-4B76-4F0F-B05E-6B5340A45F26}" presName="rootText" presStyleLbl="node3" presStyleIdx="8" presStyleCnt="14" custLinFactNeighborX="14903" custLinFactNeighborY="-225">
+      <dgm:prSet presAssocID="{BB52997C-4B76-4F0F-B05E-6B5340A45F26}" presName="rootText" presStyleLbl="node3" presStyleIdx="9" presStyleCnt="15" custLinFactNeighborX="14903" custLinFactNeighborY="-225">
         <dgm:presLayoutVars>
           <dgm:chPref val="3"/>
         </dgm:presLayoutVars>
@@ -7311,7 +7357,7 @@
       <dgm:spPr/>
     </dgm:pt>
     <dgm:pt modelId="{C5839704-30EA-47C1-B503-4059571A7837}" type="pres">
-      <dgm:prSet presAssocID="{BB52997C-4B76-4F0F-B05E-6B5340A45F26}" presName="rootConnector" presStyleLbl="node3" presStyleIdx="8" presStyleCnt="14"/>
+      <dgm:prSet presAssocID="{BB52997C-4B76-4F0F-B05E-6B5340A45F26}" presName="rootConnector" presStyleLbl="node3" presStyleIdx="9" presStyleCnt="15"/>
       <dgm:spPr/>
     </dgm:pt>
     <dgm:pt modelId="{237B4E32-3F3B-47A2-8970-08343BB22A23}" type="pres">
@@ -7359,7 +7405,7 @@
       <dgm:spPr/>
     </dgm:pt>
     <dgm:pt modelId="{9668EA97-9A6A-49D1-A141-48FB286F2E26}" type="pres">
-      <dgm:prSet presAssocID="{0D1E675C-3DEC-4C16-929B-69D83C89282E}" presName="Name37" presStyleLbl="parChTrans1D3" presStyleIdx="9" presStyleCnt="14"/>
+      <dgm:prSet presAssocID="{0D1E675C-3DEC-4C16-929B-69D83C89282E}" presName="Name37" presStyleLbl="parChTrans1D3" presStyleIdx="10" presStyleCnt="15"/>
       <dgm:spPr/>
     </dgm:pt>
     <dgm:pt modelId="{6ACB89F8-C3F2-4A95-A8CA-9108A7AA4E75}" type="pres">
@@ -7375,7 +7421,7 @@
       <dgm:spPr/>
     </dgm:pt>
     <dgm:pt modelId="{F864DEC5-E3B5-4F0F-9E10-4F159F21FE43}" type="pres">
-      <dgm:prSet presAssocID="{546AD99A-6C86-470C-9314-B8268C5617C7}" presName="rootText" presStyleLbl="node3" presStyleIdx="9" presStyleCnt="14" custLinFactNeighborX="33455" custLinFactNeighborY="8557">
+      <dgm:prSet presAssocID="{546AD99A-6C86-470C-9314-B8268C5617C7}" presName="rootText" presStyleLbl="node3" presStyleIdx="10" presStyleCnt="15" custLinFactNeighborX="33455" custLinFactNeighborY="8557">
         <dgm:presLayoutVars>
           <dgm:chPref val="3"/>
         </dgm:presLayoutVars>
@@ -7383,7 +7429,7 @@
       <dgm:spPr/>
     </dgm:pt>
     <dgm:pt modelId="{17E96035-8719-4A90-9F09-A40F0679CF84}" type="pres">
-      <dgm:prSet presAssocID="{546AD99A-6C86-470C-9314-B8268C5617C7}" presName="rootConnector" presStyleLbl="node3" presStyleIdx="9" presStyleCnt="14"/>
+      <dgm:prSet presAssocID="{546AD99A-6C86-470C-9314-B8268C5617C7}" presName="rootConnector" presStyleLbl="node3" presStyleIdx="10" presStyleCnt="15"/>
       <dgm:spPr/>
     </dgm:pt>
     <dgm:pt modelId="{C701CAFF-DD26-4B23-99A1-718618D4BB1C}" type="pres">
@@ -7395,7 +7441,7 @@
       <dgm:spPr/>
     </dgm:pt>
     <dgm:pt modelId="{160F94A8-6A5A-43D6-AE72-0489B033246E}" type="pres">
-      <dgm:prSet presAssocID="{716E2359-B836-4ADA-8936-F7DCA1FAE133}" presName="Name37" presStyleLbl="parChTrans1D3" presStyleIdx="10" presStyleCnt="14"/>
+      <dgm:prSet presAssocID="{716E2359-B836-4ADA-8936-F7DCA1FAE133}" presName="Name37" presStyleLbl="parChTrans1D3" presStyleIdx="11" presStyleCnt="15"/>
       <dgm:spPr/>
     </dgm:pt>
     <dgm:pt modelId="{66349751-1B96-4A6B-95AA-F692E4529B3F}" type="pres">
@@ -7411,7 +7457,7 @@
       <dgm:spPr/>
     </dgm:pt>
     <dgm:pt modelId="{B17C1864-87C1-4D35-93F8-7AC0ACE7A6CC}" type="pres">
-      <dgm:prSet presAssocID="{42BA0DE6-6A05-430E-83CA-7A4C23B09BDD}" presName="rootText" presStyleLbl="node3" presStyleIdx="10" presStyleCnt="14" custLinFactNeighborX="34259" custLinFactNeighborY="-1090">
+      <dgm:prSet presAssocID="{42BA0DE6-6A05-430E-83CA-7A4C23B09BDD}" presName="rootText" presStyleLbl="node3" presStyleIdx="11" presStyleCnt="15" custLinFactNeighborX="34259" custLinFactNeighborY="-1090">
         <dgm:presLayoutVars>
           <dgm:chPref val="3"/>
         </dgm:presLayoutVars>
@@ -7419,7 +7465,7 @@
       <dgm:spPr/>
     </dgm:pt>
     <dgm:pt modelId="{A4FB3E05-F1A6-4D0D-AAAD-9C3EE92EA43E}" type="pres">
-      <dgm:prSet presAssocID="{42BA0DE6-6A05-430E-83CA-7A4C23B09BDD}" presName="rootConnector" presStyleLbl="node3" presStyleIdx="10" presStyleCnt="14"/>
+      <dgm:prSet presAssocID="{42BA0DE6-6A05-430E-83CA-7A4C23B09BDD}" presName="rootConnector" presStyleLbl="node3" presStyleIdx="11" presStyleCnt="15"/>
       <dgm:spPr/>
     </dgm:pt>
     <dgm:pt modelId="{704053C8-9E33-4958-A197-554CF096319C}" type="pres">
@@ -7431,7 +7477,7 @@
       <dgm:spPr/>
     </dgm:pt>
     <dgm:pt modelId="{EE2FD7EB-4369-47D8-81D3-F345A7C72105}" type="pres">
-      <dgm:prSet presAssocID="{673C4A2C-8B2B-46E6-8646-7AE0769C9BB1}" presName="Name37" presStyleLbl="parChTrans1D3" presStyleIdx="11" presStyleCnt="14"/>
+      <dgm:prSet presAssocID="{673C4A2C-8B2B-46E6-8646-7AE0769C9BB1}" presName="Name37" presStyleLbl="parChTrans1D3" presStyleIdx="12" presStyleCnt="15"/>
       <dgm:spPr/>
     </dgm:pt>
     <dgm:pt modelId="{C202C139-B92F-439F-A5F2-87557799E291}" type="pres">
@@ -7447,7 +7493,7 @@
       <dgm:spPr/>
     </dgm:pt>
     <dgm:pt modelId="{21C0A45E-5A25-4C20-9637-5ADF37B3F311}" type="pres">
-      <dgm:prSet presAssocID="{C220290C-8F53-4016-A5FB-3D8B140E8007}" presName="rootText" presStyleLbl="node3" presStyleIdx="11" presStyleCnt="14" custLinFactNeighborX="34259" custLinFactNeighborY="-5913">
+      <dgm:prSet presAssocID="{C220290C-8F53-4016-A5FB-3D8B140E8007}" presName="rootText" presStyleLbl="node3" presStyleIdx="12" presStyleCnt="15" custLinFactNeighborX="34259" custLinFactNeighborY="-5913">
         <dgm:presLayoutVars>
           <dgm:chPref val="3"/>
         </dgm:presLayoutVars>
@@ -7455,7 +7501,7 @@
       <dgm:spPr/>
     </dgm:pt>
     <dgm:pt modelId="{896265D1-7B02-4CB4-B641-4F5DB8FF32A9}" type="pres">
-      <dgm:prSet presAssocID="{C220290C-8F53-4016-A5FB-3D8B140E8007}" presName="rootConnector" presStyleLbl="node3" presStyleIdx="11" presStyleCnt="14"/>
+      <dgm:prSet presAssocID="{C220290C-8F53-4016-A5FB-3D8B140E8007}" presName="rootConnector" presStyleLbl="node3" presStyleIdx="12" presStyleCnt="15"/>
       <dgm:spPr/>
     </dgm:pt>
     <dgm:pt modelId="{25ABE62C-605D-4228-A135-36E4A732D310}" type="pres">
@@ -7503,7 +7549,7 @@
       <dgm:spPr/>
     </dgm:pt>
     <dgm:pt modelId="{E3C8BB38-09E0-4CAD-B3AE-7DDE1805FB46}" type="pres">
-      <dgm:prSet presAssocID="{F9F5E343-8349-4275-A08D-FF3C4DF650B0}" presName="Name37" presStyleLbl="parChTrans1D3" presStyleIdx="12" presStyleCnt="14"/>
+      <dgm:prSet presAssocID="{F9F5E343-8349-4275-A08D-FF3C4DF650B0}" presName="Name37" presStyleLbl="parChTrans1D3" presStyleIdx="13" presStyleCnt="15"/>
       <dgm:spPr/>
     </dgm:pt>
     <dgm:pt modelId="{B0A7C336-2143-4A60-A937-B63F02C83ABC}" type="pres">
@@ -7519,7 +7565,7 @@
       <dgm:spPr/>
     </dgm:pt>
     <dgm:pt modelId="{77CEE38A-AE25-4D87-A70E-6A681CF5F9C5}" type="pres">
-      <dgm:prSet presAssocID="{BAE9B89F-0241-4CE5-9CA9-5F95BAA463BC}" presName="rootText" presStyleLbl="node3" presStyleIdx="12" presStyleCnt="14" custLinFactNeighborX="45586" custLinFactNeighborY="23675">
+      <dgm:prSet presAssocID="{BAE9B89F-0241-4CE5-9CA9-5F95BAA463BC}" presName="rootText" presStyleLbl="node3" presStyleIdx="13" presStyleCnt="15" custLinFactNeighborX="45586" custLinFactNeighborY="23675">
         <dgm:presLayoutVars>
           <dgm:chPref val="3"/>
         </dgm:presLayoutVars>
@@ -7527,7 +7573,7 @@
       <dgm:spPr/>
     </dgm:pt>
     <dgm:pt modelId="{3604A3AC-93FD-40CC-AE2A-1D3ECF4DEFA6}" type="pres">
-      <dgm:prSet presAssocID="{BAE9B89F-0241-4CE5-9CA9-5F95BAA463BC}" presName="rootConnector" presStyleLbl="node3" presStyleIdx="12" presStyleCnt="14"/>
+      <dgm:prSet presAssocID="{BAE9B89F-0241-4CE5-9CA9-5F95BAA463BC}" presName="rootConnector" presStyleLbl="node3" presStyleIdx="13" presStyleCnt="15"/>
       <dgm:spPr/>
     </dgm:pt>
     <dgm:pt modelId="{987113C1-030B-4375-9652-2E6CBD11BCE8}" type="pres">
@@ -7539,7 +7585,7 @@
       <dgm:spPr/>
     </dgm:pt>
     <dgm:pt modelId="{D5D858DB-CDBA-47E5-9168-E2D8375DD928}" type="pres">
-      <dgm:prSet presAssocID="{802E2ACC-E804-4957-BD62-AF71455C3CCB}" presName="Name37" presStyleLbl="parChTrans1D3" presStyleIdx="13" presStyleCnt="14"/>
+      <dgm:prSet presAssocID="{802E2ACC-E804-4957-BD62-AF71455C3CCB}" presName="Name37" presStyleLbl="parChTrans1D3" presStyleIdx="14" presStyleCnt="15"/>
       <dgm:spPr/>
     </dgm:pt>
     <dgm:pt modelId="{021CE34E-9234-46BC-AAE8-31963F682592}" type="pres">
@@ -7555,7 +7601,7 @@
       <dgm:spPr/>
     </dgm:pt>
     <dgm:pt modelId="{A9DB2B4F-0041-4106-BC72-42091E99A5D2}" type="pres">
-      <dgm:prSet presAssocID="{819FC905-70D9-42EA-AAB4-C0CECB97FCB0}" presName="rootText" presStyleLbl="node3" presStyleIdx="13" presStyleCnt="14" custLinFactNeighborX="45586" custLinFactNeighborY="17943">
+      <dgm:prSet presAssocID="{819FC905-70D9-42EA-AAB4-C0CECB97FCB0}" presName="rootText" presStyleLbl="node3" presStyleIdx="14" presStyleCnt="15" custLinFactNeighborX="45586" custLinFactNeighborY="17943">
         <dgm:presLayoutVars>
           <dgm:chPref val="3"/>
         </dgm:presLayoutVars>
@@ -7563,7 +7609,7 @@
       <dgm:spPr/>
     </dgm:pt>
     <dgm:pt modelId="{86F06B58-F56D-43CA-9DCE-A24943FBDCAB}" type="pres">
-      <dgm:prSet presAssocID="{819FC905-70D9-42EA-AAB4-C0CECB97FCB0}" presName="rootConnector" presStyleLbl="node3" presStyleIdx="13" presStyleCnt="14"/>
+      <dgm:prSet presAssocID="{819FC905-70D9-42EA-AAB4-C0CECB97FCB0}" presName="rootConnector" presStyleLbl="node3" presStyleIdx="14" presStyleCnt="15"/>
       <dgm:spPr/>
     </dgm:pt>
     <dgm:pt modelId="{88931E7B-3C80-4894-A04E-5FE01E380C58}" type="pres">
@@ -7586,6 +7632,7 @@
   <dgm:cxnLst>
     <dgm:cxn modelId="{D7142F02-F362-4E12-9904-D1CFB6B639E1}" type="presOf" srcId="{04B0AAEB-884C-440F-83DE-007D47EBFF6E}" destId="{5CDE906B-F203-4644-8790-67B5AEEF24C2}" srcOrd="0" destOrd="0" presId="urn:microsoft.com/office/officeart/2005/8/layout/orgChart1"/>
     <dgm:cxn modelId="{35165E03-F026-435C-9F31-A682F489FDBF}" type="presOf" srcId="{DF523098-211F-4C83-B2EA-0229C116ACC6}" destId="{7EE6D349-9BDB-40F9-8607-0D4AC1990B98}" srcOrd="0" destOrd="0" presId="urn:microsoft.com/office/officeart/2005/8/layout/orgChart1"/>
+    <dgm:cxn modelId="{0FC88D03-F704-4BC2-8A60-100B511469E2}" type="presOf" srcId="{89DD20EB-BE9A-4BBB-9AA2-82B785DF3E1E}" destId="{40E511E5-E3FB-4B34-ACEF-5A293FBFBFD4}" srcOrd="1" destOrd="0" presId="urn:microsoft.com/office/officeart/2005/8/layout/orgChart1"/>
     <dgm:cxn modelId="{C2E4170B-0FFC-40AF-BA5C-7CC426D3F94B}" type="presOf" srcId="{C5C0AE16-C7DA-44DF-814E-751141B76ECF}" destId="{2920BF64-CECC-4E71-ABFC-297B6AAF2329}" srcOrd="1" destOrd="0" presId="urn:microsoft.com/office/officeart/2005/8/layout/orgChart1"/>
     <dgm:cxn modelId="{FE81B30C-472E-46DC-82A2-2D744923F8BD}" type="presOf" srcId="{BAE9B89F-0241-4CE5-9CA9-5F95BAA463BC}" destId="{3604A3AC-93FD-40CC-AE2A-1D3ECF4DEFA6}" srcOrd="1" destOrd="0" presId="urn:microsoft.com/office/officeart/2005/8/layout/orgChart1"/>
     <dgm:cxn modelId="{5C6DCF0D-E653-4560-83C3-3510483C7FE7}" srcId="{261050EF-6B10-424B-A534-04DB5D6DD0D1}" destId="{05EA8AF9-685E-4F17-AB48-02EF2F62BDB8}" srcOrd="0" destOrd="0" parTransId="{DF523098-211F-4C83-B2EA-0229C116ACC6}" sibTransId="{D6CBA16F-4824-4596-83D9-92869603B59A}"/>
@@ -7594,6 +7641,7 @@
     <dgm:cxn modelId="{627D731D-BE70-4A34-A8C5-232DE03AD7F1}" type="presOf" srcId="{0D8FD810-2C98-4E91-954E-FCA8A757A505}" destId="{C110F24D-7D99-4713-94D9-4FD16CB28AA1}" srcOrd="0" destOrd="0" presId="urn:microsoft.com/office/officeart/2005/8/layout/orgChart1"/>
     <dgm:cxn modelId="{61C7AE20-0C1D-450F-B2F6-D4174ED3DD92}" srcId="{7C97A2B2-D310-4DE8-8696-B2030DBB9338}" destId="{42BA0DE6-6A05-430E-83CA-7A4C23B09BDD}" srcOrd="1" destOrd="0" parTransId="{716E2359-B836-4ADA-8936-F7DCA1FAE133}" sibTransId="{6BD16720-D68F-4403-9672-1B148C105D38}"/>
     <dgm:cxn modelId="{CF05A921-501C-471A-AF32-F9D64A400063}" type="presOf" srcId="{65EDC131-445E-4037-B90B-07881876E685}" destId="{79F2FDD2-8974-439D-86FD-FFF010FD3D57}" srcOrd="0" destOrd="0" presId="urn:microsoft.com/office/officeart/2005/8/layout/orgChart1"/>
+    <dgm:cxn modelId="{49AB4727-42FA-4F33-8551-85430986221D}" type="presOf" srcId="{89DD20EB-BE9A-4BBB-9AA2-82B785DF3E1E}" destId="{B1FD3B6B-796D-476B-8684-84736DC1BCC1}" srcOrd="0" destOrd="0" presId="urn:microsoft.com/office/officeart/2005/8/layout/orgChart1"/>
     <dgm:cxn modelId="{C31DF828-D024-4122-A2F8-202D8D3D882B}" type="presOf" srcId="{BB8D49E5-C7DE-4461-B15B-89659ECAE74C}" destId="{B2C695C9-A0F2-4547-9087-9E80A375FDA3}" srcOrd="0" destOrd="0" presId="urn:microsoft.com/office/officeart/2005/8/layout/orgChart1"/>
     <dgm:cxn modelId="{188C602B-7F64-46D7-8D25-817A931CD68D}" srcId="{261050EF-6B10-424B-A534-04DB5D6DD0D1}" destId="{7A2CF38A-8251-4A3F-89E7-2F849C89603D}" srcOrd="1" destOrd="0" parTransId="{FB9D51D2-C552-4D81-AED8-BF4E91248FBF}" sibTransId="{FCD9F6E0-2C51-43C5-8889-C1295FE34388}"/>
     <dgm:cxn modelId="{0B31772C-D23A-4955-AE27-9B431D6F444C}" type="presOf" srcId="{36B44B14-402E-40B0-9A67-F541E825F487}" destId="{D3A4CAFA-2F3E-4D8A-8DB1-973FC5D31A16}" srcOrd="0" destOrd="0" presId="urn:microsoft.com/office/officeart/2005/8/layout/orgChart1"/>
@@ -7613,6 +7661,7 @@
     <dgm:cxn modelId="{A517A669-0FF9-4A68-9AF2-9B1BC5E2C157}" type="presOf" srcId="{2647A027-2F48-40EA-9298-C3B7D1AC7A97}" destId="{C4D91958-7881-4BB0-89C7-D7C2880A707E}" srcOrd="0" destOrd="0" presId="urn:microsoft.com/office/officeart/2005/8/layout/orgChart1"/>
     <dgm:cxn modelId="{7A27F56B-F6CE-412B-BD61-FB0C66B71ACC}" type="presOf" srcId="{BB8D49E5-C7DE-4461-B15B-89659ECAE74C}" destId="{DE184EAE-33EB-4E5D-9049-E0EC3A9777FB}" srcOrd="1" destOrd="0" presId="urn:microsoft.com/office/officeart/2005/8/layout/orgChart1"/>
     <dgm:cxn modelId="{FBA4E36C-C7F7-41FB-BF7A-9318310CFF41}" type="presOf" srcId="{EE451020-7334-435C-8FAF-A5DAAAA8E124}" destId="{EDB5EBCC-AAEC-4DDD-B2C1-93285CFF234B}" srcOrd="0" destOrd="0" presId="urn:microsoft.com/office/officeart/2005/8/layout/orgChart1"/>
+    <dgm:cxn modelId="{D3D3EC6C-8C94-421B-A15E-248CEBE77E7B}" srcId="{7A2CF38A-8251-4A3F-89E7-2F849C89603D}" destId="{89DD20EB-BE9A-4BBB-9AA2-82B785DF3E1E}" srcOrd="3" destOrd="0" parTransId="{567CD78F-C2CD-4049-9839-718F1FA4898E}" sibTransId="{CB3121CB-5495-4FA2-A31E-E41DA8FD79C4}"/>
     <dgm:cxn modelId="{5F8E0B6F-398B-4EAC-BF4B-4F667FAD4765}" type="presOf" srcId="{BB52997C-4B76-4F0F-B05E-6B5340A45F26}" destId="{4666A5C6-BA5E-4C44-A413-DC679EF65C24}" srcOrd="0" destOrd="0" presId="urn:microsoft.com/office/officeart/2005/8/layout/orgChart1"/>
     <dgm:cxn modelId="{B080F76F-FB3C-4C9D-9680-4F979BABB43A}" type="presOf" srcId="{7A2CF38A-8251-4A3F-89E7-2F849C89603D}" destId="{D2A4369F-42A5-4279-9F1C-AA7CB6B834CC}" srcOrd="1" destOrd="0" presId="urn:microsoft.com/office/officeart/2005/8/layout/orgChart1"/>
     <dgm:cxn modelId="{5E222F74-7CBE-4357-B863-2D4298E8CFBA}" type="presOf" srcId="{819FC905-70D9-42EA-AAB4-C0CECB97FCB0}" destId="{A9DB2B4F-0041-4106-BC72-42091E99A5D2}" srcOrd="0" destOrd="0" presId="urn:microsoft.com/office/officeart/2005/8/layout/orgChart1"/>
@@ -7648,6 +7697,7 @@
     <dgm:cxn modelId="{803B30CC-D4A8-4200-AB43-EE4EC6ECE925}" type="presOf" srcId="{7C97A2B2-D310-4DE8-8696-B2030DBB9338}" destId="{57632859-120D-404D-B83F-7396FE292C73}" srcOrd="0" destOrd="0" presId="urn:microsoft.com/office/officeart/2005/8/layout/orgChart1"/>
     <dgm:cxn modelId="{45DE8CCF-4E66-4799-91F6-263264C6E250}" type="presOf" srcId="{2CD04B43-8B4A-4341-9C43-C9814B741C3F}" destId="{6A6EE2C0-B1FC-4732-8D59-275AE0F49221}" srcOrd="1" destOrd="0" presId="urn:microsoft.com/office/officeart/2005/8/layout/orgChart1"/>
     <dgm:cxn modelId="{75164AD7-890A-4163-88EE-8AB2091CC7A5}" type="presOf" srcId="{743F8D67-6FE7-4A60-A56D-C9F66D0C5126}" destId="{8E5C528A-D8A5-4FD4-8009-5F9EE7FA6178}" srcOrd="0" destOrd="0" presId="urn:microsoft.com/office/officeart/2005/8/layout/orgChart1"/>
+    <dgm:cxn modelId="{C46209DB-A3E8-4FC0-ACE4-A7B6D0E9D584}" type="presOf" srcId="{567CD78F-C2CD-4049-9839-718F1FA4898E}" destId="{003A6982-865F-4055-83AC-7A639CD320B5}" srcOrd="0" destOrd="0" presId="urn:microsoft.com/office/officeart/2005/8/layout/orgChart1"/>
     <dgm:cxn modelId="{210346DC-97C2-4D7B-9F51-0D4059341693}" type="presOf" srcId="{42BA0DE6-6A05-430E-83CA-7A4C23B09BDD}" destId="{A4FB3E05-F1A6-4D0D-AAAD-9C3EE92EA43E}" srcOrd="1" destOrd="0" presId="urn:microsoft.com/office/officeart/2005/8/layout/orgChart1"/>
     <dgm:cxn modelId="{2F7188DE-9691-4753-AE01-8733CD9E0D68}" type="presOf" srcId="{673C4A2C-8B2B-46E6-8646-7AE0769C9BB1}" destId="{EE2FD7EB-4369-47D8-81D3-F345A7C72105}" srcOrd="0" destOrd="0" presId="urn:microsoft.com/office/officeart/2005/8/layout/orgChart1"/>
     <dgm:cxn modelId="{19700DDF-5EBD-4531-B0A7-914EDC66BA41}" type="presOf" srcId="{0D8FD810-2C98-4E91-954E-FCA8A757A505}" destId="{C5A107CD-D6B1-4DA8-9B85-9C21CC2A90A5}" srcOrd="1" destOrd="0" presId="urn:microsoft.com/office/officeart/2005/8/layout/orgChart1"/>
@@ -7731,6 +7781,13 @@
     <dgm:cxn modelId="{B70CB0B6-4E6F-410E-B800-BCBC9A60B51E}" type="presParOf" srcId="{01E470BE-9EBD-4FF3-B3D0-ED436E7DC5F4}" destId="{C5A107CD-D6B1-4DA8-9B85-9C21CC2A90A5}" srcOrd="1" destOrd="0" presId="urn:microsoft.com/office/officeart/2005/8/layout/orgChart1"/>
     <dgm:cxn modelId="{FAB0F629-CA4C-4085-A288-1DFF951E0F4E}" type="presParOf" srcId="{3AB03A3F-D304-447D-B88B-D3128FE66433}" destId="{7DE6468A-D42E-4982-909C-E9F50B197F1A}" srcOrd="1" destOrd="0" presId="urn:microsoft.com/office/officeart/2005/8/layout/orgChart1"/>
     <dgm:cxn modelId="{7666EEAD-CC8B-4290-AA87-45EA3C31DF89}" type="presParOf" srcId="{3AB03A3F-D304-447D-B88B-D3128FE66433}" destId="{6FC00951-0B46-4CA2-9275-97BF681D6DB9}" srcOrd="2" destOrd="0" presId="urn:microsoft.com/office/officeart/2005/8/layout/orgChart1"/>
+    <dgm:cxn modelId="{EDAAEEBB-161D-4DC1-8ECA-914472A81A3E}" type="presParOf" srcId="{D1F01956-072F-441E-A6BF-E5E5B4252EEB}" destId="{003A6982-865F-4055-83AC-7A639CD320B5}" srcOrd="6" destOrd="0" presId="urn:microsoft.com/office/officeart/2005/8/layout/orgChart1"/>
+    <dgm:cxn modelId="{CA7E8B7F-DF6A-4186-A0D3-56D795B6FF72}" type="presParOf" srcId="{D1F01956-072F-441E-A6BF-E5E5B4252EEB}" destId="{16BD4DF3-5424-49D1-BAD7-1A62F374800C}" srcOrd="7" destOrd="0" presId="urn:microsoft.com/office/officeart/2005/8/layout/orgChart1"/>
+    <dgm:cxn modelId="{37A51594-302C-4A2F-BF7C-AF5157E6B028}" type="presParOf" srcId="{16BD4DF3-5424-49D1-BAD7-1A62F374800C}" destId="{95157BCF-FA11-4F90-827B-BCD08D73CFEE}" srcOrd="0" destOrd="0" presId="urn:microsoft.com/office/officeart/2005/8/layout/orgChart1"/>
+    <dgm:cxn modelId="{BE29BE2B-B559-4F9C-8099-8621DF3248CB}" type="presParOf" srcId="{95157BCF-FA11-4F90-827B-BCD08D73CFEE}" destId="{B1FD3B6B-796D-476B-8684-84736DC1BCC1}" srcOrd="0" destOrd="0" presId="urn:microsoft.com/office/officeart/2005/8/layout/orgChart1"/>
+    <dgm:cxn modelId="{550FBC20-E530-4C9B-8173-8E0D355CB7F4}" type="presParOf" srcId="{95157BCF-FA11-4F90-827B-BCD08D73CFEE}" destId="{40E511E5-E3FB-4B34-ACEF-5A293FBFBFD4}" srcOrd="1" destOrd="0" presId="urn:microsoft.com/office/officeart/2005/8/layout/orgChart1"/>
+    <dgm:cxn modelId="{42169A3A-7E22-4DEE-BBCA-B0842B780E83}" type="presParOf" srcId="{16BD4DF3-5424-49D1-BAD7-1A62F374800C}" destId="{105D24C4-E72D-4490-ADC8-CA39F1DFEC24}" srcOrd="1" destOrd="0" presId="urn:microsoft.com/office/officeart/2005/8/layout/orgChart1"/>
+    <dgm:cxn modelId="{EB0D90B5-2D5D-4A64-AAD7-1A6BC54CAFA4}" type="presParOf" srcId="{16BD4DF3-5424-49D1-BAD7-1A62F374800C}" destId="{7787EB80-9E7F-4C82-A2E0-064166909433}" srcOrd="2" destOrd="0" presId="urn:microsoft.com/office/officeart/2005/8/layout/orgChart1"/>
     <dgm:cxn modelId="{03929F47-4D4A-4F46-B275-807ED718D044}" type="presParOf" srcId="{C51A55FF-E9BB-4FD3-AA6B-36BF61B1C0C0}" destId="{5B0B66CB-5F8F-4436-903D-5BEFFD27DAF4}" srcOrd="2" destOrd="0" presId="urn:microsoft.com/office/officeart/2005/8/layout/orgChart1"/>
     <dgm:cxn modelId="{621D83F7-2F2B-4403-9E3B-51AC5226AFD2}" type="presParOf" srcId="{F19675B1-3959-43BA-A885-3385DCEACD1F}" destId="{E2CA1D28-0DDC-4D38-8443-DAA68D57AE14}" srcOrd="4" destOrd="0" presId="urn:microsoft.com/office/officeart/2005/8/layout/orgChart1"/>
     <dgm:cxn modelId="{807BB130-6F5E-4673-AC05-34A2B47DB560}" type="presParOf" srcId="{F19675B1-3959-43BA-A885-3385DCEACD1F}" destId="{266D53B6-3BB4-4ECD-8DE0-A2BA4611933F}" srcOrd="5" destOrd="0" presId="urn:microsoft.com/office/officeart/2005/8/layout/orgChart1"/>
@@ -8397,6 +8454,65 @@
           <a:solidFill>
             <a:schemeClr val="dk1">
               <a:shade val="60000"/>
+              <a:hueOff val="0"/>
+              <a:satOff val="0"/>
+              <a:lumOff val="0"/>
+              <a:alphaOff val="0"/>
+            </a:schemeClr>
+          </a:solidFill>
+          <a:prstDash val="solid"/>
+          <a:miter lim="800000"/>
+        </a:ln>
+        <a:effectLst/>
+      </dsp:spPr>
+      <dsp:style>
+        <a:lnRef idx="2">
+          <a:scrgbClr r="0" g="0" b="0"/>
+        </a:lnRef>
+        <a:fillRef idx="0">
+          <a:scrgbClr r="0" g="0" b="0"/>
+        </a:fillRef>
+        <a:effectRef idx="0">
+          <a:scrgbClr r="0" g="0" b="0"/>
+        </a:effectRef>
+        <a:fontRef idx="minor"/>
+      </dsp:style>
+    </dsp:sp>
+    <dsp:sp modelId="{003A6982-865F-4055-83AC-7A639CD320B5}">
+      <dsp:nvSpPr>
+        <dsp:cNvPr id="0" name=""/>
+        <dsp:cNvSpPr/>
+      </dsp:nvSpPr>
+      <dsp:spPr>
+        <a:xfrm>
+          <a:off x="1447190" y="1237971"/>
+          <a:ext cx="106169" cy="2193849"/>
+        </a:xfrm>
+        <a:custGeom>
+          <a:avLst/>
+          <a:gdLst/>
+          <a:ahLst/>
+          <a:cxnLst/>
+          <a:rect l="0" t="0" r="0" b="0"/>
+          <a:pathLst>
+            <a:path>
+              <a:moveTo>
+                <a:pt x="0" y="0"/>
+              </a:moveTo>
+              <a:lnTo>
+                <a:pt x="0" y="2193849"/>
+              </a:lnTo>
+              <a:lnTo>
+                <a:pt x="106169" y="2193849"/>
+              </a:lnTo>
+            </a:path>
+          </a:pathLst>
+        </a:custGeom>
+        <a:noFill/>
+        <a:ln w="12700" cap="flat" cmpd="sng" algn="ctr">
+          <a:solidFill>
+            <a:schemeClr val="dk1">
+              <a:shade val="80000"/>
               <a:hueOff val="0"/>
               <a:satOff val="0"/>
               <a:lumOff val="0"/>
@@ -9755,6 +9871,86 @@
       </dsp:txBody>
       <dsp:txXfrm>
         <a:off x="1552674" y="2650161"/>
+        <a:ext cx="903110" cy="451555"/>
+      </dsp:txXfrm>
+    </dsp:sp>
+    <dsp:sp modelId="{B1FD3B6B-796D-476B-8684-84736DC1BCC1}">
+      <dsp:nvSpPr>
+        <dsp:cNvPr id="0" name=""/>
+        <dsp:cNvSpPr/>
+      </dsp:nvSpPr>
+      <dsp:spPr>
+        <a:xfrm>
+          <a:off x="1553360" y="3206043"/>
+          <a:ext cx="903110" cy="451555"/>
+        </a:xfrm>
+        <a:prstGeom prst="rect">
+          <a:avLst/>
+        </a:prstGeom>
+        <a:solidFill>
+          <a:schemeClr val="lt1">
+            <a:hueOff val="0"/>
+            <a:satOff val="0"/>
+            <a:lumOff val="0"/>
+            <a:alphaOff val="0"/>
+          </a:schemeClr>
+        </a:solidFill>
+        <a:ln w="12700" cap="flat" cmpd="sng" algn="ctr">
+          <a:solidFill>
+            <a:schemeClr val="dk1">
+              <a:shade val="80000"/>
+              <a:hueOff val="0"/>
+              <a:satOff val="0"/>
+              <a:lumOff val="0"/>
+              <a:alphaOff val="0"/>
+            </a:schemeClr>
+          </a:solidFill>
+          <a:prstDash val="solid"/>
+          <a:miter lim="800000"/>
+        </a:ln>
+        <a:effectLst/>
+      </dsp:spPr>
+      <dsp:style>
+        <a:lnRef idx="2">
+          <a:scrgbClr r="0" g="0" b="0"/>
+        </a:lnRef>
+        <a:fillRef idx="1">
+          <a:scrgbClr r="0" g="0" b="0"/>
+        </a:fillRef>
+        <a:effectRef idx="0">
+          <a:scrgbClr r="0" g="0" b="0"/>
+        </a:effectRef>
+        <a:fontRef idx="minor">
+          <a:schemeClr val="lt1"/>
+        </a:fontRef>
+      </dsp:style>
+      <dsp:txBody>
+        <a:bodyPr spcFirstLastPara="0" vert="horz" wrap="square" lIns="6350" tIns="6350" rIns="6350" bIns="6350" numCol="1" spcCol="1270" anchor="ctr" anchorCtr="0">
+          <a:noAutofit/>
+        </a:bodyPr>
+        <a:lstStyle/>
+        <a:p>
+          <a:pPr marL="0" lvl="0" indent="0" algn="ctr" defTabSz="444500">
+            <a:lnSpc>
+              <a:spcPct val="90000"/>
+            </a:lnSpc>
+            <a:spcBef>
+              <a:spcPct val="0"/>
+            </a:spcBef>
+            <a:spcAft>
+              <a:spcPct val="35000"/>
+            </a:spcAft>
+            <a:buNone/>
+          </a:pPr>
+          <a:r>
+            <a:rPr lang="vi-VN" sz="1000" kern="1200"/>
+            <a:t>Tra cứu hóa đơn sửa chữa</a:t>
+          </a:r>
+          <a:endParaRPr lang="en-US" sz="1000" kern="1200"/>
+        </a:p>
+      </dsp:txBody>
+      <dsp:txXfrm>
+        <a:off x="1553360" y="3206043"/>
         <a:ext cx="903110" cy="451555"/>
       </dsp:txXfrm>
     </dsp:sp>

</xml_diff>

<commit_message>
Sửa tiếp file 3_SRS v1
</commit_message>
<xml_diff>
--- a/2_QAs/v1.1/17_2_ApplicationDevelopment_QAs_v1.1.docx
+++ b/2_QAs/v1.1/17_2_ApplicationDevelopment_QAs_v1.1.docx
@@ -3283,7 +3283,7 @@
           <w:szCs w:val="26"/>
         </w:rPr>
         <w:drawing>
-          <wp:anchor distT="0" distB="0" distL="114300" distR="114300" simplePos="0" relativeHeight="251658240" behindDoc="1" locked="0" layoutInCell="1" allowOverlap="1" wp14:anchorId="4F08DCB6" wp14:editId="4CAD62B5">
+          <wp:anchor distT="0" distB="0" distL="114300" distR="114300" simplePos="0" relativeHeight="251658240" behindDoc="1" locked="0" layoutInCell="1" allowOverlap="1" wp14:anchorId="4F08DCB6" wp14:editId="78AE8165">
             <wp:simplePos x="0" y="0"/>
             <wp:positionH relativeFrom="column">
               <wp:posOffset>148590</wp:posOffset>
@@ -6206,43 +6206,6 @@
         </a:p>
       </dgm:t>
     </dgm:pt>
-    <dgm:pt modelId="{7A2CF38A-8251-4A3F-89E7-2F849C89603D}">
-      <dgm:prSet phldrT="[Text]"/>
-      <dgm:spPr/>
-      <dgm:t>
-        <a:bodyPr/>
-        <a:lstStyle/>
-        <a:p>
-          <a:r>
-            <a:rPr lang="vi-VN"/>
-            <a:t>QUẢN LÝ THIẾT BỊ</a:t>
-          </a:r>
-          <a:endParaRPr lang="en-US"/>
-        </a:p>
-      </dgm:t>
-    </dgm:pt>
-    <dgm:pt modelId="{FB9D51D2-C552-4D81-AED8-BF4E91248FBF}" type="parTrans" cxnId="{188C602B-7F64-46D7-8D25-817A931CD68D}">
-      <dgm:prSet/>
-      <dgm:spPr/>
-      <dgm:t>
-        <a:bodyPr/>
-        <a:lstStyle/>
-        <a:p>
-          <a:endParaRPr lang="en-US"/>
-        </a:p>
-      </dgm:t>
-    </dgm:pt>
-    <dgm:pt modelId="{FCD9F6E0-2C51-43C5-8889-C1295FE34388}" type="sibTrans" cxnId="{188C602B-7F64-46D7-8D25-817A931CD68D}">
-      <dgm:prSet/>
-      <dgm:spPr/>
-      <dgm:t>
-        <a:bodyPr/>
-        <a:lstStyle/>
-        <a:p>
-          <a:endParaRPr lang="en-US"/>
-        </a:p>
-      </dgm:t>
-    </dgm:pt>
     <dgm:pt modelId="{47EC4152-2F88-4CFD-B628-6B6E7618D571}">
       <dgm:prSet phldrT="[Text]"/>
       <dgm:spPr/>
@@ -6391,43 +6354,6 @@
         </a:p>
       </dgm:t>
     </dgm:pt>
-    <dgm:pt modelId="{1E618C98-CEB3-41CB-A093-BBA19FC2E94E}">
-      <dgm:prSet/>
-      <dgm:spPr/>
-      <dgm:t>
-        <a:bodyPr/>
-        <a:lstStyle/>
-        <a:p>
-          <a:r>
-            <a:rPr lang="vi-VN"/>
-            <a:t>Quản lý thông tin thiết bị</a:t>
-          </a:r>
-          <a:endParaRPr lang="en-US"/>
-        </a:p>
-      </dgm:t>
-    </dgm:pt>
-    <dgm:pt modelId="{E4929E81-F99E-4641-BE4D-558FC2E5BFB8}" type="parTrans" cxnId="{CD048781-7561-411A-A13A-0A6BBBFCED38}">
-      <dgm:prSet/>
-      <dgm:spPr/>
-      <dgm:t>
-        <a:bodyPr/>
-        <a:lstStyle/>
-        <a:p>
-          <a:endParaRPr lang="en-US"/>
-        </a:p>
-      </dgm:t>
-    </dgm:pt>
-    <dgm:pt modelId="{850F00B0-1A5B-428B-B215-72E8AB24E343}" type="sibTrans" cxnId="{CD048781-7561-411A-A13A-0A6BBBFCED38}">
-      <dgm:prSet/>
-      <dgm:spPr/>
-      <dgm:t>
-        <a:bodyPr/>
-        <a:lstStyle/>
-        <a:p>
-          <a:endParaRPr lang="en-US"/>
-        </a:p>
-      </dgm:t>
-    </dgm:pt>
     <dgm:pt modelId="{96A88335-D946-486F-8749-AB8CC007AFF7}">
       <dgm:prSet/>
       <dgm:spPr/>
@@ -6465,43 +6391,6 @@
         </a:p>
       </dgm:t>
     </dgm:pt>
-    <dgm:pt modelId="{C5C0AE16-C7DA-44DF-814E-751141B76ECF}">
-      <dgm:prSet/>
-      <dgm:spPr/>
-      <dgm:t>
-        <a:bodyPr/>
-        <a:lstStyle/>
-        <a:p>
-          <a:r>
-            <a:rPr lang="vi-VN"/>
-            <a:t>Tra cứu thông tin thiết bị</a:t>
-          </a:r>
-          <a:endParaRPr lang="en-US"/>
-        </a:p>
-      </dgm:t>
-    </dgm:pt>
-    <dgm:pt modelId="{FF4CA17F-6655-47CA-B458-54979243DB30}" type="parTrans" cxnId="{8E39EEE9-1E2F-441A-B036-95765E5072A7}">
-      <dgm:prSet/>
-      <dgm:spPr/>
-      <dgm:t>
-        <a:bodyPr/>
-        <a:lstStyle/>
-        <a:p>
-          <a:endParaRPr lang="en-US"/>
-        </a:p>
-      </dgm:t>
-    </dgm:pt>
-    <dgm:pt modelId="{6F9BD38B-91DF-427F-876B-8C09E32CB46A}" type="sibTrans" cxnId="{8E39EEE9-1E2F-441A-B036-95765E5072A7}">
-      <dgm:prSet/>
-      <dgm:spPr/>
-      <dgm:t>
-        <a:bodyPr/>
-        <a:lstStyle/>
-        <a:p>
-          <a:endParaRPr lang="en-US"/>
-        </a:p>
-      </dgm:t>
-    </dgm:pt>
     <dgm:pt modelId="{BB52997C-4B76-4F0F-B05E-6B5340A45F26}">
       <dgm:prSet/>
       <dgm:spPr/>
@@ -6687,43 +6576,6 @@
         </a:p>
       </dgm:t>
     </dgm:pt>
-    <dgm:pt modelId="{0D8FD810-2C98-4E91-954E-FCA8A757A505}">
-      <dgm:prSet/>
-      <dgm:spPr/>
-      <dgm:t>
-        <a:bodyPr/>
-        <a:lstStyle/>
-        <a:p>
-          <a:r>
-            <a:rPr lang="vi-VN"/>
-            <a:t>Quản lý hóa đơn sửa chữa</a:t>
-          </a:r>
-          <a:endParaRPr lang="en-US"/>
-        </a:p>
-      </dgm:t>
-    </dgm:pt>
-    <dgm:pt modelId="{36B44B14-402E-40B0-9A67-F541E825F487}" type="parTrans" cxnId="{4A1B7B8E-316A-4D32-B715-5F1375E93D94}">
-      <dgm:prSet/>
-      <dgm:spPr/>
-      <dgm:t>
-        <a:bodyPr/>
-        <a:lstStyle/>
-        <a:p>
-          <a:endParaRPr lang="en-US"/>
-        </a:p>
-      </dgm:t>
-    </dgm:pt>
-    <dgm:pt modelId="{89A4FFB1-BAE9-4723-B01F-C9D4CCE0ABBE}" type="sibTrans" cxnId="{4A1B7B8E-316A-4D32-B715-5F1375E93D94}">
-      <dgm:prSet/>
-      <dgm:spPr/>
-      <dgm:t>
-        <a:bodyPr/>
-        <a:lstStyle/>
-        <a:p>
-          <a:endParaRPr lang="en-US"/>
-        </a:p>
-      </dgm:t>
-    </dgm:pt>
     <dgm:pt modelId="{BB8D49E5-C7DE-4461-B15B-89659ECAE74C}">
       <dgm:prSet/>
       <dgm:spPr/>
@@ -6872,8 +6724,8 @@
         </a:p>
       </dgm:t>
     </dgm:pt>
-    <dgm:pt modelId="{89DD20EB-BE9A-4BBB-9AA2-82B785DF3E1E}">
-      <dgm:prSet/>
+    <dgm:pt modelId="{7F60AD8B-1957-4E0A-8003-AE1344948608}">
+      <dgm:prSet phldrT="[Text]"/>
       <dgm:spPr/>
       <dgm:t>
         <a:bodyPr/>
@@ -6881,19 +6733,110 @@
         <a:p>
           <a:r>
             <a:rPr lang="vi-VN"/>
-            <a:t>Tra cứu hóa đơn sửa chữa</a:t>
+            <a:t>QUẢN LÝ</a:t>
+          </a:r>
+          <a:r>
+            <a:rPr lang="en-US"/>
+            <a:t> THÔNG TIN ĐẶT PHÒNG VÀ ĐẶT TIỆC</a:t>
+          </a:r>
+        </a:p>
+      </dgm:t>
+    </dgm:pt>
+    <dgm:pt modelId="{B5703EA3-9250-4DA5-A3B1-12646ED84EB8}" type="parTrans" cxnId="{415ECDF1-21F4-4E86-9971-3E6DD1F12F00}">
+      <dgm:prSet/>
+      <dgm:spPr/>
+      <dgm:t>
+        <a:bodyPr/>
+        <a:lstStyle/>
+        <a:p>
+          <a:endParaRPr lang="en-US"/>
+        </a:p>
+      </dgm:t>
+    </dgm:pt>
+    <dgm:pt modelId="{09BDE851-C959-4D00-9E87-9BB53B0CAE58}" type="sibTrans" cxnId="{415ECDF1-21F4-4E86-9971-3E6DD1F12F00}">
+      <dgm:prSet/>
+      <dgm:spPr/>
+      <dgm:t>
+        <a:bodyPr/>
+        <a:lstStyle/>
+        <a:p>
+          <a:endParaRPr lang="en-US"/>
+        </a:p>
+      </dgm:t>
+    </dgm:pt>
+    <dgm:pt modelId="{A4818848-6BB9-4569-BB00-9603B4BE4FE5}">
+      <dgm:prSet/>
+      <dgm:spPr/>
+      <dgm:t>
+        <a:bodyPr/>
+        <a:lstStyle/>
+        <a:p>
+          <a:r>
+            <a:rPr lang="vi-VN"/>
+            <a:t>Quản lý tồn kho</a:t>
           </a:r>
           <a:endParaRPr lang="en-US"/>
         </a:p>
       </dgm:t>
     </dgm:pt>
-    <dgm:pt modelId="{567CD78F-C2CD-4049-9839-718F1FA4898E}" type="parTrans" cxnId="{D3D3EC6C-8C94-421B-A15E-248CEBE77E7B}">
+    <dgm:pt modelId="{B3888FD0-EDB2-4400-B358-7E55FD65D7AE}" type="parTrans" cxnId="{785E12F0-7EDB-4EAE-803F-F2428000725E}">
       <dgm:prSet/>
       <dgm:spPr/>
-    </dgm:pt>
-    <dgm:pt modelId="{CB3121CB-5495-4FA2-A31E-E41DA8FD79C4}" type="sibTrans" cxnId="{D3D3EC6C-8C94-421B-A15E-248CEBE77E7B}">
+      <dgm:t>
+        <a:bodyPr/>
+        <a:lstStyle/>
+        <a:p>
+          <a:endParaRPr lang="en-US"/>
+        </a:p>
+      </dgm:t>
+    </dgm:pt>
+    <dgm:pt modelId="{1943086D-E577-4736-9D01-5DA429CE14CF}" type="sibTrans" cxnId="{785E12F0-7EDB-4EAE-803F-F2428000725E}">
       <dgm:prSet/>
       <dgm:spPr/>
+      <dgm:t>
+        <a:bodyPr/>
+        <a:lstStyle/>
+        <a:p>
+          <a:endParaRPr lang="en-US"/>
+        </a:p>
+      </dgm:t>
+    </dgm:pt>
+    <dgm:pt modelId="{051C5C63-6FF8-4AE3-A580-B0B03DF6CA89}">
+      <dgm:prSet/>
+      <dgm:spPr/>
+      <dgm:t>
+        <a:bodyPr/>
+        <a:lstStyle/>
+        <a:p>
+          <a:r>
+            <a:rPr lang="vi-VN"/>
+            <a:t>Tra cứu hàng tồn kho</a:t>
+          </a:r>
+          <a:endParaRPr lang="en-US"/>
+        </a:p>
+      </dgm:t>
+    </dgm:pt>
+    <dgm:pt modelId="{C5C53B02-F103-4AC0-9807-A3FCB8B336DF}" type="parTrans" cxnId="{8EC2B883-8F9D-42DE-AEB1-D9902C23E5DE}">
+      <dgm:prSet/>
+      <dgm:spPr/>
+      <dgm:t>
+        <a:bodyPr/>
+        <a:lstStyle/>
+        <a:p>
+          <a:endParaRPr lang="en-US"/>
+        </a:p>
+      </dgm:t>
+    </dgm:pt>
+    <dgm:pt modelId="{4FE84232-EF55-49E6-B855-2470C740A03A}" type="sibTrans" cxnId="{8EC2B883-8F9D-42DE-AEB1-D9902C23E5DE}">
+      <dgm:prSet/>
+      <dgm:spPr/>
+      <dgm:t>
+        <a:bodyPr/>
+        <a:lstStyle/>
+        <a:p>
+          <a:endParaRPr lang="en-US"/>
+        </a:p>
+      </dgm:t>
     </dgm:pt>
     <dgm:pt modelId="{5B49F92D-439E-444C-8581-BE5FD3FCB6BF}" type="pres">
       <dgm:prSet presAssocID="{5FCDEB0C-A6DD-430E-9035-7797F8349C05}" presName="hierChild1" presStyleCnt="0">
@@ -6969,7 +6912,7 @@
       <dgm:spPr/>
     </dgm:pt>
     <dgm:pt modelId="{C4D91958-7881-4BB0-89C7-D7C2880A707E}" type="pres">
-      <dgm:prSet presAssocID="{2647A027-2F48-40EA-9298-C3B7D1AC7A97}" presName="Name37" presStyleLbl="parChTrans1D3" presStyleIdx="0" presStyleCnt="15"/>
+      <dgm:prSet presAssocID="{2647A027-2F48-40EA-9298-C3B7D1AC7A97}" presName="Name37" presStyleLbl="parChTrans1D3" presStyleIdx="0" presStyleCnt="13"/>
       <dgm:spPr/>
     </dgm:pt>
     <dgm:pt modelId="{06164E5B-F429-478C-8B55-668EE0970806}" type="pres">
@@ -6985,7 +6928,7 @@
       <dgm:spPr/>
     </dgm:pt>
     <dgm:pt modelId="{D5186EA8-2A5A-45EE-A8A4-8A215706F848}" type="pres">
-      <dgm:prSet presAssocID="{8F5CC0D3-89BF-42A6-9ACC-C2FC926FEEEF}" presName="rootText" presStyleLbl="node3" presStyleIdx="0" presStyleCnt="15" custLinFactNeighborX="-49062" custLinFactNeighborY="31274">
+      <dgm:prSet presAssocID="{8F5CC0D3-89BF-42A6-9ACC-C2FC926FEEEF}" presName="rootText" presStyleLbl="node3" presStyleIdx="0" presStyleCnt="13" custLinFactNeighborX="-49062" custLinFactNeighborY="31274">
         <dgm:presLayoutVars>
           <dgm:chPref val="3"/>
         </dgm:presLayoutVars>
@@ -6993,7 +6936,7 @@
       <dgm:spPr/>
     </dgm:pt>
     <dgm:pt modelId="{B5FF36AD-0303-4ECF-9C86-A64F51FC3B54}" type="pres">
-      <dgm:prSet presAssocID="{8F5CC0D3-89BF-42A6-9ACC-C2FC926FEEEF}" presName="rootConnector" presStyleLbl="node3" presStyleIdx="0" presStyleCnt="15"/>
+      <dgm:prSet presAssocID="{8F5CC0D3-89BF-42A6-9ACC-C2FC926FEEEF}" presName="rootConnector" presStyleLbl="node3" presStyleIdx="0" presStyleCnt="13"/>
       <dgm:spPr/>
     </dgm:pt>
     <dgm:pt modelId="{32F5926F-1AFD-4DC7-A7E8-5710E842CA86}" type="pres">
@@ -7005,7 +6948,7 @@
       <dgm:spPr/>
     </dgm:pt>
     <dgm:pt modelId="{9D7853B1-3AC8-4CFD-8CF9-A20EC6E7E01A}" type="pres">
-      <dgm:prSet presAssocID="{FA80ABAA-31DE-48DD-B510-7D5FF2064EC2}" presName="Name37" presStyleLbl="parChTrans1D3" presStyleIdx="1" presStyleCnt="15"/>
+      <dgm:prSet presAssocID="{FA80ABAA-31DE-48DD-B510-7D5FF2064EC2}" presName="Name37" presStyleLbl="parChTrans1D3" presStyleIdx="1" presStyleCnt="13"/>
       <dgm:spPr/>
     </dgm:pt>
     <dgm:pt modelId="{F3C21F66-04C3-4BE0-902B-E64749CED153}" type="pres">
@@ -7021,7 +6964,7 @@
       <dgm:spPr/>
     </dgm:pt>
     <dgm:pt modelId="{5CDE906B-F203-4644-8790-67B5AEEF24C2}" type="pres">
-      <dgm:prSet presAssocID="{04B0AAEB-884C-440F-83DE-007D47EBFF6E}" presName="rootText" presStyleLbl="node3" presStyleIdx="1" presStyleCnt="15" custLinFactNeighborX="-49062" custLinFactNeighborY="31274">
+      <dgm:prSet presAssocID="{04B0AAEB-884C-440F-83DE-007D47EBFF6E}" presName="rootText" presStyleLbl="node3" presStyleIdx="1" presStyleCnt="13" custLinFactNeighborX="-49062" custLinFactNeighborY="31274">
         <dgm:presLayoutVars>
           <dgm:chPref val="3"/>
         </dgm:presLayoutVars>
@@ -7029,7 +6972,7 @@
       <dgm:spPr/>
     </dgm:pt>
     <dgm:pt modelId="{01A40BAE-F1AF-4810-9536-D157F8B5FB5C}" type="pres">
-      <dgm:prSet presAssocID="{04B0AAEB-884C-440F-83DE-007D47EBFF6E}" presName="rootConnector" presStyleLbl="node3" presStyleIdx="1" presStyleCnt="15"/>
+      <dgm:prSet presAssocID="{04B0AAEB-884C-440F-83DE-007D47EBFF6E}" presName="rootConnector" presStyleLbl="node3" presStyleIdx="1" presStyleCnt="13"/>
       <dgm:spPr/>
     </dgm:pt>
     <dgm:pt modelId="{32E9FDC2-1DD8-4E7F-99D2-DFA93CD2682E}" type="pres">
@@ -7041,7 +6984,7 @@
       <dgm:spPr/>
     </dgm:pt>
     <dgm:pt modelId="{4E058B36-3A78-4388-85BF-519ACFE75C2C}" type="pres">
-      <dgm:prSet presAssocID="{204490F8-0B66-4A35-90EE-08130AFD4362}" presName="Name37" presStyleLbl="parChTrans1D3" presStyleIdx="2" presStyleCnt="15"/>
+      <dgm:prSet presAssocID="{204490F8-0B66-4A35-90EE-08130AFD4362}" presName="Name37" presStyleLbl="parChTrans1D3" presStyleIdx="2" presStyleCnt="13"/>
       <dgm:spPr/>
     </dgm:pt>
     <dgm:pt modelId="{709C30AF-1E4C-4CCA-916A-8ACF5C302AF6}" type="pres">
@@ -7057,7 +7000,7 @@
       <dgm:spPr/>
     </dgm:pt>
     <dgm:pt modelId="{D8167597-CBCB-4972-9D7A-CD5B0F18B626}" type="pres">
-      <dgm:prSet presAssocID="{2CD04B43-8B4A-4341-9C43-C9814B741C3F}" presName="rootText" presStyleLbl="node3" presStyleIdx="2" presStyleCnt="15" custLinFactNeighborX="-49062" custLinFactNeighborY="16803">
+      <dgm:prSet presAssocID="{2CD04B43-8B4A-4341-9C43-C9814B741C3F}" presName="rootText" presStyleLbl="node3" presStyleIdx="2" presStyleCnt="13" custLinFactNeighborX="-49062" custLinFactNeighborY="16803">
         <dgm:presLayoutVars>
           <dgm:chPref val="3"/>
         </dgm:presLayoutVars>
@@ -7065,7 +7008,7 @@
       <dgm:spPr/>
     </dgm:pt>
     <dgm:pt modelId="{6A6EE2C0-B1FC-4732-8D59-275AE0F49221}" type="pres">
-      <dgm:prSet presAssocID="{2CD04B43-8B4A-4341-9C43-C9814B741C3F}" presName="rootConnector" presStyleLbl="node3" presStyleIdx="2" presStyleCnt="15"/>
+      <dgm:prSet presAssocID="{2CD04B43-8B4A-4341-9C43-C9814B741C3F}" presName="rootConnector" presStyleLbl="node3" presStyleIdx="2" presStyleCnt="13"/>
       <dgm:spPr/>
     </dgm:pt>
     <dgm:pt modelId="{CBDF7EA1-D718-4965-B907-023C9C4D77BD}" type="pres">
@@ -7077,7 +7020,7 @@
       <dgm:spPr/>
     </dgm:pt>
     <dgm:pt modelId="{8E5C528A-D8A5-4FD4-8009-5F9EE7FA6178}" type="pres">
-      <dgm:prSet presAssocID="{743F8D67-6FE7-4A60-A56D-C9F66D0C5126}" presName="Name37" presStyleLbl="parChTrans1D3" presStyleIdx="3" presStyleCnt="15"/>
+      <dgm:prSet presAssocID="{743F8D67-6FE7-4A60-A56D-C9F66D0C5126}" presName="Name37" presStyleLbl="parChTrans1D3" presStyleIdx="3" presStyleCnt="13"/>
       <dgm:spPr/>
     </dgm:pt>
     <dgm:pt modelId="{370E15DF-9007-4122-9A97-0CA8CACBAA1E}" type="pres">
@@ -7093,7 +7036,7 @@
       <dgm:spPr/>
     </dgm:pt>
     <dgm:pt modelId="{79F2FDD2-8974-439D-86FD-FFF010FD3D57}" type="pres">
-      <dgm:prSet presAssocID="{65EDC131-445E-4037-B90B-07881876E685}" presName="rootText" presStyleLbl="node3" presStyleIdx="3" presStyleCnt="15" custLinFactNeighborX="-49062" custLinFactNeighborY="322">
+      <dgm:prSet presAssocID="{65EDC131-445E-4037-B90B-07881876E685}" presName="rootText" presStyleLbl="node3" presStyleIdx="3" presStyleCnt="13" custLinFactNeighborX="-49062" custLinFactNeighborY="322">
         <dgm:presLayoutVars>
           <dgm:chPref val="3"/>
         </dgm:presLayoutVars>
@@ -7101,7 +7044,7 @@
       <dgm:spPr/>
     </dgm:pt>
     <dgm:pt modelId="{8B438D51-8E7C-46EE-B661-D6FC3D91396E}" type="pres">
-      <dgm:prSet presAssocID="{65EDC131-445E-4037-B90B-07881876E685}" presName="rootConnector" presStyleLbl="node3" presStyleIdx="3" presStyleCnt="15"/>
+      <dgm:prSet presAssocID="{65EDC131-445E-4037-B90B-07881876E685}" presName="rootConnector" presStyleLbl="node3" presStyleIdx="3" presStyleCnt="13"/>
       <dgm:spPr/>
     </dgm:pt>
     <dgm:pt modelId="{CD211766-FB8B-4246-B355-BF8B5EDFBFB6}" type="pres">
@@ -7116,184 +7059,112 @@
       <dgm:prSet presAssocID="{05EA8AF9-685E-4F17-AB48-02EF2F62BDB8}" presName="hierChild5" presStyleCnt="0"/>
       <dgm:spPr/>
     </dgm:pt>
-    <dgm:pt modelId="{69F0644B-6560-4908-A670-BBBA11D9C631}" type="pres">
-      <dgm:prSet presAssocID="{FB9D51D2-C552-4D81-AED8-BF4E91248FBF}" presName="Name37" presStyleLbl="parChTrans1D2" presStyleIdx="1" presStyleCnt="5"/>
-      <dgm:spPr/>
-    </dgm:pt>
-    <dgm:pt modelId="{C51A55FF-E9BB-4FD3-AA6B-36BF61B1C0C0}" type="pres">
-      <dgm:prSet presAssocID="{7A2CF38A-8251-4A3F-89E7-2F849C89603D}" presName="hierRoot2" presStyleCnt="0">
+    <dgm:pt modelId="{0844DC12-1969-4360-A62B-FB64B7339EBC}" type="pres">
+      <dgm:prSet presAssocID="{B5703EA3-9250-4DA5-A3B1-12646ED84EB8}" presName="Name37" presStyleLbl="parChTrans1D2" presStyleIdx="1" presStyleCnt="5"/>
+      <dgm:spPr/>
+    </dgm:pt>
+    <dgm:pt modelId="{0E8E3671-EE4D-4C9B-B5B7-5360D1C8DB26}" type="pres">
+      <dgm:prSet presAssocID="{7F60AD8B-1957-4E0A-8003-AE1344948608}" presName="hierRoot2" presStyleCnt="0">
         <dgm:presLayoutVars>
           <dgm:hierBranch val="init"/>
         </dgm:presLayoutVars>
       </dgm:prSet>
       <dgm:spPr/>
     </dgm:pt>
-    <dgm:pt modelId="{92F6ADE1-C1D7-4F4B-AFDB-DF72DADF7D0C}" type="pres">
-      <dgm:prSet presAssocID="{7A2CF38A-8251-4A3F-89E7-2F849C89603D}" presName="rootComposite" presStyleCnt="0"/>
-      <dgm:spPr/>
-    </dgm:pt>
-    <dgm:pt modelId="{69F3D6A2-CD71-4F44-A2B9-C0C6EFC8B28E}" type="pres">
-      <dgm:prSet presAssocID="{7A2CF38A-8251-4A3F-89E7-2F849C89603D}" presName="rootText" presStyleLbl="node2" presStyleIdx="1" presStyleCnt="5" custLinFactNeighborX="-17466" custLinFactNeighborY="32157">
+    <dgm:pt modelId="{AEE203B6-9750-421A-AEB3-C6E25E308C0B}" type="pres">
+      <dgm:prSet presAssocID="{7F60AD8B-1957-4E0A-8003-AE1344948608}" presName="rootComposite" presStyleCnt="0"/>
+      <dgm:spPr/>
+    </dgm:pt>
+    <dgm:pt modelId="{1FA25DF1-C892-46C7-81DF-16443DDEB3C9}" type="pres">
+      <dgm:prSet presAssocID="{7F60AD8B-1957-4E0A-8003-AE1344948608}" presName="rootText" presStyleLbl="node2" presStyleIdx="1" presStyleCnt="5" custLinFactNeighborX="15634" custLinFactNeighborY="32533">
         <dgm:presLayoutVars>
           <dgm:chPref val="3"/>
         </dgm:presLayoutVars>
       </dgm:prSet>
       <dgm:spPr/>
     </dgm:pt>
-    <dgm:pt modelId="{D2A4369F-42A5-4279-9F1C-AA7CB6B834CC}" type="pres">
-      <dgm:prSet presAssocID="{7A2CF38A-8251-4A3F-89E7-2F849C89603D}" presName="rootConnector" presStyleLbl="node2" presStyleIdx="1" presStyleCnt="5"/>
-      <dgm:spPr/>
-    </dgm:pt>
-    <dgm:pt modelId="{D1F01956-072F-441E-A6BF-E5E5B4252EEB}" type="pres">
-      <dgm:prSet presAssocID="{7A2CF38A-8251-4A3F-89E7-2F849C89603D}" presName="hierChild4" presStyleCnt="0"/>
-      <dgm:spPr/>
-    </dgm:pt>
-    <dgm:pt modelId="{BADBA005-0929-4022-AF2A-2BB3C676927F}" type="pres">
-      <dgm:prSet presAssocID="{E4929E81-F99E-4641-BE4D-558FC2E5BFB8}" presName="Name37" presStyleLbl="parChTrans1D3" presStyleIdx="4" presStyleCnt="15"/>
-      <dgm:spPr/>
-    </dgm:pt>
-    <dgm:pt modelId="{45E05DA4-9E39-4F67-AC5A-4DAEDCBCCF7A}" type="pres">
-      <dgm:prSet presAssocID="{1E618C98-CEB3-41CB-A093-BBA19FC2E94E}" presName="hierRoot2" presStyleCnt="0">
+    <dgm:pt modelId="{19F2A717-476F-483C-872F-B2788DF35F1E}" type="pres">
+      <dgm:prSet presAssocID="{7F60AD8B-1957-4E0A-8003-AE1344948608}" presName="rootConnector" presStyleLbl="node2" presStyleIdx="1" presStyleCnt="5"/>
+      <dgm:spPr/>
+    </dgm:pt>
+    <dgm:pt modelId="{5F3246FE-3CE1-4804-8228-170E7E1296A0}" type="pres">
+      <dgm:prSet presAssocID="{7F60AD8B-1957-4E0A-8003-AE1344948608}" presName="hierChild4" presStyleCnt="0"/>
+      <dgm:spPr/>
+    </dgm:pt>
+    <dgm:pt modelId="{6CCF958D-1A0F-49EE-B204-5CE9E82955E8}" type="pres">
+      <dgm:prSet presAssocID="{B3888FD0-EDB2-4400-B358-7E55FD65D7AE}" presName="Name37" presStyleLbl="parChTrans1D3" presStyleIdx="4" presStyleCnt="13"/>
+      <dgm:spPr/>
+    </dgm:pt>
+    <dgm:pt modelId="{AE7E61CE-AA9B-4E32-97F3-F90315F3B0AA}" type="pres">
+      <dgm:prSet presAssocID="{A4818848-6BB9-4569-BB00-9603B4BE4FE5}" presName="hierRoot2" presStyleCnt="0">
         <dgm:presLayoutVars>
           <dgm:hierBranch val="init"/>
         </dgm:presLayoutVars>
       </dgm:prSet>
       <dgm:spPr/>
     </dgm:pt>
-    <dgm:pt modelId="{B523791E-2008-4714-A286-B9308A12184D}" type="pres">
-      <dgm:prSet presAssocID="{1E618C98-CEB3-41CB-A093-BBA19FC2E94E}" presName="rootComposite" presStyleCnt="0"/>
-      <dgm:spPr/>
-    </dgm:pt>
-    <dgm:pt modelId="{06EBB748-EDF9-47C2-940A-E7D2DA9A55E4}" type="pres">
-      <dgm:prSet presAssocID="{1E618C98-CEB3-41CB-A093-BBA19FC2E94E}" presName="rootText" presStyleLbl="node3" presStyleIdx="4" presStyleCnt="15" custLinFactNeighborX="-21121" custLinFactNeighborY="26310">
+    <dgm:pt modelId="{384806F6-40E3-4469-864C-C1217E00C2E1}" type="pres">
+      <dgm:prSet presAssocID="{A4818848-6BB9-4569-BB00-9603B4BE4FE5}" presName="rootComposite" presStyleCnt="0"/>
+      <dgm:spPr/>
+    </dgm:pt>
+    <dgm:pt modelId="{8D5AE2F4-B0BB-45E2-AC6F-A2BE30D41A21}" type="pres">
+      <dgm:prSet presAssocID="{A4818848-6BB9-4569-BB00-9603B4BE4FE5}" presName="rootText" presStyleLbl="node3" presStyleIdx="4" presStyleCnt="13" custLinFactNeighborX="14903" custLinFactNeighborY="14392">
         <dgm:presLayoutVars>
           <dgm:chPref val="3"/>
         </dgm:presLayoutVars>
       </dgm:prSet>
       <dgm:spPr/>
     </dgm:pt>
-    <dgm:pt modelId="{AEFF1EFB-D789-4290-91ED-27DB189E626E}" type="pres">
-      <dgm:prSet presAssocID="{1E618C98-CEB3-41CB-A093-BBA19FC2E94E}" presName="rootConnector" presStyleLbl="node3" presStyleIdx="4" presStyleCnt="15"/>
-      <dgm:spPr/>
-    </dgm:pt>
-    <dgm:pt modelId="{F7D404B9-4ED7-4680-ABBE-FA9B0BD3EFFF}" type="pres">
-      <dgm:prSet presAssocID="{1E618C98-CEB3-41CB-A093-BBA19FC2E94E}" presName="hierChild4" presStyleCnt="0"/>
-      <dgm:spPr/>
-    </dgm:pt>
-    <dgm:pt modelId="{CAE5FFE5-CC47-445B-BB16-7B7068E47743}" type="pres">
-      <dgm:prSet presAssocID="{1E618C98-CEB3-41CB-A093-BBA19FC2E94E}" presName="hierChild5" presStyleCnt="0"/>
-      <dgm:spPr/>
-    </dgm:pt>
-    <dgm:pt modelId="{DDB79379-B76F-4D6A-8CE5-76C4FAD804C5}" type="pres">
-      <dgm:prSet presAssocID="{FF4CA17F-6655-47CA-B458-54979243DB30}" presName="Name37" presStyleLbl="parChTrans1D3" presStyleIdx="5" presStyleCnt="15"/>
-      <dgm:spPr/>
-    </dgm:pt>
-    <dgm:pt modelId="{DEE26F56-8728-4897-AB0A-953D8BA830CF}" type="pres">
-      <dgm:prSet presAssocID="{C5C0AE16-C7DA-44DF-814E-751141B76ECF}" presName="hierRoot2" presStyleCnt="0">
+    <dgm:pt modelId="{51EEB651-417E-4A6D-89BA-6A4F4D4F1A40}" type="pres">
+      <dgm:prSet presAssocID="{A4818848-6BB9-4569-BB00-9603B4BE4FE5}" presName="rootConnector" presStyleLbl="node3" presStyleIdx="4" presStyleCnt="13"/>
+      <dgm:spPr/>
+    </dgm:pt>
+    <dgm:pt modelId="{FE857D6B-87F0-4649-8AD9-E0E68BDE045C}" type="pres">
+      <dgm:prSet presAssocID="{A4818848-6BB9-4569-BB00-9603B4BE4FE5}" presName="hierChild4" presStyleCnt="0"/>
+      <dgm:spPr/>
+    </dgm:pt>
+    <dgm:pt modelId="{39A1D183-194A-44CA-A1D8-024EB6FF0A2E}" type="pres">
+      <dgm:prSet presAssocID="{A4818848-6BB9-4569-BB00-9603B4BE4FE5}" presName="hierChild5" presStyleCnt="0"/>
+      <dgm:spPr/>
+    </dgm:pt>
+    <dgm:pt modelId="{E9AF7237-1498-4F8D-9F24-BAAAE2A01F5D}" type="pres">
+      <dgm:prSet presAssocID="{C5C53B02-F103-4AC0-9807-A3FCB8B336DF}" presName="Name37" presStyleLbl="parChTrans1D3" presStyleIdx="5" presStyleCnt="13"/>
+      <dgm:spPr/>
+    </dgm:pt>
+    <dgm:pt modelId="{B8DD70A5-F5BA-4AD3-82E6-FF12649DEFBA}" type="pres">
+      <dgm:prSet presAssocID="{051C5C63-6FF8-4AE3-A580-B0B03DF6CA89}" presName="hierRoot2" presStyleCnt="0">
         <dgm:presLayoutVars>
           <dgm:hierBranch val="init"/>
         </dgm:presLayoutVars>
       </dgm:prSet>
       <dgm:spPr/>
     </dgm:pt>
-    <dgm:pt modelId="{FD03BD52-7F77-48F6-BF02-2CCA8C50C9ED}" type="pres">
-      <dgm:prSet presAssocID="{C5C0AE16-C7DA-44DF-814E-751141B76ECF}" presName="rootComposite" presStyleCnt="0"/>
-      <dgm:spPr/>
-    </dgm:pt>
-    <dgm:pt modelId="{197F1FAF-3DC4-4F79-A5C9-CED247BCC30F}" type="pres">
-      <dgm:prSet presAssocID="{C5C0AE16-C7DA-44DF-814E-751141B76ECF}" presName="rootText" presStyleLbl="node3" presStyleIdx="5" presStyleCnt="15" custLinFactNeighborX="-21121" custLinFactNeighborY="32157">
+    <dgm:pt modelId="{08CB805E-320D-4C10-AEF5-B942254C786C}" type="pres">
+      <dgm:prSet presAssocID="{051C5C63-6FF8-4AE3-A580-B0B03DF6CA89}" presName="rootComposite" presStyleCnt="0"/>
+      <dgm:spPr/>
+    </dgm:pt>
+    <dgm:pt modelId="{B0BB6404-5162-4555-A272-2773821B6B34}" type="pres">
+      <dgm:prSet presAssocID="{051C5C63-6FF8-4AE3-A580-B0B03DF6CA89}" presName="rootText" presStyleLbl="node3" presStyleIdx="5" presStyleCnt="13" custLinFactNeighborX="14903" custLinFactNeighborY="-225">
         <dgm:presLayoutVars>
           <dgm:chPref val="3"/>
         </dgm:presLayoutVars>
       </dgm:prSet>
       <dgm:spPr/>
     </dgm:pt>
-    <dgm:pt modelId="{2920BF64-CECC-4E71-ABFC-297B6AAF2329}" type="pres">
-      <dgm:prSet presAssocID="{C5C0AE16-C7DA-44DF-814E-751141B76ECF}" presName="rootConnector" presStyleLbl="node3" presStyleIdx="5" presStyleCnt="15"/>
-      <dgm:spPr/>
-    </dgm:pt>
-    <dgm:pt modelId="{125935DF-F93D-4232-BD94-440C00FF7D03}" type="pres">
-      <dgm:prSet presAssocID="{C5C0AE16-C7DA-44DF-814E-751141B76ECF}" presName="hierChild4" presStyleCnt="0"/>
-      <dgm:spPr/>
-    </dgm:pt>
-    <dgm:pt modelId="{B2A41074-31C2-45BB-972C-AA39F3B311EC}" type="pres">
-      <dgm:prSet presAssocID="{C5C0AE16-C7DA-44DF-814E-751141B76ECF}" presName="hierChild5" presStyleCnt="0"/>
-      <dgm:spPr/>
-    </dgm:pt>
-    <dgm:pt modelId="{D3A4CAFA-2F3E-4D8A-8DB1-973FC5D31A16}" type="pres">
-      <dgm:prSet presAssocID="{36B44B14-402E-40B0-9A67-F541E825F487}" presName="Name37" presStyleLbl="parChTrans1D3" presStyleIdx="6" presStyleCnt="15"/>
-      <dgm:spPr/>
-    </dgm:pt>
-    <dgm:pt modelId="{3AB03A3F-D304-447D-B88B-D3128FE66433}" type="pres">
-      <dgm:prSet presAssocID="{0D8FD810-2C98-4E91-954E-FCA8A757A505}" presName="hierRoot2" presStyleCnt="0">
-        <dgm:presLayoutVars>
-          <dgm:hierBranch val="init"/>
-        </dgm:presLayoutVars>
-      </dgm:prSet>
-      <dgm:spPr/>
-    </dgm:pt>
-    <dgm:pt modelId="{01E470BE-9EBD-4FF3-B3D0-ED436E7DC5F4}" type="pres">
-      <dgm:prSet presAssocID="{0D8FD810-2C98-4E91-954E-FCA8A757A505}" presName="rootComposite" presStyleCnt="0"/>
-      <dgm:spPr/>
-    </dgm:pt>
-    <dgm:pt modelId="{C110F24D-7D99-4713-94D9-4FD16CB28AA1}" type="pres">
-      <dgm:prSet presAssocID="{0D8FD810-2C98-4E91-954E-FCA8A757A505}" presName="rootText" presStyleLbl="node3" presStyleIdx="6" presStyleCnt="15" custLinFactNeighborX="-20786" custLinFactNeighborY="18896">
-        <dgm:presLayoutVars>
-          <dgm:chPref val="3"/>
-        </dgm:presLayoutVars>
-      </dgm:prSet>
-      <dgm:spPr/>
-    </dgm:pt>
-    <dgm:pt modelId="{C5A107CD-D6B1-4DA8-9B85-9C21CC2A90A5}" type="pres">
-      <dgm:prSet presAssocID="{0D8FD810-2C98-4E91-954E-FCA8A757A505}" presName="rootConnector" presStyleLbl="node3" presStyleIdx="6" presStyleCnt="15"/>
-      <dgm:spPr/>
-    </dgm:pt>
-    <dgm:pt modelId="{7DE6468A-D42E-4982-909C-E9F50B197F1A}" type="pres">
-      <dgm:prSet presAssocID="{0D8FD810-2C98-4E91-954E-FCA8A757A505}" presName="hierChild4" presStyleCnt="0"/>
-      <dgm:spPr/>
-    </dgm:pt>
-    <dgm:pt modelId="{6FC00951-0B46-4CA2-9275-97BF681D6DB9}" type="pres">
-      <dgm:prSet presAssocID="{0D8FD810-2C98-4E91-954E-FCA8A757A505}" presName="hierChild5" presStyleCnt="0"/>
-      <dgm:spPr/>
-    </dgm:pt>
-    <dgm:pt modelId="{003A6982-865F-4055-83AC-7A639CD320B5}" type="pres">
-      <dgm:prSet presAssocID="{567CD78F-C2CD-4049-9839-718F1FA4898E}" presName="Name37" presStyleLbl="parChTrans1D3" presStyleIdx="7" presStyleCnt="15"/>
-      <dgm:spPr/>
-    </dgm:pt>
-    <dgm:pt modelId="{16BD4DF3-5424-49D1-BAD7-1A62F374800C}" type="pres">
-      <dgm:prSet presAssocID="{89DD20EB-BE9A-4BBB-9AA2-82B785DF3E1E}" presName="hierRoot2" presStyleCnt="0">
-        <dgm:presLayoutVars>
-          <dgm:hierBranch val="init"/>
-        </dgm:presLayoutVars>
-      </dgm:prSet>
-      <dgm:spPr/>
-    </dgm:pt>
-    <dgm:pt modelId="{95157BCF-FA11-4F90-827B-BCD08D73CFEE}" type="pres">
-      <dgm:prSet presAssocID="{89DD20EB-BE9A-4BBB-9AA2-82B785DF3E1E}" presName="rootComposite" presStyleCnt="0"/>
-      <dgm:spPr/>
-    </dgm:pt>
-    <dgm:pt modelId="{B1FD3B6B-796D-476B-8684-84736DC1BCC1}" type="pres">
-      <dgm:prSet presAssocID="{89DD20EB-BE9A-4BBB-9AA2-82B785DF3E1E}" presName="rootText" presStyleLbl="node3" presStyleIdx="7" presStyleCnt="15" custLinFactNeighborX="-20710" custLinFactNeighborY="0">
-        <dgm:presLayoutVars>
-          <dgm:chPref val="3"/>
-        </dgm:presLayoutVars>
-      </dgm:prSet>
-      <dgm:spPr/>
-    </dgm:pt>
-    <dgm:pt modelId="{40E511E5-E3FB-4B34-ACEF-5A293FBFBFD4}" type="pres">
-      <dgm:prSet presAssocID="{89DD20EB-BE9A-4BBB-9AA2-82B785DF3E1E}" presName="rootConnector" presStyleLbl="node3" presStyleIdx="7" presStyleCnt="15"/>
-      <dgm:spPr/>
-    </dgm:pt>
-    <dgm:pt modelId="{105D24C4-E72D-4490-ADC8-CA39F1DFEC24}" type="pres">
-      <dgm:prSet presAssocID="{89DD20EB-BE9A-4BBB-9AA2-82B785DF3E1E}" presName="hierChild4" presStyleCnt="0"/>
-      <dgm:spPr/>
-    </dgm:pt>
-    <dgm:pt modelId="{7787EB80-9E7F-4C82-A2E0-064166909433}" type="pres">
-      <dgm:prSet presAssocID="{89DD20EB-BE9A-4BBB-9AA2-82B785DF3E1E}" presName="hierChild5" presStyleCnt="0"/>
-      <dgm:spPr/>
-    </dgm:pt>
-    <dgm:pt modelId="{5B0B66CB-5F8F-4436-903D-5BEFFD27DAF4}" type="pres">
-      <dgm:prSet presAssocID="{7A2CF38A-8251-4A3F-89E7-2F849C89603D}" presName="hierChild5" presStyleCnt="0"/>
+    <dgm:pt modelId="{23F7E298-E0E5-4877-ACC3-D145D1A80895}" type="pres">
+      <dgm:prSet presAssocID="{051C5C63-6FF8-4AE3-A580-B0B03DF6CA89}" presName="rootConnector" presStyleLbl="node3" presStyleIdx="5" presStyleCnt="13"/>
+      <dgm:spPr/>
+    </dgm:pt>
+    <dgm:pt modelId="{C3553090-ED7C-4DCB-8DF9-135C24841C79}" type="pres">
+      <dgm:prSet presAssocID="{051C5C63-6FF8-4AE3-A580-B0B03DF6CA89}" presName="hierChild4" presStyleCnt="0"/>
+      <dgm:spPr/>
+    </dgm:pt>
+    <dgm:pt modelId="{AC4D1B44-0E13-4BFB-8D12-766EDD9BE557}" type="pres">
+      <dgm:prSet presAssocID="{051C5C63-6FF8-4AE3-A580-B0B03DF6CA89}" presName="hierChild5" presStyleCnt="0"/>
+      <dgm:spPr/>
+    </dgm:pt>
+    <dgm:pt modelId="{55299214-8693-41F8-8CAA-FAC3AD7AC0B8}" type="pres">
+      <dgm:prSet presAssocID="{7F60AD8B-1957-4E0A-8003-AE1344948608}" presName="hierChild5" presStyleCnt="0"/>
       <dgm:spPr/>
     </dgm:pt>
     <dgm:pt modelId="{E2CA1D28-0DDC-4D38-8443-DAA68D57AE14}" type="pres">
@@ -7329,7 +7200,7 @@
       <dgm:spPr/>
     </dgm:pt>
     <dgm:pt modelId="{B6AE8000-8DEF-4676-8133-495CD864D191}" type="pres">
-      <dgm:prSet presAssocID="{D0E406A1-B2A8-49B0-B2A8-1C3649E54FEE}" presName="Name37" presStyleLbl="parChTrans1D3" presStyleIdx="8" presStyleCnt="15"/>
+      <dgm:prSet presAssocID="{D0E406A1-B2A8-49B0-B2A8-1C3649E54FEE}" presName="Name37" presStyleLbl="parChTrans1D3" presStyleIdx="6" presStyleCnt="13"/>
       <dgm:spPr/>
     </dgm:pt>
     <dgm:pt modelId="{CED35166-9586-47CA-83AB-4668D2A25FEF}" type="pres">
@@ -7345,7 +7216,7 @@
       <dgm:spPr/>
     </dgm:pt>
     <dgm:pt modelId="{10B91571-5CE5-42A3-A5B0-E6F16856F0CF}" type="pres">
-      <dgm:prSet presAssocID="{96A88335-D946-486F-8749-AB8CC007AFF7}" presName="rootText" presStyleLbl="node3" presStyleIdx="8" presStyleCnt="15" custLinFactNeighborX="14903" custLinFactNeighborY="14392">
+      <dgm:prSet presAssocID="{96A88335-D946-486F-8749-AB8CC007AFF7}" presName="rootText" presStyleLbl="node3" presStyleIdx="6" presStyleCnt="13" custLinFactNeighborX="14903" custLinFactNeighborY="14392">
         <dgm:presLayoutVars>
           <dgm:chPref val="3"/>
         </dgm:presLayoutVars>
@@ -7353,7 +7224,7 @@
       <dgm:spPr/>
     </dgm:pt>
     <dgm:pt modelId="{059BB235-3398-4774-91ED-6230AB110204}" type="pres">
-      <dgm:prSet presAssocID="{96A88335-D946-486F-8749-AB8CC007AFF7}" presName="rootConnector" presStyleLbl="node3" presStyleIdx="8" presStyleCnt="15"/>
+      <dgm:prSet presAssocID="{96A88335-D946-486F-8749-AB8CC007AFF7}" presName="rootConnector" presStyleLbl="node3" presStyleIdx="6" presStyleCnt="13"/>
       <dgm:spPr/>
     </dgm:pt>
     <dgm:pt modelId="{268A704B-9F6C-45B4-AD93-D0BE24038C2F}" type="pres">
@@ -7365,7 +7236,7 @@
       <dgm:spPr/>
     </dgm:pt>
     <dgm:pt modelId="{F7488C6A-BDFC-4F47-AD1F-7FB9492919A9}" type="pres">
-      <dgm:prSet presAssocID="{5A98225B-C1D1-4182-92AF-E02F949D24FA}" presName="Name37" presStyleLbl="parChTrans1D3" presStyleIdx="9" presStyleCnt="15"/>
+      <dgm:prSet presAssocID="{5A98225B-C1D1-4182-92AF-E02F949D24FA}" presName="Name37" presStyleLbl="parChTrans1D3" presStyleIdx="7" presStyleCnt="13"/>
       <dgm:spPr/>
     </dgm:pt>
     <dgm:pt modelId="{58EDEFD5-0FB6-4B48-BADF-806A2C26703A}" type="pres">
@@ -7381,7 +7252,7 @@
       <dgm:spPr/>
     </dgm:pt>
     <dgm:pt modelId="{4666A5C6-BA5E-4C44-A413-DC679EF65C24}" type="pres">
-      <dgm:prSet presAssocID="{BB52997C-4B76-4F0F-B05E-6B5340A45F26}" presName="rootText" presStyleLbl="node3" presStyleIdx="9" presStyleCnt="15" custLinFactNeighborX="14903" custLinFactNeighborY="-225">
+      <dgm:prSet presAssocID="{BB52997C-4B76-4F0F-B05E-6B5340A45F26}" presName="rootText" presStyleLbl="node3" presStyleIdx="7" presStyleCnt="13" custLinFactNeighborX="14903" custLinFactNeighborY="-225">
         <dgm:presLayoutVars>
           <dgm:chPref val="3"/>
         </dgm:presLayoutVars>
@@ -7389,7 +7260,7 @@
       <dgm:spPr/>
     </dgm:pt>
     <dgm:pt modelId="{C5839704-30EA-47C1-B503-4059571A7837}" type="pres">
-      <dgm:prSet presAssocID="{BB52997C-4B76-4F0F-B05E-6B5340A45F26}" presName="rootConnector" presStyleLbl="node3" presStyleIdx="9" presStyleCnt="15"/>
+      <dgm:prSet presAssocID="{BB52997C-4B76-4F0F-B05E-6B5340A45F26}" presName="rootConnector" presStyleLbl="node3" presStyleIdx="7" presStyleCnt="13"/>
       <dgm:spPr/>
     </dgm:pt>
     <dgm:pt modelId="{237B4E32-3F3B-47A2-8970-08343BB22A23}" type="pres">
@@ -7437,7 +7308,7 @@
       <dgm:spPr/>
     </dgm:pt>
     <dgm:pt modelId="{9668EA97-9A6A-49D1-A141-48FB286F2E26}" type="pres">
-      <dgm:prSet presAssocID="{0D1E675C-3DEC-4C16-929B-69D83C89282E}" presName="Name37" presStyleLbl="parChTrans1D3" presStyleIdx="10" presStyleCnt="15"/>
+      <dgm:prSet presAssocID="{0D1E675C-3DEC-4C16-929B-69D83C89282E}" presName="Name37" presStyleLbl="parChTrans1D3" presStyleIdx="8" presStyleCnt="13"/>
       <dgm:spPr/>
     </dgm:pt>
     <dgm:pt modelId="{6ACB89F8-C3F2-4A95-A8CA-9108A7AA4E75}" type="pres">
@@ -7453,7 +7324,7 @@
       <dgm:spPr/>
     </dgm:pt>
     <dgm:pt modelId="{F864DEC5-E3B5-4F0F-9E10-4F159F21FE43}" type="pres">
-      <dgm:prSet presAssocID="{546AD99A-6C86-470C-9314-B8268C5617C7}" presName="rootText" presStyleLbl="node3" presStyleIdx="10" presStyleCnt="15" custLinFactNeighborX="33455" custLinFactNeighborY="8557">
+      <dgm:prSet presAssocID="{546AD99A-6C86-470C-9314-B8268C5617C7}" presName="rootText" presStyleLbl="node3" presStyleIdx="8" presStyleCnt="13" custLinFactNeighborX="33455" custLinFactNeighborY="8557">
         <dgm:presLayoutVars>
           <dgm:chPref val="3"/>
         </dgm:presLayoutVars>
@@ -7461,7 +7332,7 @@
       <dgm:spPr/>
     </dgm:pt>
     <dgm:pt modelId="{17E96035-8719-4A90-9F09-A40F0679CF84}" type="pres">
-      <dgm:prSet presAssocID="{546AD99A-6C86-470C-9314-B8268C5617C7}" presName="rootConnector" presStyleLbl="node3" presStyleIdx="10" presStyleCnt="15"/>
+      <dgm:prSet presAssocID="{546AD99A-6C86-470C-9314-B8268C5617C7}" presName="rootConnector" presStyleLbl="node3" presStyleIdx="8" presStyleCnt="13"/>
       <dgm:spPr/>
     </dgm:pt>
     <dgm:pt modelId="{C701CAFF-DD26-4B23-99A1-718618D4BB1C}" type="pres">
@@ -7473,7 +7344,7 @@
       <dgm:spPr/>
     </dgm:pt>
     <dgm:pt modelId="{160F94A8-6A5A-43D6-AE72-0489B033246E}" type="pres">
-      <dgm:prSet presAssocID="{716E2359-B836-4ADA-8936-F7DCA1FAE133}" presName="Name37" presStyleLbl="parChTrans1D3" presStyleIdx="11" presStyleCnt="15"/>
+      <dgm:prSet presAssocID="{716E2359-B836-4ADA-8936-F7DCA1FAE133}" presName="Name37" presStyleLbl="parChTrans1D3" presStyleIdx="9" presStyleCnt="13"/>
       <dgm:spPr/>
     </dgm:pt>
     <dgm:pt modelId="{66349751-1B96-4A6B-95AA-F692E4529B3F}" type="pres">
@@ -7489,7 +7360,7 @@
       <dgm:spPr/>
     </dgm:pt>
     <dgm:pt modelId="{B17C1864-87C1-4D35-93F8-7AC0ACE7A6CC}" type="pres">
-      <dgm:prSet presAssocID="{42BA0DE6-6A05-430E-83CA-7A4C23B09BDD}" presName="rootText" presStyleLbl="node3" presStyleIdx="11" presStyleCnt="15" custLinFactNeighborX="34259" custLinFactNeighborY="-1090">
+      <dgm:prSet presAssocID="{42BA0DE6-6A05-430E-83CA-7A4C23B09BDD}" presName="rootText" presStyleLbl="node3" presStyleIdx="9" presStyleCnt="13" custLinFactNeighborX="34259" custLinFactNeighborY="-1090">
         <dgm:presLayoutVars>
           <dgm:chPref val="3"/>
         </dgm:presLayoutVars>
@@ -7497,7 +7368,7 @@
       <dgm:spPr/>
     </dgm:pt>
     <dgm:pt modelId="{A4FB3E05-F1A6-4D0D-AAAD-9C3EE92EA43E}" type="pres">
-      <dgm:prSet presAssocID="{42BA0DE6-6A05-430E-83CA-7A4C23B09BDD}" presName="rootConnector" presStyleLbl="node3" presStyleIdx="11" presStyleCnt="15"/>
+      <dgm:prSet presAssocID="{42BA0DE6-6A05-430E-83CA-7A4C23B09BDD}" presName="rootConnector" presStyleLbl="node3" presStyleIdx="9" presStyleCnt="13"/>
       <dgm:spPr/>
     </dgm:pt>
     <dgm:pt modelId="{704053C8-9E33-4958-A197-554CF096319C}" type="pres">
@@ -7509,7 +7380,7 @@
       <dgm:spPr/>
     </dgm:pt>
     <dgm:pt modelId="{EE2FD7EB-4369-47D8-81D3-F345A7C72105}" type="pres">
-      <dgm:prSet presAssocID="{673C4A2C-8B2B-46E6-8646-7AE0769C9BB1}" presName="Name37" presStyleLbl="parChTrans1D3" presStyleIdx="12" presStyleCnt="15"/>
+      <dgm:prSet presAssocID="{673C4A2C-8B2B-46E6-8646-7AE0769C9BB1}" presName="Name37" presStyleLbl="parChTrans1D3" presStyleIdx="10" presStyleCnt="13"/>
       <dgm:spPr/>
     </dgm:pt>
     <dgm:pt modelId="{C202C139-B92F-439F-A5F2-87557799E291}" type="pres">
@@ -7525,7 +7396,7 @@
       <dgm:spPr/>
     </dgm:pt>
     <dgm:pt modelId="{21C0A45E-5A25-4C20-9637-5ADF37B3F311}" type="pres">
-      <dgm:prSet presAssocID="{C220290C-8F53-4016-A5FB-3D8B140E8007}" presName="rootText" presStyleLbl="node3" presStyleIdx="12" presStyleCnt="15" custLinFactNeighborX="34259" custLinFactNeighborY="-5913">
+      <dgm:prSet presAssocID="{C220290C-8F53-4016-A5FB-3D8B140E8007}" presName="rootText" presStyleLbl="node3" presStyleIdx="10" presStyleCnt="13" custLinFactNeighborX="34259" custLinFactNeighborY="-5913">
         <dgm:presLayoutVars>
           <dgm:chPref val="3"/>
         </dgm:presLayoutVars>
@@ -7533,7 +7404,7 @@
       <dgm:spPr/>
     </dgm:pt>
     <dgm:pt modelId="{896265D1-7B02-4CB4-B641-4F5DB8FF32A9}" type="pres">
-      <dgm:prSet presAssocID="{C220290C-8F53-4016-A5FB-3D8B140E8007}" presName="rootConnector" presStyleLbl="node3" presStyleIdx="12" presStyleCnt="15"/>
+      <dgm:prSet presAssocID="{C220290C-8F53-4016-A5FB-3D8B140E8007}" presName="rootConnector" presStyleLbl="node3" presStyleIdx="10" presStyleCnt="13"/>
       <dgm:spPr/>
     </dgm:pt>
     <dgm:pt modelId="{25ABE62C-605D-4228-A135-36E4A732D310}" type="pres">
@@ -7581,7 +7452,7 @@
       <dgm:spPr/>
     </dgm:pt>
     <dgm:pt modelId="{E3C8BB38-09E0-4CAD-B3AE-7DDE1805FB46}" type="pres">
-      <dgm:prSet presAssocID="{F9F5E343-8349-4275-A08D-FF3C4DF650B0}" presName="Name37" presStyleLbl="parChTrans1D3" presStyleIdx="13" presStyleCnt="15"/>
+      <dgm:prSet presAssocID="{F9F5E343-8349-4275-A08D-FF3C4DF650B0}" presName="Name37" presStyleLbl="parChTrans1D3" presStyleIdx="11" presStyleCnt="13"/>
       <dgm:spPr/>
     </dgm:pt>
     <dgm:pt modelId="{B0A7C336-2143-4A60-A937-B63F02C83ABC}" type="pres">
@@ -7597,7 +7468,7 @@
       <dgm:spPr/>
     </dgm:pt>
     <dgm:pt modelId="{77CEE38A-AE25-4D87-A70E-6A681CF5F9C5}" type="pres">
-      <dgm:prSet presAssocID="{BAE9B89F-0241-4CE5-9CA9-5F95BAA463BC}" presName="rootText" presStyleLbl="node3" presStyleIdx="13" presStyleCnt="15" custLinFactNeighborX="45586" custLinFactNeighborY="23675">
+      <dgm:prSet presAssocID="{BAE9B89F-0241-4CE5-9CA9-5F95BAA463BC}" presName="rootText" presStyleLbl="node3" presStyleIdx="11" presStyleCnt="13" custLinFactNeighborX="45586" custLinFactNeighborY="23675">
         <dgm:presLayoutVars>
           <dgm:chPref val="3"/>
         </dgm:presLayoutVars>
@@ -7605,7 +7476,7 @@
       <dgm:spPr/>
     </dgm:pt>
     <dgm:pt modelId="{3604A3AC-93FD-40CC-AE2A-1D3ECF4DEFA6}" type="pres">
-      <dgm:prSet presAssocID="{BAE9B89F-0241-4CE5-9CA9-5F95BAA463BC}" presName="rootConnector" presStyleLbl="node3" presStyleIdx="13" presStyleCnt="15"/>
+      <dgm:prSet presAssocID="{BAE9B89F-0241-4CE5-9CA9-5F95BAA463BC}" presName="rootConnector" presStyleLbl="node3" presStyleIdx="11" presStyleCnt="13"/>
       <dgm:spPr/>
     </dgm:pt>
     <dgm:pt modelId="{987113C1-030B-4375-9652-2E6CBD11BCE8}" type="pres">
@@ -7617,7 +7488,7 @@
       <dgm:spPr/>
     </dgm:pt>
     <dgm:pt modelId="{D5D858DB-CDBA-47E5-9168-E2D8375DD928}" type="pres">
-      <dgm:prSet presAssocID="{802E2ACC-E804-4957-BD62-AF71455C3CCB}" presName="Name37" presStyleLbl="parChTrans1D3" presStyleIdx="14" presStyleCnt="15"/>
+      <dgm:prSet presAssocID="{802E2ACC-E804-4957-BD62-AF71455C3CCB}" presName="Name37" presStyleLbl="parChTrans1D3" presStyleIdx="12" presStyleCnt="13"/>
       <dgm:spPr/>
     </dgm:pt>
     <dgm:pt modelId="{021CE34E-9234-46BC-AAE8-31963F682592}" type="pres">
@@ -7633,7 +7504,7 @@
       <dgm:spPr/>
     </dgm:pt>
     <dgm:pt modelId="{A9DB2B4F-0041-4106-BC72-42091E99A5D2}" type="pres">
-      <dgm:prSet presAssocID="{819FC905-70D9-42EA-AAB4-C0CECB97FCB0}" presName="rootText" presStyleLbl="node3" presStyleIdx="14" presStyleCnt="15" custLinFactNeighborX="45586" custLinFactNeighborY="17943">
+      <dgm:prSet presAssocID="{819FC905-70D9-42EA-AAB4-C0CECB97FCB0}" presName="rootText" presStyleLbl="node3" presStyleIdx="12" presStyleCnt="13" custLinFactNeighborX="45586" custLinFactNeighborY="17943">
         <dgm:presLayoutVars>
           <dgm:chPref val="3"/>
         </dgm:presLayoutVars>
@@ -7641,7 +7512,7 @@
       <dgm:spPr/>
     </dgm:pt>
     <dgm:pt modelId="{86F06B58-F56D-43CA-9DCE-A24943FBDCAB}" type="pres">
-      <dgm:prSet presAssocID="{819FC905-70D9-42EA-AAB4-C0CECB97FCB0}" presName="rootConnector" presStyleLbl="node3" presStyleIdx="14" presStyleCnt="15"/>
+      <dgm:prSet presAssocID="{819FC905-70D9-42EA-AAB4-C0CECB97FCB0}" presName="rootConnector" presStyleLbl="node3" presStyleIdx="12" presStyleCnt="13"/>
       <dgm:spPr/>
     </dgm:pt>
     <dgm:pt modelId="{88931E7B-3C80-4894-A04E-5FE01E380C58}" type="pres">
@@ -7664,25 +7535,20 @@
   <dgm:cxnLst>
     <dgm:cxn modelId="{D7142F02-F362-4E12-9904-D1CFB6B639E1}" type="presOf" srcId="{04B0AAEB-884C-440F-83DE-007D47EBFF6E}" destId="{5CDE906B-F203-4644-8790-67B5AEEF24C2}" srcOrd="0" destOrd="0" presId="urn:microsoft.com/office/officeart/2005/8/layout/orgChart1"/>
     <dgm:cxn modelId="{35165E03-F026-435C-9F31-A682F489FDBF}" type="presOf" srcId="{DF523098-211F-4C83-B2EA-0229C116ACC6}" destId="{7EE6D349-9BDB-40F9-8607-0D4AC1990B98}" srcOrd="0" destOrd="0" presId="urn:microsoft.com/office/officeart/2005/8/layout/orgChart1"/>
-    <dgm:cxn modelId="{0FC88D03-F704-4BC2-8A60-100B511469E2}" type="presOf" srcId="{89DD20EB-BE9A-4BBB-9AA2-82B785DF3E1E}" destId="{40E511E5-E3FB-4B34-ACEF-5A293FBFBFD4}" srcOrd="1" destOrd="0" presId="urn:microsoft.com/office/officeart/2005/8/layout/orgChart1"/>
-    <dgm:cxn modelId="{C2E4170B-0FFC-40AF-BA5C-7CC426D3F94B}" type="presOf" srcId="{C5C0AE16-C7DA-44DF-814E-751141B76ECF}" destId="{2920BF64-CECC-4E71-ABFC-297B6AAF2329}" srcOrd="1" destOrd="0" presId="urn:microsoft.com/office/officeart/2005/8/layout/orgChart1"/>
     <dgm:cxn modelId="{FE81B30C-472E-46DC-82A2-2D744923F8BD}" type="presOf" srcId="{BAE9B89F-0241-4CE5-9CA9-5F95BAA463BC}" destId="{3604A3AC-93FD-40CC-AE2A-1D3ECF4DEFA6}" srcOrd="1" destOrd="0" presId="urn:microsoft.com/office/officeart/2005/8/layout/orgChart1"/>
     <dgm:cxn modelId="{5C6DCF0D-E653-4560-83C3-3510483C7FE7}" srcId="{261050EF-6B10-424B-A534-04DB5D6DD0D1}" destId="{05EA8AF9-685E-4F17-AB48-02EF2F62BDB8}" srcOrd="0" destOrd="0" parTransId="{DF523098-211F-4C83-B2EA-0229C116ACC6}" sibTransId="{D6CBA16F-4824-4596-83D9-92869603B59A}"/>
     <dgm:cxn modelId="{36380813-0010-4B7D-BD6F-0F4F80FB5E0E}" type="presOf" srcId="{802E2ACC-E804-4957-BD62-AF71455C3CCB}" destId="{D5D858DB-CDBA-47E5-9168-E2D8375DD928}" srcOrd="0" destOrd="0" presId="urn:microsoft.com/office/officeart/2005/8/layout/orgChart1"/>
     <dgm:cxn modelId="{9EFCA51A-D20D-403A-BC26-0BE66554D64A}" type="presOf" srcId="{05EA8AF9-685E-4F17-AB48-02EF2F62BDB8}" destId="{36799BA8-8CEE-4CD4-8416-DE33995F3542}" srcOrd="0" destOrd="0" presId="urn:microsoft.com/office/officeart/2005/8/layout/orgChart1"/>
-    <dgm:cxn modelId="{627D731D-BE70-4A34-A8C5-232DE03AD7F1}" type="presOf" srcId="{0D8FD810-2C98-4E91-954E-FCA8A757A505}" destId="{C110F24D-7D99-4713-94D9-4FD16CB28AA1}" srcOrd="0" destOrd="0" presId="urn:microsoft.com/office/officeart/2005/8/layout/orgChart1"/>
     <dgm:cxn modelId="{61C7AE20-0C1D-450F-B2F6-D4174ED3DD92}" srcId="{7C97A2B2-D310-4DE8-8696-B2030DBB9338}" destId="{42BA0DE6-6A05-430E-83CA-7A4C23B09BDD}" srcOrd="1" destOrd="0" parTransId="{716E2359-B836-4ADA-8936-F7DCA1FAE133}" sibTransId="{6BD16720-D68F-4403-9672-1B148C105D38}"/>
     <dgm:cxn modelId="{CF05A921-501C-471A-AF32-F9D64A400063}" type="presOf" srcId="{65EDC131-445E-4037-B90B-07881876E685}" destId="{79F2FDD2-8974-439D-86FD-FFF010FD3D57}" srcOrd="0" destOrd="0" presId="urn:microsoft.com/office/officeart/2005/8/layout/orgChart1"/>
-    <dgm:cxn modelId="{49AB4727-42FA-4F33-8551-85430986221D}" type="presOf" srcId="{89DD20EB-BE9A-4BBB-9AA2-82B785DF3E1E}" destId="{B1FD3B6B-796D-476B-8684-84736DC1BCC1}" srcOrd="0" destOrd="0" presId="urn:microsoft.com/office/officeart/2005/8/layout/orgChart1"/>
     <dgm:cxn modelId="{C31DF828-D024-4122-A2F8-202D8D3D882B}" type="presOf" srcId="{BB8D49E5-C7DE-4461-B15B-89659ECAE74C}" destId="{B2C695C9-A0F2-4547-9087-9E80A375FDA3}" srcOrd="0" destOrd="0" presId="urn:microsoft.com/office/officeart/2005/8/layout/orgChart1"/>
-    <dgm:cxn modelId="{188C602B-7F64-46D7-8D25-817A931CD68D}" srcId="{261050EF-6B10-424B-A534-04DB5D6DD0D1}" destId="{7A2CF38A-8251-4A3F-89E7-2F849C89603D}" srcOrd="1" destOrd="0" parTransId="{FB9D51D2-C552-4D81-AED8-BF4E91248FBF}" sibTransId="{FCD9F6E0-2C51-43C5-8889-C1295FE34388}"/>
-    <dgm:cxn modelId="{0B31772C-D23A-4955-AE27-9B431D6F444C}" type="presOf" srcId="{36B44B14-402E-40B0-9A67-F541E825F487}" destId="{D3A4CAFA-2F3E-4D8A-8DB1-973FC5D31A16}" srcOrd="0" destOrd="0" presId="urn:microsoft.com/office/officeart/2005/8/layout/orgChart1"/>
     <dgm:cxn modelId="{27499B31-0217-4172-88B9-A28CF6E879AB}" srcId="{7C97A2B2-D310-4DE8-8696-B2030DBB9338}" destId="{546AD99A-6C86-470C-9314-B8268C5617C7}" srcOrd="0" destOrd="0" parTransId="{0D1E675C-3DEC-4C16-929B-69D83C89282E}" sibTransId="{3C0D3AB1-3C55-4A3A-9415-81F8721AFEB4}"/>
+    <dgm:cxn modelId="{C094CB31-EFFB-4073-BEAA-4F04AFAF2C08}" type="presOf" srcId="{B5703EA3-9250-4DA5-A3B1-12646ED84EB8}" destId="{0844DC12-1969-4360-A62B-FB64B7339EBC}" srcOrd="0" destOrd="0" presId="urn:microsoft.com/office/officeart/2005/8/layout/orgChart1"/>
     <dgm:cxn modelId="{E6629632-8930-468D-874F-A71EAFBBF0DB}" type="presOf" srcId="{96A88335-D946-486F-8749-AB8CC007AFF7}" destId="{059BB235-3398-4774-91ED-6230AB110204}" srcOrd="1" destOrd="0" presId="urn:microsoft.com/office/officeart/2005/8/layout/orgChart1"/>
+    <dgm:cxn modelId="{F4C65F34-3060-41E1-9111-3FF800A2AA91}" type="presOf" srcId="{051C5C63-6FF8-4AE3-A580-B0B03DF6CA89}" destId="{B0BB6404-5162-4555-A272-2773821B6B34}" srcOrd="0" destOrd="0" presId="urn:microsoft.com/office/officeart/2005/8/layout/orgChart1"/>
     <dgm:cxn modelId="{2995B836-C106-4984-9833-7ECF2838BEC7}" type="presOf" srcId="{5FCDEB0C-A6DD-430E-9035-7797F8349C05}" destId="{5B49F92D-439E-444C-8581-BE5FD3FCB6BF}" srcOrd="0" destOrd="0" presId="urn:microsoft.com/office/officeart/2005/8/layout/orgChart1"/>
     <dgm:cxn modelId="{FE661639-D8DF-4018-AA73-DF720C0D87E6}" srcId="{47EC4152-2F88-4CFD-B628-6B6E7618D571}" destId="{BB52997C-4B76-4F0F-B05E-6B5340A45F26}" srcOrd="1" destOrd="0" parTransId="{5A98225B-C1D1-4182-92AF-E02F949D24FA}" sibTransId="{05DFDDEE-B3D9-479D-A1A7-E9CC907B0338}"/>
     <dgm:cxn modelId="{63F0CC3A-3311-4734-A939-F60F7CFB7B12}" type="presOf" srcId="{546AD99A-6C86-470C-9314-B8268C5617C7}" destId="{17E96035-8719-4A90-9F09-A40F0679CF84}" srcOrd="1" destOrd="0" presId="urn:microsoft.com/office/officeart/2005/8/layout/orgChart1"/>
-    <dgm:cxn modelId="{D0F9963B-266D-40CA-A508-1CC9388425F2}" type="presOf" srcId="{1E618C98-CEB3-41CB-A093-BBA19FC2E94E}" destId="{AEFF1EFB-D789-4290-91ED-27DB189E626E}" srcOrd="1" destOrd="0" presId="urn:microsoft.com/office/officeart/2005/8/layout/orgChart1"/>
     <dgm:cxn modelId="{B3DFAA40-C478-4780-B01B-F1CF4C4ED6FF}" type="presOf" srcId="{05EA8AF9-685E-4F17-AB48-02EF2F62BDB8}" destId="{94CD8531-086C-4997-9783-A7416740DC2A}" srcOrd="1" destOrd="0" presId="urn:microsoft.com/office/officeart/2005/8/layout/orgChart1"/>
     <dgm:cxn modelId="{1A82CB40-80EE-42E7-8D20-873F23EE4226}" type="presOf" srcId="{8F5CC0D3-89BF-42A6-9ACC-C2FC926FEEEF}" destId="{D5186EA8-2A5A-45EE-A8A4-8A215706F848}" srcOrd="0" destOrd="0" presId="urn:microsoft.com/office/officeart/2005/8/layout/orgChart1"/>
     <dgm:cxn modelId="{544A4A5E-C6C1-495D-ABE1-561919017370}" srcId="{BB8D49E5-C7DE-4461-B15B-89659ECAE74C}" destId="{BAE9B89F-0241-4CE5-9CA9-5F95BAA463BC}" srcOrd="0" destOrd="0" parTransId="{F9F5E343-8349-4275-A08D-FF3C4DF650B0}" sibTransId="{6951F855-CF1B-42F4-92A4-E605A02FA779}"/>
@@ -7691,57 +7557,54 @@
     <dgm:cxn modelId="{278FD848-5CE0-4FA7-A17A-871993C53EDE}" type="presOf" srcId="{04B0AAEB-884C-440F-83DE-007D47EBFF6E}" destId="{01A40BAE-F1AF-4810-9536-D157F8B5FB5C}" srcOrd="1" destOrd="0" presId="urn:microsoft.com/office/officeart/2005/8/layout/orgChart1"/>
     <dgm:cxn modelId="{288E8069-AC49-48DD-A697-DB9A365E5CAB}" type="presOf" srcId="{D0E406A1-B2A8-49B0-B2A8-1C3649E54FEE}" destId="{B6AE8000-8DEF-4676-8133-495CD864D191}" srcOrd="0" destOrd="0" presId="urn:microsoft.com/office/officeart/2005/8/layout/orgChart1"/>
     <dgm:cxn modelId="{A517A669-0FF9-4A68-9AF2-9B1BC5E2C157}" type="presOf" srcId="{2647A027-2F48-40EA-9298-C3B7D1AC7A97}" destId="{C4D91958-7881-4BB0-89C7-D7C2880A707E}" srcOrd="0" destOrd="0" presId="urn:microsoft.com/office/officeart/2005/8/layout/orgChart1"/>
+    <dgm:cxn modelId="{0841E34B-0B5A-4F07-8C00-FEBCA29A7FC7}" type="presOf" srcId="{A4818848-6BB9-4569-BB00-9603B4BE4FE5}" destId="{8D5AE2F4-B0BB-45E2-AC6F-A2BE30D41A21}" srcOrd="0" destOrd="0" presId="urn:microsoft.com/office/officeart/2005/8/layout/orgChart1"/>
     <dgm:cxn modelId="{7A27F56B-F6CE-412B-BD61-FB0C66B71ACC}" type="presOf" srcId="{BB8D49E5-C7DE-4461-B15B-89659ECAE74C}" destId="{DE184EAE-33EB-4E5D-9049-E0EC3A9777FB}" srcOrd="1" destOrd="0" presId="urn:microsoft.com/office/officeart/2005/8/layout/orgChart1"/>
     <dgm:cxn modelId="{FBA4E36C-C7F7-41FB-BF7A-9318310CFF41}" type="presOf" srcId="{EE451020-7334-435C-8FAF-A5DAAAA8E124}" destId="{EDB5EBCC-AAEC-4DDD-B2C1-93285CFF234B}" srcOrd="0" destOrd="0" presId="urn:microsoft.com/office/officeart/2005/8/layout/orgChart1"/>
-    <dgm:cxn modelId="{D3D3EC6C-8C94-421B-A15E-248CEBE77E7B}" srcId="{7A2CF38A-8251-4A3F-89E7-2F849C89603D}" destId="{89DD20EB-BE9A-4BBB-9AA2-82B785DF3E1E}" srcOrd="3" destOrd="0" parTransId="{567CD78F-C2CD-4049-9839-718F1FA4898E}" sibTransId="{CB3121CB-5495-4FA2-A31E-E41DA8FD79C4}"/>
     <dgm:cxn modelId="{5F8E0B6F-398B-4EAC-BF4B-4F667FAD4765}" type="presOf" srcId="{BB52997C-4B76-4F0F-B05E-6B5340A45F26}" destId="{4666A5C6-BA5E-4C44-A413-DC679EF65C24}" srcOrd="0" destOrd="0" presId="urn:microsoft.com/office/officeart/2005/8/layout/orgChart1"/>
-    <dgm:cxn modelId="{B080F76F-FB3C-4C9D-9680-4F979BABB43A}" type="presOf" srcId="{7A2CF38A-8251-4A3F-89E7-2F849C89603D}" destId="{D2A4369F-42A5-4279-9F1C-AA7CB6B834CC}" srcOrd="1" destOrd="0" presId="urn:microsoft.com/office/officeart/2005/8/layout/orgChart1"/>
+    <dgm:cxn modelId="{449AD750-E9B4-4E95-A66A-D19A8E02A534}" type="presOf" srcId="{C5C53B02-F103-4AC0-9807-A3FCB8B336DF}" destId="{E9AF7237-1498-4F8D-9F24-BAAAE2A01F5D}" srcOrd="0" destOrd="0" presId="urn:microsoft.com/office/officeart/2005/8/layout/orgChart1"/>
     <dgm:cxn modelId="{5E222F74-7CBE-4357-B863-2D4298E8CFBA}" type="presOf" srcId="{819FC905-70D9-42EA-AAB4-C0CECB97FCB0}" destId="{A9DB2B4F-0041-4106-BC72-42091E99A5D2}" srcOrd="0" destOrd="0" presId="urn:microsoft.com/office/officeart/2005/8/layout/orgChart1"/>
     <dgm:cxn modelId="{B02C3E54-33FC-4799-8BD8-40BE102C5784}" srcId="{47EC4152-2F88-4CFD-B628-6B6E7618D571}" destId="{96A88335-D946-486F-8749-AB8CC007AFF7}" srcOrd="0" destOrd="0" parTransId="{D0E406A1-B2A8-49B0-B2A8-1C3649E54FEE}" sibTransId="{D59EAD3F-426A-4A7F-8F7A-6D897FBB01AF}"/>
     <dgm:cxn modelId="{0228A054-FDE8-43E5-A803-2B24BECD82F7}" type="presOf" srcId="{261050EF-6B10-424B-A534-04DB5D6DD0D1}" destId="{4C1DA071-6665-439A-83BB-343AC2E4F45E}" srcOrd="1" destOrd="0" presId="urn:microsoft.com/office/officeart/2005/8/layout/orgChart1"/>
     <dgm:cxn modelId="{6DDC7F7E-EFF5-45FB-AD19-E0C9D2B292D8}" srcId="{05EA8AF9-685E-4F17-AB48-02EF2F62BDB8}" destId="{65EDC131-445E-4037-B90B-07881876E685}" srcOrd="3" destOrd="0" parTransId="{743F8D67-6FE7-4A60-A56D-C9F66D0C5126}" sibTransId="{5CDA930C-36D1-4FF2-8051-0F1465B75BC7}"/>
-    <dgm:cxn modelId="{CD048781-7561-411A-A13A-0A6BBBFCED38}" srcId="{7A2CF38A-8251-4A3F-89E7-2F849C89603D}" destId="{1E618C98-CEB3-41CB-A093-BBA19FC2E94E}" srcOrd="0" destOrd="0" parTransId="{E4929E81-F99E-4641-BE4D-558FC2E5BFB8}" sibTransId="{850F00B0-1A5B-428B-B215-72E8AB24E343}"/>
+    <dgm:cxn modelId="{8EC2B883-8F9D-42DE-AEB1-D9902C23E5DE}" srcId="{7F60AD8B-1957-4E0A-8003-AE1344948608}" destId="{051C5C63-6FF8-4AE3-A580-B0B03DF6CA89}" srcOrd="1" destOrd="0" parTransId="{C5C53B02-F103-4AC0-9807-A3FCB8B336DF}" sibTransId="{4FE84232-EF55-49E6-B855-2470C740A03A}"/>
     <dgm:cxn modelId="{C0C3748A-78AB-487E-AE83-AE4672996E35}" srcId="{05EA8AF9-685E-4F17-AB48-02EF2F62BDB8}" destId="{8F5CC0D3-89BF-42A6-9ACC-C2FC926FEEEF}" srcOrd="0" destOrd="0" parTransId="{2647A027-2F48-40EA-9298-C3B7D1AC7A97}" sibTransId="{029B694C-555B-4DE0-9D9A-851BE6ADD80F}"/>
     <dgm:cxn modelId="{624C8D8B-B31F-4160-B024-EBF17FB7C897}" type="presOf" srcId="{2CD04B43-8B4A-4341-9C43-C9814B741C3F}" destId="{D8167597-CBCB-4972-9D7A-CD5B0F18B626}" srcOrd="0" destOrd="0" presId="urn:microsoft.com/office/officeart/2005/8/layout/orgChart1"/>
     <dgm:cxn modelId="{E71A6E8C-9CF0-4912-B3FD-5A41F15E4550}" srcId="{261050EF-6B10-424B-A534-04DB5D6DD0D1}" destId="{BB8D49E5-C7DE-4461-B15B-89659ECAE74C}" srcOrd="4" destOrd="0" parTransId="{7A674132-9A01-45C8-8221-B1462A8392F7}" sibTransId="{0EF8A4D6-FD8E-449E-8361-7DF48538B6F0}"/>
     <dgm:cxn modelId="{CBEEC28D-13F0-4A14-84BF-EB0463094E62}" type="presOf" srcId="{47EC4152-2F88-4CFD-B628-6B6E7618D571}" destId="{888030B3-26D5-4A7A-B12B-5685FB2BA710}" srcOrd="1" destOrd="0" presId="urn:microsoft.com/office/officeart/2005/8/layout/orgChart1"/>
-    <dgm:cxn modelId="{4A1B7B8E-316A-4D32-B715-5F1375E93D94}" srcId="{7A2CF38A-8251-4A3F-89E7-2F849C89603D}" destId="{0D8FD810-2C98-4E91-954E-FCA8A757A505}" srcOrd="2" destOrd="0" parTransId="{36B44B14-402E-40B0-9A67-F541E825F487}" sibTransId="{89A4FFB1-BAE9-4723-B01F-C9D4CCE0ABBE}"/>
     <dgm:cxn modelId="{33D1ED91-86B0-42C8-90F0-B89D8C3ED187}" srcId="{261050EF-6B10-424B-A534-04DB5D6DD0D1}" destId="{7C97A2B2-D310-4DE8-8696-B2030DBB9338}" srcOrd="3" destOrd="0" parTransId="{EE451020-7334-435C-8FAF-A5DAAAA8E124}" sibTransId="{A3D2EA89-DD7C-4914-9F72-1E3132A5C1AA}"/>
-    <dgm:cxn modelId="{97D7A494-0A59-4B5C-A9D7-9C9DE8142B60}" type="presOf" srcId="{7A2CF38A-8251-4A3F-89E7-2F849C89603D}" destId="{69F3D6A2-CD71-4F44-A2B9-C0C6EFC8B28E}" srcOrd="0" destOrd="0" presId="urn:microsoft.com/office/officeart/2005/8/layout/orgChart1"/>
     <dgm:cxn modelId="{0EA05395-F9F1-4A1D-B509-A86A7C004B49}" srcId="{5FCDEB0C-A6DD-430E-9035-7797F8349C05}" destId="{261050EF-6B10-424B-A534-04DB5D6DD0D1}" srcOrd="0" destOrd="0" parTransId="{3B22AE85-6A3B-411C-BE05-4898527CFE84}" sibTransId="{91E65E29-B175-497B-8DC1-6DBEDE7D6B57}"/>
     <dgm:cxn modelId="{5D2C8295-E0C2-421A-9EF6-A17523C533D5}" type="presOf" srcId="{546AD99A-6C86-470C-9314-B8268C5617C7}" destId="{F864DEC5-E3B5-4F0F-9E10-4F159F21FE43}" srcOrd="0" destOrd="0" presId="urn:microsoft.com/office/officeart/2005/8/layout/orgChart1"/>
     <dgm:cxn modelId="{305E6B98-3232-4E7B-B365-D5DAF7A8F47B}" type="presOf" srcId="{716E2359-B836-4ADA-8936-F7DCA1FAE133}" destId="{160F94A8-6A5A-43D6-AE72-0489B033246E}" srcOrd="0" destOrd="0" presId="urn:microsoft.com/office/officeart/2005/8/layout/orgChart1"/>
     <dgm:cxn modelId="{47CD9698-CB49-46BA-A7FC-1FB78B37343A}" type="presOf" srcId="{BB52997C-4B76-4F0F-B05E-6B5340A45F26}" destId="{C5839704-30EA-47C1-B503-4059571A7837}" srcOrd="1" destOrd="0" presId="urn:microsoft.com/office/officeart/2005/8/layout/orgChart1"/>
-    <dgm:cxn modelId="{DBC40599-89D0-4EC9-8DD2-2E393AC72536}" type="presOf" srcId="{FF4CA17F-6655-47CA-B458-54979243DB30}" destId="{DDB79379-B76F-4D6A-8CE5-76C4FAD804C5}" srcOrd="0" destOrd="0" presId="urn:microsoft.com/office/officeart/2005/8/layout/orgChart1"/>
     <dgm:cxn modelId="{93921599-E8E1-47A8-AA7B-244B3BD1B68B}" type="presOf" srcId="{204490F8-0B66-4A35-90EE-08130AFD4362}" destId="{4E058B36-3A78-4388-85BF-519ACFE75C2C}" srcOrd="0" destOrd="0" presId="urn:microsoft.com/office/officeart/2005/8/layout/orgChart1"/>
     <dgm:cxn modelId="{28A7EB9D-03DB-45B7-9A87-CB8AEE6BB915}" type="presOf" srcId="{FA80ABAA-31DE-48DD-B510-7D5FF2064EC2}" destId="{9D7853B1-3AC8-4CFD-8CF9-A20EC6E7E01A}" srcOrd="0" destOrd="0" presId="urn:microsoft.com/office/officeart/2005/8/layout/orgChart1"/>
     <dgm:cxn modelId="{95F4589F-9141-402B-B045-77F4F1164945}" type="presOf" srcId="{C220290C-8F53-4016-A5FB-3D8B140E8007}" destId="{21C0A45E-5A25-4C20-9637-5ADF37B3F311}" srcOrd="0" destOrd="0" presId="urn:microsoft.com/office/officeart/2005/8/layout/orgChart1"/>
+    <dgm:cxn modelId="{E0BE3EA1-4458-4AB5-9ABA-7F78E06EC700}" type="presOf" srcId="{A4818848-6BB9-4569-BB00-9603B4BE4FE5}" destId="{51EEB651-417E-4A6D-89BA-6A4F4D4F1A40}" srcOrd="1" destOrd="0" presId="urn:microsoft.com/office/officeart/2005/8/layout/orgChart1"/>
     <dgm:cxn modelId="{F7CD82A2-7D86-43B3-95D2-8858561E3DC9}" type="presOf" srcId="{BAE9B89F-0241-4CE5-9CA9-5F95BAA463BC}" destId="{77CEE38A-AE25-4D87-A70E-6A681CF5F9C5}" srcOrd="0" destOrd="0" presId="urn:microsoft.com/office/officeart/2005/8/layout/orgChart1"/>
     <dgm:cxn modelId="{E53A48A5-D66C-4E20-8489-B3A37E3AF747}" type="presOf" srcId="{0D1E675C-3DEC-4C16-929B-69D83C89282E}" destId="{9668EA97-9A6A-49D1-A141-48FB286F2E26}" srcOrd="0" destOrd="0" presId="urn:microsoft.com/office/officeart/2005/8/layout/orgChart1"/>
-    <dgm:cxn modelId="{CA7CF2AC-2CA1-4CCC-9F98-8A9A7C4B0362}" type="presOf" srcId="{E4929E81-F99E-4641-BE4D-558FC2E5BFB8}" destId="{BADBA005-0929-4022-AF2A-2BB3C676927F}" srcOrd="0" destOrd="0" presId="urn:microsoft.com/office/officeart/2005/8/layout/orgChart1"/>
     <dgm:cxn modelId="{4EFFA7AD-40E1-4A4F-9B7F-68CA51A10524}" type="presOf" srcId="{65EDC131-445E-4037-B90B-07881876E685}" destId="{8B438D51-8E7C-46EE-B661-D6FC3D91396E}" srcOrd="1" destOrd="0" presId="urn:microsoft.com/office/officeart/2005/8/layout/orgChart1"/>
     <dgm:cxn modelId="{62BF25B8-92A2-44B5-A06D-68BEA7C7ECB2}" type="presOf" srcId="{42BA0DE6-6A05-430E-83CA-7A4C23B09BDD}" destId="{B17C1864-87C1-4D35-93F8-7AC0ACE7A6CC}" srcOrd="0" destOrd="0" presId="urn:microsoft.com/office/officeart/2005/8/layout/orgChart1"/>
     <dgm:cxn modelId="{54516AB9-053C-4A75-8C3A-EAA78175DEA4}" type="presOf" srcId="{261050EF-6B10-424B-A534-04DB5D6DD0D1}" destId="{907BF431-E1CE-4F39-AC5B-7927A7CDD519}" srcOrd="0" destOrd="0" presId="urn:microsoft.com/office/officeart/2005/8/layout/orgChart1"/>
     <dgm:cxn modelId="{E9925DBC-B6BF-478A-BB6E-B4DF3A7D1374}" srcId="{BB8D49E5-C7DE-4461-B15B-89659ECAE74C}" destId="{819FC905-70D9-42EA-AAB4-C0CECB97FCB0}" srcOrd="1" destOrd="0" parTransId="{802E2ACC-E804-4957-BD62-AF71455C3CCB}" sibTransId="{029BE04A-905D-42BD-854D-0AA124C0470E}"/>
-    <dgm:cxn modelId="{29C50BBE-0EC8-4E91-8451-B84DA7453D47}" type="presOf" srcId="{C5C0AE16-C7DA-44DF-814E-751141B76ECF}" destId="{197F1FAF-3DC4-4F79-A5C9-CED247BCC30F}" srcOrd="0" destOrd="0" presId="urn:microsoft.com/office/officeart/2005/8/layout/orgChart1"/>
     <dgm:cxn modelId="{32D47CC1-270D-44EA-93EF-EB8B4C65E4C5}" type="presOf" srcId="{819FC905-70D9-42EA-AAB4-C0CECB97FCB0}" destId="{86F06B58-F56D-43CA-9DCE-A24943FBDCAB}" srcOrd="1" destOrd="0" presId="urn:microsoft.com/office/officeart/2005/8/layout/orgChart1"/>
     <dgm:cxn modelId="{D81984C8-A7AE-4F85-B392-E89A347772A0}" type="presOf" srcId="{C220290C-8F53-4016-A5FB-3D8B140E8007}" destId="{896265D1-7B02-4CB4-B641-4F5DB8FF32A9}" srcOrd="1" destOrd="0" presId="urn:microsoft.com/office/officeart/2005/8/layout/orgChart1"/>
     <dgm:cxn modelId="{803B30CC-D4A8-4200-AB43-EE4EC6ECE925}" type="presOf" srcId="{7C97A2B2-D310-4DE8-8696-B2030DBB9338}" destId="{57632859-120D-404D-B83F-7396FE292C73}" srcOrd="0" destOrd="0" presId="urn:microsoft.com/office/officeart/2005/8/layout/orgChart1"/>
+    <dgm:cxn modelId="{828B5DCF-1334-470A-854F-1ACCC5AD771A}" type="presOf" srcId="{7F60AD8B-1957-4E0A-8003-AE1344948608}" destId="{1FA25DF1-C892-46C7-81DF-16443DDEB3C9}" srcOrd="0" destOrd="0" presId="urn:microsoft.com/office/officeart/2005/8/layout/orgChart1"/>
     <dgm:cxn modelId="{45DE8CCF-4E66-4799-91F6-263264C6E250}" type="presOf" srcId="{2CD04B43-8B4A-4341-9C43-C9814B741C3F}" destId="{6A6EE2C0-B1FC-4732-8D59-275AE0F49221}" srcOrd="1" destOrd="0" presId="urn:microsoft.com/office/officeart/2005/8/layout/orgChart1"/>
     <dgm:cxn modelId="{75164AD7-890A-4163-88EE-8AB2091CC7A5}" type="presOf" srcId="{743F8D67-6FE7-4A60-A56D-C9F66D0C5126}" destId="{8E5C528A-D8A5-4FD4-8009-5F9EE7FA6178}" srcOrd="0" destOrd="0" presId="urn:microsoft.com/office/officeart/2005/8/layout/orgChart1"/>
-    <dgm:cxn modelId="{C46209DB-A3E8-4FC0-ACE4-A7B6D0E9D584}" type="presOf" srcId="{567CD78F-C2CD-4049-9839-718F1FA4898E}" destId="{003A6982-865F-4055-83AC-7A639CD320B5}" srcOrd="0" destOrd="0" presId="urn:microsoft.com/office/officeart/2005/8/layout/orgChart1"/>
+    <dgm:cxn modelId="{0AF26ADB-E0A6-4498-80E5-FEF7CF056EC6}" type="presOf" srcId="{7F60AD8B-1957-4E0A-8003-AE1344948608}" destId="{19F2A717-476F-483C-872F-B2788DF35F1E}" srcOrd="1" destOrd="0" presId="urn:microsoft.com/office/officeart/2005/8/layout/orgChart1"/>
     <dgm:cxn modelId="{210346DC-97C2-4D7B-9F51-0D4059341693}" type="presOf" srcId="{42BA0DE6-6A05-430E-83CA-7A4C23B09BDD}" destId="{A4FB3E05-F1A6-4D0D-AAAD-9C3EE92EA43E}" srcOrd="1" destOrd="0" presId="urn:microsoft.com/office/officeart/2005/8/layout/orgChart1"/>
     <dgm:cxn modelId="{2F7188DE-9691-4753-AE01-8733CD9E0D68}" type="presOf" srcId="{673C4A2C-8B2B-46E6-8646-7AE0769C9BB1}" destId="{EE2FD7EB-4369-47D8-81D3-F345A7C72105}" srcOrd="0" destOrd="0" presId="urn:microsoft.com/office/officeart/2005/8/layout/orgChart1"/>
-    <dgm:cxn modelId="{19700DDF-5EBD-4531-B0A7-914EDC66BA41}" type="presOf" srcId="{0D8FD810-2C98-4E91-954E-FCA8A757A505}" destId="{C5A107CD-D6B1-4DA8-9B85-9C21CC2A90A5}" srcOrd="1" destOrd="0" presId="urn:microsoft.com/office/officeart/2005/8/layout/orgChart1"/>
-    <dgm:cxn modelId="{E9A62DE2-CD1F-4B83-B1B1-D580D4F3B337}" type="presOf" srcId="{FB9D51D2-C552-4D81-AED8-BF4E91248FBF}" destId="{69F0644B-6560-4908-A670-BBBA11D9C631}" srcOrd="0" destOrd="0" presId="urn:microsoft.com/office/officeart/2005/8/layout/orgChart1"/>
     <dgm:cxn modelId="{2F41D7E2-F44D-4AA4-B7AD-FBE09D859401}" type="presOf" srcId="{A76F20BD-4A91-4719-88A1-7C5A3C45EDAD}" destId="{E2CA1D28-0DDC-4D38-8443-DAA68D57AE14}" srcOrd="0" destOrd="0" presId="urn:microsoft.com/office/officeart/2005/8/layout/orgChart1"/>
+    <dgm:cxn modelId="{513D11E4-3B44-4CFB-8D9B-6B3F7D8118AC}" type="presOf" srcId="{051C5C63-6FF8-4AE3-A580-B0B03DF6CA89}" destId="{23F7E298-E0E5-4877-ACC3-D145D1A80895}" srcOrd="1" destOrd="0" presId="urn:microsoft.com/office/officeart/2005/8/layout/orgChart1"/>
     <dgm:cxn modelId="{2A6E18E5-5C65-4A4E-B524-D771BDF6023D}" type="presOf" srcId="{8F5CC0D3-89BF-42A6-9ACC-C2FC926FEEEF}" destId="{B5FF36AD-0303-4ECF-9C86-A64F51FC3B54}" srcOrd="1" destOrd="0" presId="urn:microsoft.com/office/officeart/2005/8/layout/orgChart1"/>
+    <dgm:cxn modelId="{F54EAAE5-B78F-49F7-A79E-5BA2BDD3A668}" type="presOf" srcId="{B3888FD0-EDB2-4400-B358-7E55FD65D7AE}" destId="{6CCF958D-1A0F-49EE-B204-5CE9E82955E8}" srcOrd="0" destOrd="0" presId="urn:microsoft.com/office/officeart/2005/8/layout/orgChart1"/>
     <dgm:cxn modelId="{A66B09E7-5152-4001-9CBD-F2A5F86D1D25}" srcId="{7C97A2B2-D310-4DE8-8696-B2030DBB9338}" destId="{C220290C-8F53-4016-A5FB-3D8B140E8007}" srcOrd="2" destOrd="0" parTransId="{673C4A2C-8B2B-46E6-8646-7AE0769C9BB1}" sibTransId="{CDC433C7-1F02-42DE-A6B6-A75C819879AB}"/>
     <dgm:cxn modelId="{3462A1E8-3D9E-4307-91A3-01D581029015}" srcId="{05EA8AF9-685E-4F17-AB48-02EF2F62BDB8}" destId="{2CD04B43-8B4A-4341-9C43-C9814B741C3F}" srcOrd="2" destOrd="0" parTransId="{204490F8-0B66-4A35-90EE-08130AFD4362}" sibTransId="{D81D2D84-5E20-45F0-85FB-12889EEB8B04}"/>
-    <dgm:cxn modelId="{8E39EEE9-1E2F-441A-B036-95765E5072A7}" srcId="{7A2CF38A-8251-4A3F-89E7-2F849C89603D}" destId="{C5C0AE16-C7DA-44DF-814E-751141B76ECF}" srcOrd="1" destOrd="0" parTransId="{FF4CA17F-6655-47CA-B458-54979243DB30}" sibTransId="{6F9BD38B-91DF-427F-876B-8C09E32CB46A}"/>
     <dgm:cxn modelId="{17D4B3EB-2C1F-4F1D-BD9B-D0FE9D975040}" type="presOf" srcId="{47EC4152-2F88-4CFD-B628-6B6E7618D571}" destId="{DB28635D-A2F0-40A4-91F0-F0FCBC53160C}" srcOrd="0" destOrd="0" presId="urn:microsoft.com/office/officeart/2005/8/layout/orgChart1"/>
+    <dgm:cxn modelId="{785E12F0-7EDB-4EAE-803F-F2428000725E}" srcId="{7F60AD8B-1957-4E0A-8003-AE1344948608}" destId="{A4818848-6BB9-4569-BB00-9603B4BE4FE5}" srcOrd="0" destOrd="0" parTransId="{B3888FD0-EDB2-4400-B358-7E55FD65D7AE}" sibTransId="{1943086D-E577-4736-9D01-5DA429CE14CF}"/>
+    <dgm:cxn modelId="{415ECDF1-21F4-4E86-9971-3E6DD1F12F00}" srcId="{261050EF-6B10-424B-A534-04DB5D6DD0D1}" destId="{7F60AD8B-1957-4E0A-8003-AE1344948608}" srcOrd="1" destOrd="0" parTransId="{B5703EA3-9250-4DA5-A3B1-12646ED84EB8}" sibTransId="{09BDE851-C959-4D00-9E87-9BB53B0CAE58}"/>
     <dgm:cxn modelId="{001F39F2-A89A-468B-BEEE-9A0E13A537F2}" type="presOf" srcId="{F9F5E343-8349-4275-A08D-FF3C4DF650B0}" destId="{E3C8BB38-09E0-4CAD-B3AE-7DDE1805FB46}" srcOrd="0" destOrd="0" presId="urn:microsoft.com/office/officeart/2005/8/layout/orgChart1"/>
-    <dgm:cxn modelId="{71AD64F6-916B-41E9-93C6-AA2EECD59617}" type="presOf" srcId="{1E618C98-CEB3-41CB-A093-BBA19FC2E94E}" destId="{06EBB748-EDF9-47C2-940A-E7D2DA9A55E4}" srcOrd="0" destOrd="0" presId="urn:microsoft.com/office/officeart/2005/8/layout/orgChart1"/>
     <dgm:cxn modelId="{0D7162F9-64A3-46EA-9952-083177C39141}" type="presOf" srcId="{7A674132-9A01-45C8-8221-B1462A8392F7}" destId="{BF02D435-0551-4A78-BF32-3C54D0BFEFF0}" srcOrd="0" destOrd="0" presId="urn:microsoft.com/office/officeart/2005/8/layout/orgChart1"/>
     <dgm:cxn modelId="{B73649F9-18B7-4D36-8294-5820A8549406}" type="presOf" srcId="{5A98225B-C1D1-4182-92AF-E02F949D24FA}" destId="{F7488C6A-BDFC-4F47-AD1F-7FB9492919A9}" srcOrd="0" destOrd="0" presId="urn:microsoft.com/office/officeart/2005/8/layout/orgChart1"/>
     <dgm:cxn modelId="{D33B89FC-BFFB-492A-A884-5ACFC9AF2E9A}" type="presOf" srcId="{96A88335-D946-486F-8749-AB8CC007AFF7}" destId="{10B91571-5CE5-42A3-A5B0-E6F16856F0CF}" srcOrd="0" destOrd="0" presId="urn:microsoft.com/office/officeart/2005/8/layout/orgChart1"/>
@@ -7786,41 +7649,27 @@
     <dgm:cxn modelId="{808502CE-6250-4273-8A47-BBB3937DBC78}" type="presParOf" srcId="{370E15DF-9007-4122-9A97-0CA8CACBAA1E}" destId="{CD211766-FB8B-4246-B355-BF8B5EDFBFB6}" srcOrd="1" destOrd="0" presId="urn:microsoft.com/office/officeart/2005/8/layout/orgChart1"/>
     <dgm:cxn modelId="{76BB21A0-03AC-405B-91A0-11E2EDE7372B}" type="presParOf" srcId="{370E15DF-9007-4122-9A97-0CA8CACBAA1E}" destId="{203CC8AB-2A38-4B62-BEBA-CB2BC4BEC577}" srcOrd="2" destOrd="0" presId="urn:microsoft.com/office/officeart/2005/8/layout/orgChart1"/>
     <dgm:cxn modelId="{56F0EE6A-7941-4CEE-84C1-74F4E32A840E}" type="presParOf" srcId="{9916F9FD-BFBD-4ADA-BF58-E8FEAFC9CE6D}" destId="{5FEFEAD2-AA59-4F11-BC37-0169447C2BBF}" srcOrd="2" destOrd="0" presId="urn:microsoft.com/office/officeart/2005/8/layout/orgChart1"/>
-    <dgm:cxn modelId="{ADF2AC40-76CC-428B-B116-0F4ABE6CE44C}" type="presParOf" srcId="{F19675B1-3959-43BA-A885-3385DCEACD1F}" destId="{69F0644B-6560-4908-A670-BBBA11D9C631}" srcOrd="2" destOrd="0" presId="urn:microsoft.com/office/officeart/2005/8/layout/orgChart1"/>
-    <dgm:cxn modelId="{BD515E02-168D-4E0E-87B5-AE5862BCDB3F}" type="presParOf" srcId="{F19675B1-3959-43BA-A885-3385DCEACD1F}" destId="{C51A55FF-E9BB-4FD3-AA6B-36BF61B1C0C0}" srcOrd="3" destOrd="0" presId="urn:microsoft.com/office/officeart/2005/8/layout/orgChart1"/>
-    <dgm:cxn modelId="{05ECCF0A-52D2-4034-9099-0991DD1636FB}" type="presParOf" srcId="{C51A55FF-E9BB-4FD3-AA6B-36BF61B1C0C0}" destId="{92F6ADE1-C1D7-4F4B-AFDB-DF72DADF7D0C}" srcOrd="0" destOrd="0" presId="urn:microsoft.com/office/officeart/2005/8/layout/orgChart1"/>
-    <dgm:cxn modelId="{1796038F-0040-446F-848A-A843E774D536}" type="presParOf" srcId="{92F6ADE1-C1D7-4F4B-AFDB-DF72DADF7D0C}" destId="{69F3D6A2-CD71-4F44-A2B9-C0C6EFC8B28E}" srcOrd="0" destOrd="0" presId="urn:microsoft.com/office/officeart/2005/8/layout/orgChart1"/>
-    <dgm:cxn modelId="{47F55EE8-9776-4310-9308-774A60D57877}" type="presParOf" srcId="{92F6ADE1-C1D7-4F4B-AFDB-DF72DADF7D0C}" destId="{D2A4369F-42A5-4279-9F1C-AA7CB6B834CC}" srcOrd="1" destOrd="0" presId="urn:microsoft.com/office/officeart/2005/8/layout/orgChart1"/>
-    <dgm:cxn modelId="{D8DC95B8-4AA5-402A-9CCD-8461D279333B}" type="presParOf" srcId="{C51A55FF-E9BB-4FD3-AA6B-36BF61B1C0C0}" destId="{D1F01956-072F-441E-A6BF-E5E5B4252EEB}" srcOrd="1" destOrd="0" presId="urn:microsoft.com/office/officeart/2005/8/layout/orgChart1"/>
-    <dgm:cxn modelId="{FC6B6A85-0374-46B7-AD66-ACE618ACF717}" type="presParOf" srcId="{D1F01956-072F-441E-A6BF-E5E5B4252EEB}" destId="{BADBA005-0929-4022-AF2A-2BB3C676927F}" srcOrd="0" destOrd="0" presId="urn:microsoft.com/office/officeart/2005/8/layout/orgChart1"/>
-    <dgm:cxn modelId="{28A6B9E0-587A-4892-AFF6-E1A87AF2498C}" type="presParOf" srcId="{D1F01956-072F-441E-A6BF-E5E5B4252EEB}" destId="{45E05DA4-9E39-4F67-AC5A-4DAEDCBCCF7A}" srcOrd="1" destOrd="0" presId="urn:microsoft.com/office/officeart/2005/8/layout/orgChart1"/>
-    <dgm:cxn modelId="{5D7A9D7C-12A5-4811-8628-F900120B35F4}" type="presParOf" srcId="{45E05DA4-9E39-4F67-AC5A-4DAEDCBCCF7A}" destId="{B523791E-2008-4714-A286-B9308A12184D}" srcOrd="0" destOrd="0" presId="urn:microsoft.com/office/officeart/2005/8/layout/orgChart1"/>
-    <dgm:cxn modelId="{EF384057-FE7E-421F-857F-03BB714D1F17}" type="presParOf" srcId="{B523791E-2008-4714-A286-B9308A12184D}" destId="{06EBB748-EDF9-47C2-940A-E7D2DA9A55E4}" srcOrd="0" destOrd="0" presId="urn:microsoft.com/office/officeart/2005/8/layout/orgChart1"/>
-    <dgm:cxn modelId="{7BD84B85-2A6B-4816-80B0-353F17CB2D77}" type="presParOf" srcId="{B523791E-2008-4714-A286-B9308A12184D}" destId="{AEFF1EFB-D789-4290-91ED-27DB189E626E}" srcOrd="1" destOrd="0" presId="urn:microsoft.com/office/officeart/2005/8/layout/orgChart1"/>
-    <dgm:cxn modelId="{2D682B92-CC8C-4765-87B8-BCEC3379D6C9}" type="presParOf" srcId="{45E05DA4-9E39-4F67-AC5A-4DAEDCBCCF7A}" destId="{F7D404B9-4ED7-4680-ABBE-FA9B0BD3EFFF}" srcOrd="1" destOrd="0" presId="urn:microsoft.com/office/officeart/2005/8/layout/orgChart1"/>
-    <dgm:cxn modelId="{D420D100-8FA6-471D-9341-B0EBCF04A478}" type="presParOf" srcId="{45E05DA4-9E39-4F67-AC5A-4DAEDCBCCF7A}" destId="{CAE5FFE5-CC47-445B-BB16-7B7068E47743}" srcOrd="2" destOrd="0" presId="urn:microsoft.com/office/officeart/2005/8/layout/orgChart1"/>
-    <dgm:cxn modelId="{E3636E78-59A4-424A-BCE5-9A2F903299DB}" type="presParOf" srcId="{D1F01956-072F-441E-A6BF-E5E5B4252EEB}" destId="{DDB79379-B76F-4D6A-8CE5-76C4FAD804C5}" srcOrd="2" destOrd="0" presId="urn:microsoft.com/office/officeart/2005/8/layout/orgChart1"/>
-    <dgm:cxn modelId="{3C097FD4-F7D3-4BFC-A7E3-1D31DF528CD3}" type="presParOf" srcId="{D1F01956-072F-441E-A6BF-E5E5B4252EEB}" destId="{DEE26F56-8728-4897-AB0A-953D8BA830CF}" srcOrd="3" destOrd="0" presId="urn:microsoft.com/office/officeart/2005/8/layout/orgChart1"/>
-    <dgm:cxn modelId="{0C9462C1-FEB1-43C0-B885-41FDBC84324D}" type="presParOf" srcId="{DEE26F56-8728-4897-AB0A-953D8BA830CF}" destId="{FD03BD52-7F77-48F6-BF02-2CCA8C50C9ED}" srcOrd="0" destOrd="0" presId="urn:microsoft.com/office/officeart/2005/8/layout/orgChart1"/>
-    <dgm:cxn modelId="{92BAF99E-73CA-4BAC-B482-0F3FBA458AE6}" type="presParOf" srcId="{FD03BD52-7F77-48F6-BF02-2CCA8C50C9ED}" destId="{197F1FAF-3DC4-4F79-A5C9-CED247BCC30F}" srcOrd="0" destOrd="0" presId="urn:microsoft.com/office/officeart/2005/8/layout/orgChart1"/>
-    <dgm:cxn modelId="{E261A9FC-45D0-47EE-939C-BE9B4F73BD96}" type="presParOf" srcId="{FD03BD52-7F77-48F6-BF02-2CCA8C50C9ED}" destId="{2920BF64-CECC-4E71-ABFC-297B6AAF2329}" srcOrd="1" destOrd="0" presId="urn:microsoft.com/office/officeart/2005/8/layout/orgChart1"/>
-    <dgm:cxn modelId="{466DD76C-7F85-4AB2-A7CB-3A93475B2FB9}" type="presParOf" srcId="{DEE26F56-8728-4897-AB0A-953D8BA830CF}" destId="{125935DF-F93D-4232-BD94-440C00FF7D03}" srcOrd="1" destOrd="0" presId="urn:microsoft.com/office/officeart/2005/8/layout/orgChart1"/>
-    <dgm:cxn modelId="{9E5615D0-E086-4318-9399-DA0D57618BF1}" type="presParOf" srcId="{DEE26F56-8728-4897-AB0A-953D8BA830CF}" destId="{B2A41074-31C2-45BB-972C-AA39F3B311EC}" srcOrd="2" destOrd="0" presId="urn:microsoft.com/office/officeart/2005/8/layout/orgChart1"/>
-    <dgm:cxn modelId="{9F2BAA6F-DC0F-4A51-B71A-057BF5893F67}" type="presParOf" srcId="{D1F01956-072F-441E-A6BF-E5E5B4252EEB}" destId="{D3A4CAFA-2F3E-4D8A-8DB1-973FC5D31A16}" srcOrd="4" destOrd="0" presId="urn:microsoft.com/office/officeart/2005/8/layout/orgChart1"/>
-    <dgm:cxn modelId="{F0EA190C-1EFB-4908-8E19-A22FAFC1A048}" type="presParOf" srcId="{D1F01956-072F-441E-A6BF-E5E5B4252EEB}" destId="{3AB03A3F-D304-447D-B88B-D3128FE66433}" srcOrd="5" destOrd="0" presId="urn:microsoft.com/office/officeart/2005/8/layout/orgChart1"/>
-    <dgm:cxn modelId="{EE0A9427-2A66-445B-8D2D-6AD737B725DD}" type="presParOf" srcId="{3AB03A3F-D304-447D-B88B-D3128FE66433}" destId="{01E470BE-9EBD-4FF3-B3D0-ED436E7DC5F4}" srcOrd="0" destOrd="0" presId="urn:microsoft.com/office/officeart/2005/8/layout/orgChart1"/>
-    <dgm:cxn modelId="{07BC1BE7-AB50-4FCA-9961-4126D0367DAB}" type="presParOf" srcId="{01E470BE-9EBD-4FF3-B3D0-ED436E7DC5F4}" destId="{C110F24D-7D99-4713-94D9-4FD16CB28AA1}" srcOrd="0" destOrd="0" presId="urn:microsoft.com/office/officeart/2005/8/layout/orgChart1"/>
-    <dgm:cxn modelId="{B70CB0B6-4E6F-410E-B800-BCBC9A60B51E}" type="presParOf" srcId="{01E470BE-9EBD-4FF3-B3D0-ED436E7DC5F4}" destId="{C5A107CD-D6B1-4DA8-9B85-9C21CC2A90A5}" srcOrd="1" destOrd="0" presId="urn:microsoft.com/office/officeart/2005/8/layout/orgChart1"/>
-    <dgm:cxn modelId="{FAB0F629-CA4C-4085-A288-1DFF951E0F4E}" type="presParOf" srcId="{3AB03A3F-D304-447D-B88B-D3128FE66433}" destId="{7DE6468A-D42E-4982-909C-E9F50B197F1A}" srcOrd="1" destOrd="0" presId="urn:microsoft.com/office/officeart/2005/8/layout/orgChart1"/>
-    <dgm:cxn modelId="{7666EEAD-CC8B-4290-AA87-45EA3C31DF89}" type="presParOf" srcId="{3AB03A3F-D304-447D-B88B-D3128FE66433}" destId="{6FC00951-0B46-4CA2-9275-97BF681D6DB9}" srcOrd="2" destOrd="0" presId="urn:microsoft.com/office/officeart/2005/8/layout/orgChart1"/>
-    <dgm:cxn modelId="{EDAAEEBB-161D-4DC1-8ECA-914472A81A3E}" type="presParOf" srcId="{D1F01956-072F-441E-A6BF-E5E5B4252EEB}" destId="{003A6982-865F-4055-83AC-7A639CD320B5}" srcOrd="6" destOrd="0" presId="urn:microsoft.com/office/officeart/2005/8/layout/orgChart1"/>
-    <dgm:cxn modelId="{CA7E8B7F-DF6A-4186-A0D3-56D795B6FF72}" type="presParOf" srcId="{D1F01956-072F-441E-A6BF-E5E5B4252EEB}" destId="{16BD4DF3-5424-49D1-BAD7-1A62F374800C}" srcOrd="7" destOrd="0" presId="urn:microsoft.com/office/officeart/2005/8/layout/orgChart1"/>
-    <dgm:cxn modelId="{37A51594-302C-4A2F-BF7C-AF5157E6B028}" type="presParOf" srcId="{16BD4DF3-5424-49D1-BAD7-1A62F374800C}" destId="{95157BCF-FA11-4F90-827B-BCD08D73CFEE}" srcOrd="0" destOrd="0" presId="urn:microsoft.com/office/officeart/2005/8/layout/orgChart1"/>
-    <dgm:cxn modelId="{BE29BE2B-B559-4F9C-8099-8621DF3248CB}" type="presParOf" srcId="{95157BCF-FA11-4F90-827B-BCD08D73CFEE}" destId="{B1FD3B6B-796D-476B-8684-84736DC1BCC1}" srcOrd="0" destOrd="0" presId="urn:microsoft.com/office/officeart/2005/8/layout/orgChart1"/>
-    <dgm:cxn modelId="{550FBC20-E530-4C9B-8173-8E0D355CB7F4}" type="presParOf" srcId="{95157BCF-FA11-4F90-827B-BCD08D73CFEE}" destId="{40E511E5-E3FB-4B34-ACEF-5A293FBFBFD4}" srcOrd="1" destOrd="0" presId="urn:microsoft.com/office/officeart/2005/8/layout/orgChart1"/>
-    <dgm:cxn modelId="{42169A3A-7E22-4DEE-BBCA-B0842B780E83}" type="presParOf" srcId="{16BD4DF3-5424-49D1-BAD7-1A62F374800C}" destId="{105D24C4-E72D-4490-ADC8-CA39F1DFEC24}" srcOrd="1" destOrd="0" presId="urn:microsoft.com/office/officeart/2005/8/layout/orgChart1"/>
-    <dgm:cxn modelId="{EB0D90B5-2D5D-4A64-AAD7-1A6BC54CAFA4}" type="presParOf" srcId="{16BD4DF3-5424-49D1-BAD7-1A62F374800C}" destId="{7787EB80-9E7F-4C82-A2E0-064166909433}" srcOrd="2" destOrd="0" presId="urn:microsoft.com/office/officeart/2005/8/layout/orgChart1"/>
-    <dgm:cxn modelId="{03929F47-4D4A-4F46-B275-807ED718D044}" type="presParOf" srcId="{C51A55FF-E9BB-4FD3-AA6B-36BF61B1C0C0}" destId="{5B0B66CB-5F8F-4436-903D-5BEFFD27DAF4}" srcOrd="2" destOrd="0" presId="urn:microsoft.com/office/officeart/2005/8/layout/orgChart1"/>
+    <dgm:cxn modelId="{2CCC5A3F-259B-46F7-A5C3-150E17075C16}" type="presParOf" srcId="{F19675B1-3959-43BA-A885-3385DCEACD1F}" destId="{0844DC12-1969-4360-A62B-FB64B7339EBC}" srcOrd="2" destOrd="0" presId="urn:microsoft.com/office/officeart/2005/8/layout/orgChart1"/>
+    <dgm:cxn modelId="{0DC2BD1A-8AEF-43DC-907A-1F1F56F9BC1B}" type="presParOf" srcId="{F19675B1-3959-43BA-A885-3385DCEACD1F}" destId="{0E8E3671-EE4D-4C9B-B5B7-5360D1C8DB26}" srcOrd="3" destOrd="0" presId="urn:microsoft.com/office/officeart/2005/8/layout/orgChart1"/>
+    <dgm:cxn modelId="{89AA1B05-015D-4DAE-86B0-BA43592F71C2}" type="presParOf" srcId="{0E8E3671-EE4D-4C9B-B5B7-5360D1C8DB26}" destId="{AEE203B6-9750-421A-AEB3-C6E25E308C0B}" srcOrd="0" destOrd="0" presId="urn:microsoft.com/office/officeart/2005/8/layout/orgChart1"/>
+    <dgm:cxn modelId="{1D1D9F47-090B-4B32-BFA9-9B5E48C52FC7}" type="presParOf" srcId="{AEE203B6-9750-421A-AEB3-C6E25E308C0B}" destId="{1FA25DF1-C892-46C7-81DF-16443DDEB3C9}" srcOrd="0" destOrd="0" presId="urn:microsoft.com/office/officeart/2005/8/layout/orgChart1"/>
+    <dgm:cxn modelId="{020759B6-F34D-4EDC-8B6F-E7C62245C5F9}" type="presParOf" srcId="{AEE203B6-9750-421A-AEB3-C6E25E308C0B}" destId="{19F2A717-476F-483C-872F-B2788DF35F1E}" srcOrd="1" destOrd="0" presId="urn:microsoft.com/office/officeart/2005/8/layout/orgChart1"/>
+    <dgm:cxn modelId="{51672F13-6030-4230-B0F0-1864E986D1AD}" type="presParOf" srcId="{0E8E3671-EE4D-4C9B-B5B7-5360D1C8DB26}" destId="{5F3246FE-3CE1-4804-8228-170E7E1296A0}" srcOrd="1" destOrd="0" presId="urn:microsoft.com/office/officeart/2005/8/layout/orgChart1"/>
+    <dgm:cxn modelId="{0D4DBEDE-9EFE-432D-B5F9-B85B3EE68AF0}" type="presParOf" srcId="{5F3246FE-3CE1-4804-8228-170E7E1296A0}" destId="{6CCF958D-1A0F-49EE-B204-5CE9E82955E8}" srcOrd="0" destOrd="0" presId="urn:microsoft.com/office/officeart/2005/8/layout/orgChart1"/>
+    <dgm:cxn modelId="{547FA2C5-98B0-4027-8C03-3B880E9DF5A1}" type="presParOf" srcId="{5F3246FE-3CE1-4804-8228-170E7E1296A0}" destId="{AE7E61CE-AA9B-4E32-97F3-F90315F3B0AA}" srcOrd="1" destOrd="0" presId="urn:microsoft.com/office/officeart/2005/8/layout/orgChart1"/>
+    <dgm:cxn modelId="{C106A3C7-2D2F-4F62-9150-BB4C37E19818}" type="presParOf" srcId="{AE7E61CE-AA9B-4E32-97F3-F90315F3B0AA}" destId="{384806F6-40E3-4469-864C-C1217E00C2E1}" srcOrd="0" destOrd="0" presId="urn:microsoft.com/office/officeart/2005/8/layout/orgChart1"/>
+    <dgm:cxn modelId="{75CA3465-18D9-48CF-A3F9-3D8E756FF2B9}" type="presParOf" srcId="{384806F6-40E3-4469-864C-C1217E00C2E1}" destId="{8D5AE2F4-B0BB-45E2-AC6F-A2BE30D41A21}" srcOrd="0" destOrd="0" presId="urn:microsoft.com/office/officeart/2005/8/layout/orgChart1"/>
+    <dgm:cxn modelId="{B1D3677C-EEC0-4F82-AA5B-9302C4FA16D6}" type="presParOf" srcId="{384806F6-40E3-4469-864C-C1217E00C2E1}" destId="{51EEB651-417E-4A6D-89BA-6A4F4D4F1A40}" srcOrd="1" destOrd="0" presId="urn:microsoft.com/office/officeart/2005/8/layout/orgChart1"/>
+    <dgm:cxn modelId="{3240B5C5-961E-4526-9B12-17027D1CE66D}" type="presParOf" srcId="{AE7E61CE-AA9B-4E32-97F3-F90315F3B0AA}" destId="{FE857D6B-87F0-4649-8AD9-E0E68BDE045C}" srcOrd="1" destOrd="0" presId="urn:microsoft.com/office/officeart/2005/8/layout/orgChart1"/>
+    <dgm:cxn modelId="{D879C9B7-12CE-43A5-B3B9-C8280E938F10}" type="presParOf" srcId="{AE7E61CE-AA9B-4E32-97F3-F90315F3B0AA}" destId="{39A1D183-194A-44CA-A1D8-024EB6FF0A2E}" srcOrd="2" destOrd="0" presId="urn:microsoft.com/office/officeart/2005/8/layout/orgChart1"/>
+    <dgm:cxn modelId="{D01D4625-5AA2-46C7-BCA2-4CC8AFB50179}" type="presParOf" srcId="{5F3246FE-3CE1-4804-8228-170E7E1296A0}" destId="{E9AF7237-1498-4F8D-9F24-BAAAE2A01F5D}" srcOrd="2" destOrd="0" presId="urn:microsoft.com/office/officeart/2005/8/layout/orgChart1"/>
+    <dgm:cxn modelId="{C9FE91AC-B429-45D3-A286-92C4E50A3763}" type="presParOf" srcId="{5F3246FE-3CE1-4804-8228-170E7E1296A0}" destId="{B8DD70A5-F5BA-4AD3-82E6-FF12649DEFBA}" srcOrd="3" destOrd="0" presId="urn:microsoft.com/office/officeart/2005/8/layout/orgChart1"/>
+    <dgm:cxn modelId="{DD509FF9-F9E4-4C27-8740-0BACA4862CE0}" type="presParOf" srcId="{B8DD70A5-F5BA-4AD3-82E6-FF12649DEFBA}" destId="{08CB805E-320D-4C10-AEF5-B942254C786C}" srcOrd="0" destOrd="0" presId="urn:microsoft.com/office/officeart/2005/8/layout/orgChart1"/>
+    <dgm:cxn modelId="{9F9554E3-1A9A-466A-844D-A386E5AB4976}" type="presParOf" srcId="{08CB805E-320D-4C10-AEF5-B942254C786C}" destId="{B0BB6404-5162-4555-A272-2773821B6B34}" srcOrd="0" destOrd="0" presId="urn:microsoft.com/office/officeart/2005/8/layout/orgChart1"/>
+    <dgm:cxn modelId="{330AAB2D-4B7D-41A9-AD91-A780CC154F98}" type="presParOf" srcId="{08CB805E-320D-4C10-AEF5-B942254C786C}" destId="{23F7E298-E0E5-4877-ACC3-D145D1A80895}" srcOrd="1" destOrd="0" presId="urn:microsoft.com/office/officeart/2005/8/layout/orgChart1"/>
+    <dgm:cxn modelId="{71719150-2256-484E-85CC-3976FD446265}" type="presParOf" srcId="{B8DD70A5-F5BA-4AD3-82E6-FF12649DEFBA}" destId="{C3553090-ED7C-4DCB-8DF9-135C24841C79}" srcOrd="1" destOrd="0" presId="urn:microsoft.com/office/officeart/2005/8/layout/orgChart1"/>
+    <dgm:cxn modelId="{71BA547E-9400-4807-B788-BBD293D0FD35}" type="presParOf" srcId="{B8DD70A5-F5BA-4AD3-82E6-FF12649DEFBA}" destId="{AC4D1B44-0E13-4BFB-8D12-766EDD9BE557}" srcOrd="2" destOrd="0" presId="urn:microsoft.com/office/officeart/2005/8/layout/orgChart1"/>
+    <dgm:cxn modelId="{3FB61BBD-C9EB-4F10-B7A0-9DF76BE97F8A}" type="presParOf" srcId="{0E8E3671-EE4D-4C9B-B5B7-5360D1C8DB26}" destId="{55299214-8693-41F8-8CAA-FAC3AD7AC0B8}" srcOrd="2" destOrd="0" presId="urn:microsoft.com/office/officeart/2005/8/layout/orgChart1"/>
     <dgm:cxn modelId="{621D83F7-2F2B-4403-9E3B-51AC5226AFD2}" type="presParOf" srcId="{F19675B1-3959-43BA-A885-3385DCEACD1F}" destId="{E2CA1D28-0DDC-4D38-8443-DAA68D57AE14}" srcOrd="4" destOrd="0" presId="urn:microsoft.com/office/officeart/2005/8/layout/orgChart1"/>
     <dgm:cxn modelId="{807BB130-6F5E-4673-AC05-34A2B47DB560}" type="presParOf" srcId="{F19675B1-3959-43BA-A885-3385DCEACD1F}" destId="{266D53B6-3BB4-4ECD-8DE0-A2BA4611933F}" srcOrd="5" destOrd="0" presId="urn:microsoft.com/office/officeart/2005/8/layout/orgChart1"/>
     <dgm:cxn modelId="{EFDFE7A4-7882-43B1-B0A2-5F93441282CF}" type="presParOf" srcId="{266D53B6-3BB4-4ECD-8DE0-A2BA4611933F}" destId="{00934A53-A6F2-44C0-8CD2-236B638D76B1}" srcOrd="0" destOrd="0" presId="urn:microsoft.com/office/officeart/2005/8/layout/orgChart1"/>
@@ -8510,15 +8359,15 @@
         <a:fontRef idx="minor"/>
       </dsp:style>
     </dsp:sp>
-    <dsp:sp modelId="{003A6982-865F-4055-83AC-7A639CD320B5}">
+    <dsp:sp modelId="{E9AF7237-1498-4F8D-9F24-BAAAE2A01F5D}">
       <dsp:nvSpPr>
         <dsp:cNvPr id="0" name=""/>
         <dsp:cNvSpPr/>
       </dsp:nvSpPr>
       <dsp:spPr>
         <a:xfrm>
-          <a:off x="1447190" y="1237971"/>
-          <a:ext cx="106169" cy="2193849"/>
+          <a:off x="1746120" y="1239669"/>
+          <a:ext cx="128864" cy="908718"/>
         </a:xfrm>
         <a:custGeom>
           <a:avLst/>
@@ -8532,10 +8381,10 @@
                 <a:pt x="0" y="0"/>
               </a:moveTo>
               <a:lnTo>
-                <a:pt x="0" y="2193849"/>
+                <a:pt x="0" y="908718"/>
               </a:lnTo>
               <a:lnTo>
-                <a:pt x="106169" y="2193849"/>
+                <a:pt x="128864" y="908718"/>
               </a:lnTo>
             </a:path>
           </a:pathLst>
@@ -8569,15 +8418,15 @@
         <a:fontRef idx="minor"/>
       </dsp:style>
     </dsp:sp>
-    <dsp:sp modelId="{D3A4CAFA-2F3E-4D8A-8DB1-973FC5D31A16}">
+    <dsp:sp modelId="{6CCF958D-1A0F-49EE-B204-5CE9E82955E8}">
       <dsp:nvSpPr>
         <dsp:cNvPr id="0" name=""/>
         <dsp:cNvSpPr/>
       </dsp:nvSpPr>
       <dsp:spPr>
         <a:xfrm>
-          <a:off x="1447190" y="1237971"/>
-          <a:ext cx="105483" cy="1637967"/>
+          <a:off x="1746120" y="1239669"/>
+          <a:ext cx="128864" cy="333514"/>
         </a:xfrm>
         <a:custGeom>
           <a:avLst/>
@@ -8591,10 +8440,10 @@
                 <a:pt x="0" y="0"/>
               </a:moveTo>
               <a:lnTo>
-                <a:pt x="0" y="1637967"/>
+                <a:pt x="0" y="333514"/>
               </a:lnTo>
               <a:lnTo>
-                <a:pt x="105483" y="1637967"/>
+                <a:pt x="128864" y="333514"/>
               </a:lnTo>
             </a:path>
           </a:pathLst>
@@ -8628,15 +8477,15 @@
         <a:fontRef idx="minor"/>
       </dsp:style>
     </dsp:sp>
-    <dsp:sp modelId="{DDB79379-B76F-4D6A-8CE5-76C4FAD804C5}">
+    <dsp:sp modelId="{0844DC12-1969-4360-A62B-FB64B7339EBC}">
       <dsp:nvSpPr>
         <dsp:cNvPr id="0" name=""/>
         <dsp:cNvSpPr/>
       </dsp:nvSpPr>
       <dsp:spPr>
         <a:xfrm>
-          <a:off x="1447190" y="1237971"/>
-          <a:ext cx="102457" cy="1056639"/>
+          <a:off x="2107364" y="451556"/>
+          <a:ext cx="951571" cy="336557"/>
         </a:xfrm>
         <a:custGeom>
           <a:avLst/>
@@ -8647,134 +8496,16 @@
           <a:pathLst>
             <a:path>
               <a:moveTo>
-                <a:pt x="0" y="0"/>
+                <a:pt x="951571" y="0"/>
               </a:moveTo>
               <a:lnTo>
-                <a:pt x="0" y="1056639"/>
+                <a:pt x="951571" y="241731"/>
               </a:lnTo>
               <a:lnTo>
-                <a:pt x="102457" y="1056639"/>
-              </a:lnTo>
-            </a:path>
-          </a:pathLst>
-        </a:custGeom>
-        <a:noFill/>
-        <a:ln w="12700" cap="flat" cmpd="sng" algn="ctr">
-          <a:solidFill>
-            <a:schemeClr val="dk1">
-              <a:shade val="80000"/>
-              <a:hueOff val="0"/>
-              <a:satOff val="0"/>
-              <a:lumOff val="0"/>
-              <a:alphaOff val="0"/>
-            </a:schemeClr>
-          </a:solidFill>
-          <a:prstDash val="solid"/>
-          <a:miter lim="800000"/>
-        </a:ln>
-        <a:effectLst/>
-      </dsp:spPr>
-      <dsp:style>
-        <a:lnRef idx="2">
-          <a:scrgbClr r="0" g="0" b="0"/>
-        </a:lnRef>
-        <a:fillRef idx="0">
-          <a:scrgbClr r="0" g="0" b="0"/>
-        </a:fillRef>
-        <a:effectRef idx="0">
-          <a:scrgbClr r="0" g="0" b="0"/>
-        </a:effectRef>
-        <a:fontRef idx="minor"/>
-      </dsp:style>
-    </dsp:sp>
-    <dsp:sp modelId="{BADBA005-0929-4022-AF2A-2BB3C676927F}">
-      <dsp:nvSpPr>
-        <dsp:cNvPr id="0" name=""/>
-        <dsp:cNvSpPr/>
-      </dsp:nvSpPr>
-      <dsp:spPr>
-        <a:xfrm>
-          <a:off x="1447190" y="1237971"/>
-          <a:ext cx="102457" cy="389028"/>
-        </a:xfrm>
-        <a:custGeom>
-          <a:avLst/>
-          <a:gdLst/>
-          <a:ahLst/>
-          <a:cxnLst/>
-          <a:rect l="0" t="0" r="0" b="0"/>
-          <a:pathLst>
-            <a:path>
-              <a:moveTo>
-                <a:pt x="0" y="0"/>
-              </a:moveTo>
-              <a:lnTo>
-                <a:pt x="0" y="389028"/>
+                <a:pt x="0" y="241731"/>
               </a:lnTo>
               <a:lnTo>
-                <a:pt x="102457" y="389028"/>
-              </a:lnTo>
-            </a:path>
-          </a:pathLst>
-        </a:custGeom>
-        <a:noFill/>
-        <a:ln w="12700" cap="flat" cmpd="sng" algn="ctr">
-          <a:solidFill>
-            <a:schemeClr val="dk1">
-              <a:shade val="80000"/>
-              <a:hueOff val="0"/>
-              <a:satOff val="0"/>
-              <a:lumOff val="0"/>
-              <a:alphaOff val="0"/>
-            </a:schemeClr>
-          </a:solidFill>
-          <a:prstDash val="solid"/>
-          <a:miter lim="800000"/>
-        </a:ln>
-        <a:effectLst/>
-      </dsp:spPr>
-      <dsp:style>
-        <a:lnRef idx="2">
-          <a:scrgbClr r="0" g="0" b="0"/>
-        </a:lnRef>
-        <a:fillRef idx="0">
-          <a:scrgbClr r="0" g="0" b="0"/>
-        </a:fillRef>
-        <a:effectRef idx="0">
-          <a:scrgbClr r="0" g="0" b="0"/>
-        </a:effectRef>
-        <a:fontRef idx="minor"/>
-      </dsp:style>
-    </dsp:sp>
-    <dsp:sp modelId="{69F0644B-6560-4908-A670-BBBA11D9C631}">
-      <dsp:nvSpPr>
-        <dsp:cNvPr id="0" name=""/>
-        <dsp:cNvSpPr/>
-      </dsp:nvSpPr>
-      <dsp:spPr>
-        <a:xfrm>
-          <a:off x="1808435" y="451556"/>
-          <a:ext cx="1250501" cy="334859"/>
-        </a:xfrm>
-        <a:custGeom>
-          <a:avLst/>
-          <a:gdLst/>
-          <a:ahLst/>
-          <a:cxnLst/>
-          <a:rect l="0" t="0" r="0" b="0"/>
-          <a:pathLst>
-            <a:path>
-              <a:moveTo>
-                <a:pt x="1250501" y="0"/>
-              </a:moveTo>
-              <a:lnTo>
-                <a:pt x="1250501" y="240033"/>
-              </a:lnTo>
-              <a:lnTo>
-                <a:pt x="0" y="240033"/>
-              </a:lnTo>
-              <a:lnTo>
-                <a:pt x="0" y="334859"/>
+                <a:pt x="0" y="336557"/>
               </a:lnTo>
             </a:path>
           </a:pathLst>
@@ -9157,12 +8888,12 @@
         </a:fontRef>
       </dsp:style>
       <dsp:txBody>
-        <a:bodyPr spcFirstLastPara="0" vert="horz" wrap="square" lIns="6350" tIns="6350" rIns="6350" bIns="6350" numCol="1" spcCol="1270" anchor="ctr" anchorCtr="0">
+        <a:bodyPr spcFirstLastPara="0" vert="horz" wrap="square" lIns="5715" tIns="5715" rIns="5715" bIns="5715" numCol="1" spcCol="1270" anchor="ctr" anchorCtr="0">
           <a:noAutofit/>
         </a:bodyPr>
         <a:lstStyle/>
         <a:p>
-          <a:pPr marL="0" lvl="0" indent="0" algn="ctr" defTabSz="444500">
+          <a:pPr marL="0" lvl="0" indent="0" algn="ctr" defTabSz="400050">
             <a:lnSpc>
               <a:spcPct val="90000"/>
             </a:lnSpc>
@@ -9175,10 +8906,10 @@
             <a:buNone/>
           </a:pPr>
           <a:r>
-            <a:rPr lang="vi-VN" sz="1000" kern="1200"/>
+            <a:rPr lang="vi-VN" sz="900" kern="1200"/>
             <a:t>HỆ THỐNG QUẢN LÝ KARAOKE</a:t>
           </a:r>
-          <a:endParaRPr lang="en-US" sz="1000" kern="1200"/>
+          <a:endParaRPr lang="en-US" sz="900" kern="1200"/>
         </a:p>
       </dsp:txBody>
       <dsp:txXfrm>
@@ -9237,12 +8968,12 @@
         </a:fontRef>
       </dsp:style>
       <dsp:txBody>
-        <a:bodyPr spcFirstLastPara="0" vert="horz" wrap="square" lIns="6350" tIns="6350" rIns="6350" bIns="6350" numCol="1" spcCol="1270" anchor="ctr" anchorCtr="0">
+        <a:bodyPr spcFirstLastPara="0" vert="horz" wrap="square" lIns="5715" tIns="5715" rIns="5715" bIns="5715" numCol="1" spcCol="1270" anchor="ctr" anchorCtr="0">
           <a:noAutofit/>
         </a:bodyPr>
         <a:lstStyle/>
         <a:p>
-          <a:pPr marL="0" lvl="0" indent="0" algn="ctr" defTabSz="444500">
+          <a:pPr marL="0" lvl="0" indent="0" algn="ctr" defTabSz="400050">
             <a:lnSpc>
               <a:spcPct val="90000"/>
             </a:lnSpc>
@@ -9255,10 +8986,10 @@
             <a:buNone/>
           </a:pPr>
           <a:r>
-            <a:rPr lang="vi-VN" sz="1000" kern="1200"/>
+            <a:rPr lang="vi-VN" sz="900" kern="1200"/>
             <a:t>QUẢN LÝ PHÒNG</a:t>
           </a:r>
-          <a:endParaRPr lang="en-US" sz="1000" kern="1200"/>
+          <a:endParaRPr lang="en-US" sz="900" kern="1200"/>
         </a:p>
       </dsp:txBody>
       <dsp:txXfrm>
@@ -9317,12 +9048,12 @@
         </a:fontRef>
       </dsp:style>
       <dsp:txBody>
-        <a:bodyPr spcFirstLastPara="0" vert="horz" wrap="square" lIns="6350" tIns="6350" rIns="6350" bIns="6350" numCol="1" spcCol="1270" anchor="ctr" anchorCtr="0">
+        <a:bodyPr spcFirstLastPara="0" vert="horz" wrap="square" lIns="5715" tIns="5715" rIns="5715" bIns="5715" numCol="1" spcCol="1270" anchor="ctr" anchorCtr="0">
           <a:noAutofit/>
         </a:bodyPr>
         <a:lstStyle/>
         <a:p>
-          <a:pPr marL="0" lvl="0" indent="0" algn="ctr" defTabSz="444500">
+          <a:pPr marL="0" lvl="0" indent="0" algn="ctr" defTabSz="400050">
             <a:lnSpc>
               <a:spcPct val="90000"/>
             </a:lnSpc>
@@ -9335,10 +9066,10 @@
             <a:buNone/>
           </a:pPr>
           <a:r>
-            <a:rPr lang="vi-VN" sz="1000" kern="1200"/>
+            <a:rPr lang="vi-VN" sz="900" kern="1200"/>
             <a:t>Quản lý thông tin đặt phòng</a:t>
           </a:r>
-          <a:endParaRPr lang="en-US" sz="1000" kern="1200"/>
+          <a:endParaRPr lang="en-US" sz="900" kern="1200"/>
         </a:p>
       </dsp:txBody>
       <dsp:txXfrm>
@@ -9397,12 +9128,12 @@
         </a:fontRef>
       </dsp:style>
       <dsp:txBody>
-        <a:bodyPr spcFirstLastPara="0" vert="horz" wrap="square" lIns="6350" tIns="6350" rIns="6350" bIns="6350" numCol="1" spcCol="1270" anchor="ctr" anchorCtr="0">
+        <a:bodyPr spcFirstLastPara="0" vert="horz" wrap="square" lIns="5715" tIns="5715" rIns="5715" bIns="5715" numCol="1" spcCol="1270" anchor="ctr" anchorCtr="0">
           <a:noAutofit/>
         </a:bodyPr>
         <a:lstStyle/>
         <a:p>
-          <a:pPr marL="0" lvl="0" indent="0" algn="ctr" defTabSz="444500">
+          <a:pPr marL="0" lvl="0" indent="0" algn="ctr" defTabSz="400050">
             <a:lnSpc>
               <a:spcPct val="90000"/>
             </a:lnSpc>
@@ -9415,10 +9146,10 @@
             <a:buNone/>
           </a:pPr>
           <a:r>
-            <a:rPr lang="vi-VN" sz="1000" kern="1200"/>
+            <a:rPr lang="vi-VN" sz="900" kern="1200"/>
             <a:t>Quản lý thông tin đặt tiệc</a:t>
           </a:r>
-          <a:endParaRPr lang="en-US" sz="1000" kern="1200"/>
+          <a:endParaRPr lang="en-US" sz="900" kern="1200"/>
         </a:p>
       </dsp:txBody>
       <dsp:txXfrm>
@@ -9477,12 +9208,12 @@
         </a:fontRef>
       </dsp:style>
       <dsp:txBody>
-        <a:bodyPr spcFirstLastPara="0" vert="horz" wrap="square" lIns="6350" tIns="6350" rIns="6350" bIns="6350" numCol="1" spcCol="1270" anchor="ctr" anchorCtr="0">
+        <a:bodyPr spcFirstLastPara="0" vert="horz" wrap="square" lIns="5715" tIns="5715" rIns="5715" bIns="5715" numCol="1" spcCol="1270" anchor="ctr" anchorCtr="0">
           <a:noAutofit/>
         </a:bodyPr>
         <a:lstStyle/>
         <a:p>
-          <a:pPr marL="0" lvl="0" indent="0" algn="ctr" defTabSz="444500">
+          <a:pPr marL="0" lvl="0" indent="0" algn="ctr" defTabSz="400050">
             <a:lnSpc>
               <a:spcPct val="90000"/>
             </a:lnSpc>
@@ -9495,10 +9226,10 @@
             <a:buNone/>
           </a:pPr>
           <a:r>
-            <a:rPr lang="vi-VN" sz="1000" kern="1200"/>
+            <a:rPr lang="vi-VN" sz="900" kern="1200"/>
             <a:t>Tra cứu thông tin phòng</a:t>
           </a:r>
-          <a:endParaRPr lang="en-US" sz="1000" kern="1200"/>
+          <a:endParaRPr lang="en-US" sz="900" kern="1200"/>
         </a:p>
       </dsp:txBody>
       <dsp:txXfrm>
@@ -9557,12 +9288,12 @@
         </a:fontRef>
       </dsp:style>
       <dsp:txBody>
-        <a:bodyPr spcFirstLastPara="0" vert="horz" wrap="square" lIns="6350" tIns="6350" rIns="6350" bIns="6350" numCol="1" spcCol="1270" anchor="ctr" anchorCtr="0">
+        <a:bodyPr spcFirstLastPara="0" vert="horz" wrap="square" lIns="5715" tIns="5715" rIns="5715" bIns="5715" numCol="1" spcCol="1270" anchor="ctr" anchorCtr="0">
           <a:noAutofit/>
         </a:bodyPr>
         <a:lstStyle/>
         <a:p>
-          <a:pPr marL="0" lvl="0" indent="0" algn="ctr" defTabSz="444500">
+          <a:pPr marL="0" lvl="0" indent="0" algn="ctr" defTabSz="400050">
             <a:lnSpc>
               <a:spcPct val="90000"/>
             </a:lnSpc>
@@ -9575,10 +9306,10 @@
             <a:buNone/>
           </a:pPr>
           <a:r>
-            <a:rPr lang="vi-VN" sz="1000" kern="1200"/>
+            <a:rPr lang="vi-VN" sz="900" kern="1200"/>
             <a:t>Quản lý thu tiền đặt phòng</a:t>
           </a:r>
-          <a:endParaRPr lang="en-US" sz="1000" kern="1200"/>
+          <a:endParaRPr lang="en-US" sz="900" kern="1200"/>
         </a:p>
       </dsp:txBody>
       <dsp:txXfrm>
@@ -9586,14 +9317,14 @@
         <a:ext cx="903110" cy="451555"/>
       </dsp:txXfrm>
     </dsp:sp>
-    <dsp:sp modelId="{69F3D6A2-CD71-4F44-A2B9-C0C6EFC8B28E}">
+    <dsp:sp modelId="{1FA25DF1-C892-46C7-81DF-16443DDEB3C9}">
       <dsp:nvSpPr>
         <dsp:cNvPr id="0" name=""/>
         <dsp:cNvSpPr/>
       </dsp:nvSpPr>
       <dsp:spPr>
         <a:xfrm>
-          <a:off x="1356879" y="786416"/>
+          <a:off x="1655809" y="788114"/>
           <a:ext cx="903110" cy="451555"/>
         </a:xfrm>
         <a:prstGeom prst="rect">
@@ -9637,12 +9368,12 @@
         </a:fontRef>
       </dsp:style>
       <dsp:txBody>
-        <a:bodyPr spcFirstLastPara="0" vert="horz" wrap="square" lIns="6350" tIns="6350" rIns="6350" bIns="6350" numCol="1" spcCol="1270" anchor="ctr" anchorCtr="0">
+        <a:bodyPr spcFirstLastPara="0" vert="horz" wrap="square" lIns="5715" tIns="5715" rIns="5715" bIns="5715" numCol="1" spcCol="1270" anchor="ctr" anchorCtr="0">
           <a:noAutofit/>
         </a:bodyPr>
         <a:lstStyle/>
         <a:p>
-          <a:pPr marL="0" lvl="0" indent="0" algn="ctr" defTabSz="444500">
+          <a:pPr marL="0" lvl="0" indent="0" algn="ctr" defTabSz="400050">
             <a:lnSpc>
               <a:spcPct val="90000"/>
             </a:lnSpc>
@@ -9655,25 +9386,28 @@
             <a:buNone/>
           </a:pPr>
           <a:r>
-            <a:rPr lang="vi-VN" sz="1000" kern="1200"/>
-            <a:t>QUẢN LÝ THIẾT BỊ</a:t>
+            <a:rPr lang="vi-VN" sz="900" kern="1200"/>
+            <a:t>QUẢN LÝ</a:t>
           </a:r>
-          <a:endParaRPr lang="en-US" sz="1000" kern="1200"/>
+          <a:r>
+            <a:rPr lang="en-US" sz="900" kern="1200"/>
+            <a:t> THÔNG TIN ĐẶT PHÒNG VÀ ĐẶT TIỆC</a:t>
+          </a:r>
         </a:p>
       </dsp:txBody>
       <dsp:txXfrm>
-        <a:off x="1356879" y="786416"/>
+        <a:off x="1655809" y="788114"/>
         <a:ext cx="903110" cy="451555"/>
       </dsp:txXfrm>
     </dsp:sp>
-    <dsp:sp modelId="{06EBB748-EDF9-47C2-940A-E7D2DA9A55E4}">
+    <dsp:sp modelId="{8D5AE2F4-B0BB-45E2-AC6F-A2BE30D41A21}">
       <dsp:nvSpPr>
         <dsp:cNvPr id="0" name=""/>
         <dsp:cNvSpPr/>
       </dsp:nvSpPr>
       <dsp:spPr>
         <a:xfrm>
-          <a:off x="1549648" y="1401222"/>
+          <a:off x="1874985" y="1347405"/>
           <a:ext cx="903110" cy="451555"/>
         </a:xfrm>
         <a:prstGeom prst="rect">
@@ -9717,12 +9451,12 @@
         </a:fontRef>
       </dsp:style>
       <dsp:txBody>
-        <a:bodyPr spcFirstLastPara="0" vert="horz" wrap="square" lIns="6350" tIns="6350" rIns="6350" bIns="6350" numCol="1" spcCol="1270" anchor="ctr" anchorCtr="0">
+        <a:bodyPr spcFirstLastPara="0" vert="horz" wrap="square" lIns="5715" tIns="5715" rIns="5715" bIns="5715" numCol="1" spcCol="1270" anchor="ctr" anchorCtr="0">
           <a:noAutofit/>
         </a:bodyPr>
         <a:lstStyle/>
         <a:p>
-          <a:pPr marL="0" lvl="0" indent="0" algn="ctr" defTabSz="444500">
+          <a:pPr marL="0" lvl="0" indent="0" algn="ctr" defTabSz="400050">
             <a:lnSpc>
               <a:spcPct val="90000"/>
             </a:lnSpc>
@@ -9735,25 +9469,25 @@
             <a:buNone/>
           </a:pPr>
           <a:r>
-            <a:rPr lang="vi-VN" sz="1000" kern="1200"/>
-            <a:t>Quản lý thông tin thiết bị</a:t>
+            <a:rPr lang="vi-VN" sz="900" kern="1200"/>
+            <a:t>Quản lý tồn kho</a:t>
           </a:r>
-          <a:endParaRPr lang="en-US" sz="1000" kern="1200"/>
+          <a:endParaRPr lang="en-US" sz="900" kern="1200"/>
         </a:p>
       </dsp:txBody>
       <dsp:txXfrm>
-        <a:off x="1549648" y="1401222"/>
+        <a:off x="1874985" y="1347405"/>
         <a:ext cx="903110" cy="451555"/>
       </dsp:txXfrm>
     </dsp:sp>
-    <dsp:sp modelId="{197F1FAF-3DC4-4F79-A5C9-CED247BCC30F}">
+    <dsp:sp modelId="{B0BB6404-5162-4555-A272-2773821B6B34}">
       <dsp:nvSpPr>
         <dsp:cNvPr id="0" name=""/>
         <dsp:cNvSpPr/>
       </dsp:nvSpPr>
       <dsp:spPr>
         <a:xfrm>
-          <a:off x="1549648" y="2068833"/>
+          <a:off x="1874985" y="1922610"/>
           <a:ext cx="903110" cy="451555"/>
         </a:xfrm>
         <a:prstGeom prst="rect">
@@ -9797,12 +9531,12 @@
         </a:fontRef>
       </dsp:style>
       <dsp:txBody>
-        <a:bodyPr spcFirstLastPara="0" vert="horz" wrap="square" lIns="6350" tIns="6350" rIns="6350" bIns="6350" numCol="1" spcCol="1270" anchor="ctr" anchorCtr="0">
+        <a:bodyPr spcFirstLastPara="0" vert="horz" wrap="square" lIns="5715" tIns="5715" rIns="5715" bIns="5715" numCol="1" spcCol="1270" anchor="ctr" anchorCtr="0">
           <a:noAutofit/>
         </a:bodyPr>
         <a:lstStyle/>
         <a:p>
-          <a:pPr marL="0" lvl="0" indent="0" algn="ctr" defTabSz="444500">
+          <a:pPr marL="0" lvl="0" indent="0" algn="ctr" defTabSz="400050">
             <a:lnSpc>
               <a:spcPct val="90000"/>
             </a:lnSpc>
@@ -9815,174 +9549,14 @@
             <a:buNone/>
           </a:pPr>
           <a:r>
-            <a:rPr lang="vi-VN" sz="1000" kern="1200"/>
-            <a:t>Tra cứu thông tin thiết bị</a:t>
+            <a:rPr lang="vi-VN" sz="900" kern="1200"/>
+            <a:t>Tra cứu hàng tồn kho</a:t>
           </a:r>
-          <a:endParaRPr lang="en-US" sz="1000" kern="1200"/>
+          <a:endParaRPr lang="en-US" sz="900" kern="1200"/>
         </a:p>
       </dsp:txBody>
       <dsp:txXfrm>
-        <a:off x="1549648" y="2068833"/>
-        <a:ext cx="903110" cy="451555"/>
-      </dsp:txXfrm>
-    </dsp:sp>
-    <dsp:sp modelId="{C110F24D-7D99-4713-94D9-4FD16CB28AA1}">
-      <dsp:nvSpPr>
-        <dsp:cNvPr id="0" name=""/>
-        <dsp:cNvSpPr/>
-      </dsp:nvSpPr>
-      <dsp:spPr>
-        <a:xfrm>
-          <a:off x="1552674" y="2650161"/>
-          <a:ext cx="903110" cy="451555"/>
-        </a:xfrm>
-        <a:prstGeom prst="rect">
-          <a:avLst/>
-        </a:prstGeom>
-        <a:solidFill>
-          <a:schemeClr val="lt1">
-            <a:hueOff val="0"/>
-            <a:satOff val="0"/>
-            <a:lumOff val="0"/>
-            <a:alphaOff val="0"/>
-          </a:schemeClr>
-        </a:solidFill>
-        <a:ln w="12700" cap="flat" cmpd="sng" algn="ctr">
-          <a:solidFill>
-            <a:schemeClr val="dk1">
-              <a:shade val="80000"/>
-              <a:hueOff val="0"/>
-              <a:satOff val="0"/>
-              <a:lumOff val="0"/>
-              <a:alphaOff val="0"/>
-            </a:schemeClr>
-          </a:solidFill>
-          <a:prstDash val="solid"/>
-          <a:miter lim="800000"/>
-        </a:ln>
-        <a:effectLst/>
-      </dsp:spPr>
-      <dsp:style>
-        <a:lnRef idx="2">
-          <a:scrgbClr r="0" g="0" b="0"/>
-        </a:lnRef>
-        <a:fillRef idx="1">
-          <a:scrgbClr r="0" g="0" b="0"/>
-        </a:fillRef>
-        <a:effectRef idx="0">
-          <a:scrgbClr r="0" g="0" b="0"/>
-        </a:effectRef>
-        <a:fontRef idx="minor">
-          <a:schemeClr val="lt1"/>
-        </a:fontRef>
-      </dsp:style>
-      <dsp:txBody>
-        <a:bodyPr spcFirstLastPara="0" vert="horz" wrap="square" lIns="6350" tIns="6350" rIns="6350" bIns="6350" numCol="1" spcCol="1270" anchor="ctr" anchorCtr="0">
-          <a:noAutofit/>
-        </a:bodyPr>
-        <a:lstStyle/>
-        <a:p>
-          <a:pPr marL="0" lvl="0" indent="0" algn="ctr" defTabSz="444500">
-            <a:lnSpc>
-              <a:spcPct val="90000"/>
-            </a:lnSpc>
-            <a:spcBef>
-              <a:spcPct val="0"/>
-            </a:spcBef>
-            <a:spcAft>
-              <a:spcPct val="35000"/>
-            </a:spcAft>
-            <a:buNone/>
-          </a:pPr>
-          <a:r>
-            <a:rPr lang="vi-VN" sz="1000" kern="1200"/>
-            <a:t>Quản lý hóa đơn sửa chữa</a:t>
-          </a:r>
-          <a:endParaRPr lang="en-US" sz="1000" kern="1200"/>
-        </a:p>
-      </dsp:txBody>
-      <dsp:txXfrm>
-        <a:off x="1552674" y="2650161"/>
-        <a:ext cx="903110" cy="451555"/>
-      </dsp:txXfrm>
-    </dsp:sp>
-    <dsp:sp modelId="{B1FD3B6B-796D-476B-8684-84736DC1BCC1}">
-      <dsp:nvSpPr>
-        <dsp:cNvPr id="0" name=""/>
-        <dsp:cNvSpPr/>
-      </dsp:nvSpPr>
-      <dsp:spPr>
-        <a:xfrm>
-          <a:off x="1553360" y="3206043"/>
-          <a:ext cx="903110" cy="451555"/>
-        </a:xfrm>
-        <a:prstGeom prst="rect">
-          <a:avLst/>
-        </a:prstGeom>
-        <a:solidFill>
-          <a:schemeClr val="lt1">
-            <a:hueOff val="0"/>
-            <a:satOff val="0"/>
-            <a:lumOff val="0"/>
-            <a:alphaOff val="0"/>
-          </a:schemeClr>
-        </a:solidFill>
-        <a:ln w="12700" cap="flat" cmpd="sng" algn="ctr">
-          <a:solidFill>
-            <a:schemeClr val="dk1">
-              <a:shade val="80000"/>
-              <a:hueOff val="0"/>
-              <a:satOff val="0"/>
-              <a:lumOff val="0"/>
-              <a:alphaOff val="0"/>
-            </a:schemeClr>
-          </a:solidFill>
-          <a:prstDash val="solid"/>
-          <a:miter lim="800000"/>
-        </a:ln>
-        <a:effectLst/>
-      </dsp:spPr>
-      <dsp:style>
-        <a:lnRef idx="2">
-          <a:scrgbClr r="0" g="0" b="0"/>
-        </a:lnRef>
-        <a:fillRef idx="1">
-          <a:scrgbClr r="0" g="0" b="0"/>
-        </a:fillRef>
-        <a:effectRef idx="0">
-          <a:scrgbClr r="0" g="0" b="0"/>
-        </a:effectRef>
-        <a:fontRef idx="minor">
-          <a:schemeClr val="lt1"/>
-        </a:fontRef>
-      </dsp:style>
-      <dsp:txBody>
-        <a:bodyPr spcFirstLastPara="0" vert="horz" wrap="square" lIns="6350" tIns="6350" rIns="6350" bIns="6350" numCol="1" spcCol="1270" anchor="ctr" anchorCtr="0">
-          <a:noAutofit/>
-        </a:bodyPr>
-        <a:lstStyle/>
-        <a:p>
-          <a:pPr marL="0" lvl="0" indent="0" algn="ctr" defTabSz="444500">
-            <a:lnSpc>
-              <a:spcPct val="90000"/>
-            </a:lnSpc>
-            <a:spcBef>
-              <a:spcPct val="0"/>
-            </a:spcBef>
-            <a:spcAft>
-              <a:spcPct val="35000"/>
-            </a:spcAft>
-            <a:buNone/>
-          </a:pPr>
-          <a:r>
-            <a:rPr lang="vi-VN" sz="1000" kern="1200"/>
-            <a:t>Tra cứu hóa đơn sửa chữa</a:t>
-          </a:r>
-          <a:endParaRPr lang="en-US" sz="1000" kern="1200"/>
-        </a:p>
-      </dsp:txBody>
-      <dsp:txXfrm>
-        <a:off x="1553360" y="3206043"/>
+        <a:off x="1874985" y="1922610"/>
         <a:ext cx="903110" cy="451555"/>
       </dsp:txXfrm>
     </dsp:sp>
@@ -10037,12 +9611,12 @@
         </a:fontRef>
       </dsp:style>
       <dsp:txBody>
-        <a:bodyPr spcFirstLastPara="0" vert="horz" wrap="square" lIns="6350" tIns="6350" rIns="6350" bIns="6350" numCol="1" spcCol="1270" anchor="ctr" anchorCtr="0">
+        <a:bodyPr spcFirstLastPara="0" vert="horz" wrap="square" lIns="5715" tIns="5715" rIns="5715" bIns="5715" numCol="1" spcCol="1270" anchor="ctr" anchorCtr="0">
           <a:noAutofit/>
         </a:bodyPr>
         <a:lstStyle/>
         <a:p>
-          <a:pPr marL="0" lvl="0" indent="0" algn="ctr" defTabSz="444500">
+          <a:pPr marL="0" lvl="0" indent="0" algn="ctr" defTabSz="400050">
             <a:lnSpc>
               <a:spcPct val="90000"/>
             </a:lnSpc>
@@ -10055,10 +9629,10 @@
             <a:buNone/>
           </a:pPr>
           <a:r>
-            <a:rPr lang="vi-VN" sz="1000" kern="1200"/>
+            <a:rPr lang="vi-VN" sz="900" kern="1200"/>
             <a:t>QUẢN LÝ KHO</a:t>
           </a:r>
-          <a:endParaRPr lang="en-US" sz="1000" kern="1200"/>
+          <a:endParaRPr lang="en-US" sz="900" kern="1200"/>
         </a:p>
       </dsp:txBody>
       <dsp:txXfrm>
@@ -10117,12 +9691,12 @@
         </a:fontRef>
       </dsp:style>
       <dsp:txBody>
-        <a:bodyPr spcFirstLastPara="0" vert="horz" wrap="square" lIns="6350" tIns="6350" rIns="6350" bIns="6350" numCol="1" spcCol="1270" anchor="ctr" anchorCtr="0">
+        <a:bodyPr spcFirstLastPara="0" vert="horz" wrap="square" lIns="5715" tIns="5715" rIns="5715" bIns="5715" numCol="1" spcCol="1270" anchor="ctr" anchorCtr="0">
           <a:noAutofit/>
         </a:bodyPr>
         <a:lstStyle/>
         <a:p>
-          <a:pPr marL="0" lvl="0" indent="0" algn="ctr" defTabSz="444500">
+          <a:pPr marL="0" lvl="0" indent="0" algn="ctr" defTabSz="400050">
             <a:lnSpc>
               <a:spcPct val="90000"/>
             </a:lnSpc>
@@ -10135,10 +9709,10 @@
             <a:buNone/>
           </a:pPr>
           <a:r>
-            <a:rPr lang="vi-VN" sz="1000" kern="1200"/>
+            <a:rPr lang="vi-VN" sz="900" kern="1200"/>
             <a:t>Quản lý tồn kho</a:t>
           </a:r>
-          <a:endParaRPr lang="en-US" sz="1000" kern="1200"/>
+          <a:endParaRPr lang="en-US" sz="900" kern="1200"/>
         </a:p>
       </dsp:txBody>
       <dsp:txXfrm>
@@ -10197,12 +9771,12 @@
         </a:fontRef>
       </dsp:style>
       <dsp:txBody>
-        <a:bodyPr spcFirstLastPara="0" vert="horz" wrap="square" lIns="6350" tIns="6350" rIns="6350" bIns="6350" numCol="1" spcCol="1270" anchor="ctr" anchorCtr="0">
+        <a:bodyPr spcFirstLastPara="0" vert="horz" wrap="square" lIns="5715" tIns="5715" rIns="5715" bIns="5715" numCol="1" spcCol="1270" anchor="ctr" anchorCtr="0">
           <a:noAutofit/>
         </a:bodyPr>
         <a:lstStyle/>
         <a:p>
-          <a:pPr marL="0" lvl="0" indent="0" algn="ctr" defTabSz="444500">
+          <a:pPr marL="0" lvl="0" indent="0" algn="ctr" defTabSz="400050">
             <a:lnSpc>
               <a:spcPct val="90000"/>
             </a:lnSpc>
@@ -10215,10 +9789,10 @@
             <a:buNone/>
           </a:pPr>
           <a:r>
-            <a:rPr lang="vi-VN" sz="1000" kern="1200"/>
+            <a:rPr lang="vi-VN" sz="900" kern="1200"/>
             <a:t>Tra cứu hàng tồn kho</a:t>
           </a:r>
-          <a:endParaRPr lang="en-US" sz="1000" kern="1200"/>
+          <a:endParaRPr lang="en-US" sz="900" kern="1200"/>
         </a:p>
       </dsp:txBody>
       <dsp:txXfrm>
@@ -10277,12 +9851,12 @@
         </a:fontRef>
       </dsp:style>
       <dsp:txBody>
-        <a:bodyPr spcFirstLastPara="0" vert="horz" wrap="square" lIns="6350" tIns="6350" rIns="6350" bIns="6350" numCol="1" spcCol="1270" anchor="ctr" anchorCtr="0">
+        <a:bodyPr spcFirstLastPara="0" vert="horz" wrap="square" lIns="5715" tIns="5715" rIns="5715" bIns="5715" numCol="1" spcCol="1270" anchor="ctr" anchorCtr="0">
           <a:noAutofit/>
         </a:bodyPr>
         <a:lstStyle/>
         <a:p>
-          <a:pPr marL="0" lvl="0" indent="0" algn="ctr" defTabSz="444500">
+          <a:pPr marL="0" lvl="0" indent="0" algn="ctr" defTabSz="400050">
             <a:lnSpc>
               <a:spcPct val="90000"/>
             </a:lnSpc>
@@ -10295,10 +9869,10 @@
             <a:buNone/>
           </a:pPr>
           <a:r>
-            <a:rPr lang="vi-VN" sz="1000" kern="1200"/>
+            <a:rPr lang="vi-VN" sz="900" kern="1200"/>
             <a:t>QUẢN LÝ NHÂN VIÊN</a:t>
           </a:r>
-          <a:endParaRPr lang="en-US" sz="1000" kern="1200"/>
+          <a:endParaRPr lang="en-US" sz="900" kern="1200"/>
         </a:p>
       </dsp:txBody>
       <dsp:txXfrm>
@@ -10357,12 +9931,12 @@
         </a:fontRef>
       </dsp:style>
       <dsp:txBody>
-        <a:bodyPr spcFirstLastPara="0" vert="horz" wrap="square" lIns="6350" tIns="6350" rIns="6350" bIns="6350" numCol="1" spcCol="1270" anchor="ctr" anchorCtr="0">
+        <a:bodyPr spcFirstLastPara="0" vert="horz" wrap="square" lIns="5715" tIns="5715" rIns="5715" bIns="5715" numCol="1" spcCol="1270" anchor="ctr" anchorCtr="0">
           <a:noAutofit/>
         </a:bodyPr>
         <a:lstStyle/>
         <a:p>
-          <a:pPr marL="0" lvl="0" indent="0" algn="ctr" defTabSz="444500">
+          <a:pPr marL="0" lvl="0" indent="0" algn="ctr" defTabSz="400050">
             <a:lnSpc>
               <a:spcPct val="90000"/>
             </a:lnSpc>
@@ -10375,10 +9949,10 @@
             <a:buNone/>
           </a:pPr>
           <a:r>
-            <a:rPr lang="vi-VN" sz="1000" kern="1200"/>
+            <a:rPr lang="vi-VN" sz="900" kern="1200"/>
             <a:t>Quản lý thông tin nhân viên</a:t>
           </a:r>
-          <a:endParaRPr lang="en-US" sz="1000" kern="1200"/>
+          <a:endParaRPr lang="en-US" sz="900" kern="1200"/>
         </a:p>
       </dsp:txBody>
       <dsp:txXfrm>
@@ -10437,12 +10011,12 @@
         </a:fontRef>
       </dsp:style>
       <dsp:txBody>
-        <a:bodyPr spcFirstLastPara="0" vert="horz" wrap="square" lIns="6350" tIns="6350" rIns="6350" bIns="6350" numCol="1" spcCol="1270" anchor="ctr" anchorCtr="0">
+        <a:bodyPr spcFirstLastPara="0" vert="horz" wrap="square" lIns="5715" tIns="5715" rIns="5715" bIns="5715" numCol="1" spcCol="1270" anchor="ctr" anchorCtr="0">
           <a:noAutofit/>
         </a:bodyPr>
         <a:lstStyle/>
         <a:p>
-          <a:pPr marL="0" lvl="0" indent="0" algn="ctr" defTabSz="444500">
+          <a:pPr marL="0" lvl="0" indent="0" algn="ctr" defTabSz="400050">
             <a:lnSpc>
               <a:spcPct val="90000"/>
             </a:lnSpc>
@@ -10455,10 +10029,10 @@
             <a:buNone/>
           </a:pPr>
           <a:r>
-            <a:rPr lang="vi-VN" sz="1000" kern="1200"/>
+            <a:rPr lang="vi-VN" sz="900" kern="1200"/>
             <a:t>Quản lý phân công và ca trực nhân viên</a:t>
           </a:r>
-          <a:endParaRPr lang="en-US" sz="1000" kern="1200"/>
+          <a:endParaRPr lang="en-US" sz="900" kern="1200"/>
         </a:p>
       </dsp:txBody>
       <dsp:txXfrm>
@@ -10517,12 +10091,12 @@
         </a:fontRef>
       </dsp:style>
       <dsp:txBody>
-        <a:bodyPr spcFirstLastPara="0" vert="horz" wrap="square" lIns="6350" tIns="6350" rIns="6350" bIns="6350" numCol="1" spcCol="1270" anchor="ctr" anchorCtr="0">
+        <a:bodyPr spcFirstLastPara="0" vert="horz" wrap="square" lIns="5715" tIns="5715" rIns="5715" bIns="5715" numCol="1" spcCol="1270" anchor="ctr" anchorCtr="0">
           <a:noAutofit/>
         </a:bodyPr>
         <a:lstStyle/>
         <a:p>
-          <a:pPr marL="0" lvl="0" indent="0" algn="ctr" defTabSz="444500">
+          <a:pPr marL="0" lvl="0" indent="0" algn="ctr" defTabSz="400050">
             <a:lnSpc>
               <a:spcPct val="90000"/>
             </a:lnSpc>
@@ -10535,10 +10109,10 @@
             <a:buNone/>
           </a:pPr>
           <a:r>
-            <a:rPr lang="vi-VN" sz="1000" kern="1200"/>
+            <a:rPr lang="vi-VN" sz="900" kern="1200"/>
             <a:t>Tra cứu thông tin nhân viên</a:t>
           </a:r>
-          <a:endParaRPr lang="en-US" sz="1000" kern="1200"/>
+          <a:endParaRPr lang="en-US" sz="900" kern="1200"/>
         </a:p>
       </dsp:txBody>
       <dsp:txXfrm>
@@ -10597,12 +10171,12 @@
         </a:fontRef>
       </dsp:style>
       <dsp:txBody>
-        <a:bodyPr spcFirstLastPara="0" vert="horz" wrap="square" lIns="6350" tIns="6350" rIns="6350" bIns="6350" numCol="1" spcCol="1270" anchor="ctr" anchorCtr="0">
+        <a:bodyPr spcFirstLastPara="0" vert="horz" wrap="square" lIns="5715" tIns="5715" rIns="5715" bIns="5715" numCol="1" spcCol="1270" anchor="ctr" anchorCtr="0">
           <a:noAutofit/>
         </a:bodyPr>
         <a:lstStyle/>
         <a:p>
-          <a:pPr marL="0" lvl="0" indent="0" algn="ctr" defTabSz="444500">
+          <a:pPr marL="0" lvl="0" indent="0" algn="ctr" defTabSz="400050">
             <a:lnSpc>
               <a:spcPct val="90000"/>
             </a:lnSpc>
@@ -10615,10 +10189,10 @@
             <a:buNone/>
           </a:pPr>
           <a:r>
-            <a:rPr lang="vi-VN" sz="1000" kern="1200"/>
+            <a:rPr lang="vi-VN" sz="900" kern="1200"/>
             <a:t>QUẢN LÝ THU CHI</a:t>
           </a:r>
-          <a:endParaRPr lang="en-US" sz="1000" kern="1200"/>
+          <a:endParaRPr lang="en-US" sz="900" kern="1200"/>
         </a:p>
       </dsp:txBody>
       <dsp:txXfrm>
@@ -10677,12 +10251,12 @@
         </a:fontRef>
       </dsp:style>
       <dsp:txBody>
-        <a:bodyPr spcFirstLastPara="0" vert="horz" wrap="square" lIns="6350" tIns="6350" rIns="6350" bIns="6350" numCol="1" spcCol="1270" anchor="ctr" anchorCtr="0">
+        <a:bodyPr spcFirstLastPara="0" vert="horz" wrap="square" lIns="5715" tIns="5715" rIns="5715" bIns="5715" numCol="1" spcCol="1270" anchor="ctr" anchorCtr="0">
           <a:noAutofit/>
         </a:bodyPr>
         <a:lstStyle/>
         <a:p>
-          <a:pPr marL="0" lvl="0" indent="0" algn="ctr" defTabSz="444500">
+          <a:pPr marL="0" lvl="0" indent="0" algn="ctr" defTabSz="400050">
             <a:lnSpc>
               <a:spcPct val="90000"/>
             </a:lnSpc>
@@ -10695,10 +10269,10 @@
             <a:buNone/>
           </a:pPr>
           <a:r>
-            <a:rPr lang="vi-VN" sz="1000" kern="1200"/>
+            <a:rPr lang="vi-VN" sz="900" kern="1200"/>
             <a:t>Lập thống kê doanh thu</a:t>
           </a:r>
-          <a:endParaRPr lang="en-US" sz="1000" kern="1200"/>
+          <a:endParaRPr lang="en-US" sz="900" kern="1200"/>
         </a:p>
       </dsp:txBody>
       <dsp:txXfrm>
@@ -10757,12 +10331,12 @@
         </a:fontRef>
       </dsp:style>
       <dsp:txBody>
-        <a:bodyPr spcFirstLastPara="0" vert="horz" wrap="square" lIns="6350" tIns="6350" rIns="6350" bIns="6350" numCol="1" spcCol="1270" anchor="ctr" anchorCtr="0">
+        <a:bodyPr spcFirstLastPara="0" vert="horz" wrap="square" lIns="5715" tIns="5715" rIns="5715" bIns="5715" numCol="1" spcCol="1270" anchor="ctr" anchorCtr="0">
           <a:noAutofit/>
         </a:bodyPr>
         <a:lstStyle/>
         <a:p>
-          <a:pPr marL="0" lvl="0" indent="0" algn="ctr" defTabSz="444500">
+          <a:pPr marL="0" lvl="0" indent="0" algn="ctr" defTabSz="400050">
             <a:lnSpc>
               <a:spcPct val="90000"/>
             </a:lnSpc>
@@ -10775,10 +10349,10 @@
             <a:buNone/>
           </a:pPr>
           <a:r>
-            <a:rPr lang="vi-VN" sz="1000" kern="1200"/>
+            <a:rPr lang="vi-VN" sz="900" kern="1200"/>
             <a:t>Tra cứu hóa đơn</a:t>
           </a:r>
-          <a:endParaRPr lang="en-US" sz="1000" kern="1200"/>
+          <a:endParaRPr lang="en-US" sz="900" kern="1200"/>
         </a:p>
       </dsp:txBody>
       <dsp:txXfrm>

</xml_diff>

<commit_message>
Thêm các chỉnh sửa ở 2_QAs
</commit_message>
<xml_diff>
--- a/2_QAs/v1.1/17_2_ApplicationDevelopment_QAs_v1.1.docx
+++ b/2_QAs/v1.1/17_2_ApplicationDevelopment_QAs_v1.1.docx
@@ -321,6 +321,558 @@
     <w:p>
       <w:pPr>
         <w:pStyle w:val="ListParagraph"/>
+        <w:spacing w:after="120" w:line="240" w:lineRule="auto"/>
+        <w:jc w:val="both"/>
+        <w:rPr>
+          <w:rFonts w:ascii="Times New Roman" w:hAnsi="Times New Roman" w:cs="Times New Roman"/>
+          <w:bCs/>
+          <w:sz w:val="26"/>
+          <w:szCs w:val="26"/>
+        </w:rPr>
+      </w:pPr>
+      <w:r>
+        <w:rPr>
+          <w:rFonts w:ascii="Times New Roman" w:hAnsi="Times New Roman" w:cs="Times New Roman"/>
+          <w:bCs/>
+          <w:sz w:val="26"/>
+          <w:szCs w:val="26"/>
+        </w:rPr>
+        <w:t>Hệ thống karaoke NNice hiện gồm 4 cơ sở kinh doanh về phòng thuê để khách sử dụng dịch vụ karaoke. Khách hàng đến sử dụng dịch vụ karaoke chủ yếu là giới trẻ, và giới doanh nghiệp có nhu cầu giải trí.</w:t>
+      </w:r>
+    </w:p>
+    <w:p>
+      <w:pPr>
+        <w:pStyle w:val="ListParagraph"/>
+        <w:spacing w:after="120" w:line="240" w:lineRule="auto"/>
+        <w:jc w:val="both"/>
+        <w:rPr>
+          <w:rFonts w:ascii="Times New Roman" w:hAnsi="Times New Roman" w:cs="Times New Roman"/>
+          <w:bCs/>
+          <w:sz w:val="26"/>
+          <w:szCs w:val="26"/>
+        </w:rPr>
+      </w:pPr>
+    </w:p>
+    <w:p>
+      <w:pPr>
+        <w:pStyle w:val="ListParagraph"/>
+        <w:spacing w:after="120" w:line="240" w:lineRule="auto"/>
+        <w:jc w:val="both"/>
+        <w:rPr>
+          <w:rFonts w:ascii="Times New Roman" w:hAnsi="Times New Roman" w:cs="Times New Roman"/>
+          <w:bCs/>
+          <w:sz w:val="26"/>
+          <w:szCs w:val="26"/>
+        </w:rPr>
+      </w:pPr>
+      <w:r>
+        <w:rPr>
+          <w:rFonts w:ascii="Times New Roman" w:hAnsi="Times New Roman" w:cs="Times New Roman"/>
+          <w:bCs/>
+          <w:sz w:val="26"/>
+          <w:szCs w:val="26"/>
+        </w:rPr>
+        <w:t>Ngoài việc kinh doanh về phòng thuê hát karaoke, NNice còn kinh doanh nhiều loại dịch vụ khác như bổ sung như phục vụ thức ăn, nước uống, phục vụ tiệc cho khách hàng có nhu cầu.</w:t>
+      </w:r>
+    </w:p>
+    <w:p>
+      <w:pPr>
+        <w:pStyle w:val="ListParagraph"/>
+        <w:spacing w:after="120" w:line="240" w:lineRule="auto"/>
+        <w:jc w:val="both"/>
+        <w:rPr>
+          <w:rFonts w:ascii="Times New Roman" w:hAnsi="Times New Roman" w:cs="Times New Roman"/>
+          <w:bCs/>
+          <w:sz w:val="26"/>
+          <w:szCs w:val="26"/>
+        </w:rPr>
+      </w:pPr>
+    </w:p>
+    <w:p>
+      <w:pPr>
+        <w:pStyle w:val="ListParagraph"/>
+        <w:spacing w:after="120" w:line="240" w:lineRule="auto"/>
+        <w:jc w:val="both"/>
+        <w:rPr>
+          <w:rFonts w:ascii="Times New Roman" w:hAnsi="Times New Roman" w:cs="Times New Roman"/>
+          <w:bCs/>
+          <w:sz w:val="26"/>
+          <w:szCs w:val="26"/>
+        </w:rPr>
+      </w:pPr>
+      <w:r>
+        <w:rPr>
+          <w:rFonts w:ascii="Times New Roman" w:hAnsi="Times New Roman" w:cs="Times New Roman"/>
+          <w:bCs/>
+          <w:sz w:val="26"/>
+          <w:szCs w:val="26"/>
+        </w:rPr>
+        <w:t>Mỗi cơ sở karaoke sẽ có một người quản lý cho cơ sở đó và mỗi cơ sở đều có các bộ phận liên quan để phục vụ cho các yêu cầu của khách hàng.</w:t>
+      </w:r>
+    </w:p>
+    <w:p>
+      <w:pPr>
+        <w:pStyle w:val="ListParagraph"/>
+        <w:spacing w:after="120" w:line="240" w:lineRule="auto"/>
+        <w:jc w:val="both"/>
+        <w:rPr>
+          <w:rFonts w:ascii="Times New Roman" w:hAnsi="Times New Roman" w:cs="Times New Roman"/>
+          <w:bCs/>
+          <w:sz w:val="26"/>
+          <w:szCs w:val="26"/>
+        </w:rPr>
+      </w:pPr>
+    </w:p>
+    <w:p>
+      <w:pPr>
+        <w:pStyle w:val="ListParagraph"/>
+        <w:spacing w:after="120" w:line="240" w:lineRule="auto"/>
+        <w:jc w:val="both"/>
+        <w:rPr>
+          <w:rFonts w:ascii="Times New Roman" w:hAnsi="Times New Roman" w:cs="Times New Roman"/>
+          <w:bCs/>
+          <w:sz w:val="26"/>
+          <w:szCs w:val="26"/>
+        </w:rPr>
+      </w:pPr>
+      <w:r>
+        <w:rPr>
+          <w:rFonts w:ascii="Times New Roman" w:hAnsi="Times New Roman" w:cs="Times New Roman"/>
+          <w:bCs/>
+          <w:sz w:val="26"/>
+          <w:szCs w:val="26"/>
+        </w:rPr>
+        <w:t xml:space="preserve">Hệ thống có một bộ phận kế toán chung quản lý việc thu chi, thống kê tình hình kinh doanh của các </w:t>
+      </w:r>
+      <w:r>
+        <w:rPr>
+          <w:rFonts w:ascii="Times New Roman" w:hAnsi="Times New Roman" w:cs="Times New Roman"/>
+          <w:bCs/>
+          <w:sz w:val="26"/>
+          <w:szCs w:val="26"/>
+        </w:rPr>
+        <w:t>cơ sở...</w:t>
+      </w:r>
+    </w:p>
+    <w:p>
+      <w:pPr>
+        <w:pStyle w:val="ListParagraph"/>
+        <w:spacing w:after="120" w:line="240" w:lineRule="auto"/>
+        <w:jc w:val="both"/>
+        <w:rPr>
+          <w:rFonts w:ascii="Times New Roman" w:hAnsi="Times New Roman" w:cs="Times New Roman"/>
+          <w:bCs/>
+          <w:sz w:val="26"/>
+          <w:szCs w:val="26"/>
+        </w:rPr>
+      </w:pPr>
+    </w:p>
+    <w:p>
+      <w:pPr>
+        <w:pStyle w:val="ListParagraph"/>
+        <w:spacing w:after="120" w:line="240" w:lineRule="auto"/>
+        <w:jc w:val="both"/>
+        <w:rPr>
+          <w:rFonts w:ascii="Times New Roman" w:hAnsi="Times New Roman" w:cs="Times New Roman"/>
+          <w:bCs/>
+          <w:sz w:val="26"/>
+          <w:szCs w:val="26"/>
+        </w:rPr>
+      </w:pPr>
+      <w:r>
+        <w:rPr>
+          <w:rFonts w:ascii="Times New Roman" w:hAnsi="Times New Roman" w:cs="Times New Roman"/>
+          <w:bCs/>
+          <w:sz w:val="26"/>
+          <w:szCs w:val="26"/>
+        </w:rPr>
+        <w:t>Hệ thống cũng có một bộ phận kỹ thuật phụ trách giải quyết các vấn đề về kỹ thuật, điện cho các cơ sở (máy lạnh, máy karaoke, đèn, điện.....)</w:t>
+      </w:r>
+    </w:p>
+    <w:p>
+      <w:pPr>
+        <w:pStyle w:val="ListParagraph"/>
+        <w:spacing w:after="120" w:line="240" w:lineRule="auto"/>
+        <w:jc w:val="both"/>
+        <w:rPr>
+          <w:rFonts w:ascii="Times New Roman" w:hAnsi="Times New Roman" w:cs="Times New Roman"/>
+          <w:bCs/>
+          <w:sz w:val="26"/>
+          <w:szCs w:val="26"/>
+        </w:rPr>
+      </w:pPr>
+    </w:p>
+    <w:p>
+      <w:pPr>
+        <w:pStyle w:val="ListParagraph"/>
+        <w:spacing w:after="120" w:line="240" w:lineRule="auto"/>
+        <w:jc w:val="both"/>
+        <w:rPr>
+          <w:rFonts w:ascii="Times New Roman" w:hAnsi="Times New Roman" w:cs="Times New Roman"/>
+          <w:bCs/>
+          <w:sz w:val="26"/>
+          <w:szCs w:val="26"/>
+        </w:rPr>
+      </w:pPr>
+      <w:r>
+        <w:rPr>
+          <w:rFonts w:ascii="Times New Roman" w:hAnsi="Times New Roman" w:cs="Times New Roman"/>
+          <w:bCs/>
+          <w:sz w:val="26"/>
+          <w:szCs w:val="26"/>
+        </w:rPr>
+        <w:t>Ngoài ra thì mỗi cơ sở cũng có một tiếp tân để đón tiếp và hướng dẫn cho khách hàng và một bảo vệ vào ban đêm khi cơ sở không hoạt động (24h – 8h).</w:t>
+      </w:r>
+    </w:p>
+    <w:p>
+      <w:pPr>
+        <w:pStyle w:val="ListParagraph"/>
+        <w:spacing w:after="120" w:line="240" w:lineRule="auto"/>
+        <w:jc w:val="both"/>
+        <w:rPr>
+          <w:rFonts w:ascii="Times New Roman" w:hAnsi="Times New Roman" w:cs="Times New Roman"/>
+          <w:bCs/>
+          <w:sz w:val="26"/>
+          <w:szCs w:val="26"/>
+        </w:rPr>
+      </w:pPr>
+    </w:p>
+    <w:p>
+      <w:pPr>
+        <w:pStyle w:val="ListParagraph"/>
+        <w:spacing w:after="120" w:line="240" w:lineRule="auto"/>
+        <w:jc w:val="both"/>
+        <w:rPr>
+          <w:rFonts w:ascii="Times New Roman" w:hAnsi="Times New Roman" w:cs="Times New Roman"/>
+          <w:bCs/>
+          <w:sz w:val="26"/>
+          <w:szCs w:val="26"/>
+        </w:rPr>
+      </w:pPr>
+      <w:r>
+        <w:rPr>
+          <w:rFonts w:ascii="Times New Roman" w:hAnsi="Times New Roman" w:cs="Times New Roman"/>
+          <w:bCs/>
+          <w:sz w:val="26"/>
+          <w:szCs w:val="26"/>
+        </w:rPr>
+        <w:t>Một cơ sở karaoke có các loại phòng karaoke (phong) được thiết kế cho số lượng khách khác nhau (ví</w:t>
+      </w:r>
+      <w:r>
+        <w:rPr>
+          <w:rFonts w:ascii="Times New Roman" w:hAnsi="Times New Roman" w:cs="Times New Roman"/>
+          <w:bCs/>
+          <w:sz w:val="26"/>
+          <w:szCs w:val="26"/>
+        </w:rPr>
+        <w:t xml:space="preserve"> </w:t>
+      </w:r>
+      <w:r>
+        <w:rPr>
+          <w:rFonts w:ascii="Times New Roman" w:hAnsi="Times New Roman" w:cs="Times New Roman"/>
+          <w:bCs/>
+          <w:sz w:val="26"/>
+          <w:szCs w:val="26"/>
+        </w:rPr>
+        <w:t>dụ phòng 5, 10, 20 người) - loaiphong.</w:t>
+      </w:r>
+    </w:p>
+    <w:p>
+      <w:pPr>
+        <w:pStyle w:val="ListParagraph"/>
+        <w:spacing w:after="120" w:line="240" w:lineRule="auto"/>
+        <w:jc w:val="both"/>
+        <w:rPr>
+          <w:rFonts w:ascii="Times New Roman" w:hAnsi="Times New Roman" w:cs="Times New Roman"/>
+          <w:bCs/>
+          <w:sz w:val="26"/>
+          <w:szCs w:val="26"/>
+        </w:rPr>
+      </w:pPr>
+    </w:p>
+    <w:p>
+      <w:pPr>
+        <w:pStyle w:val="ListParagraph"/>
+        <w:spacing w:after="120" w:line="240" w:lineRule="auto"/>
+        <w:jc w:val="both"/>
+        <w:rPr>
+          <w:rFonts w:ascii="Times New Roman" w:hAnsi="Times New Roman" w:cs="Times New Roman"/>
+          <w:bCs/>
+          <w:sz w:val="26"/>
+          <w:szCs w:val="26"/>
+        </w:rPr>
+      </w:pPr>
+      <w:r>
+        <w:rPr>
+          <w:rFonts w:ascii="Times New Roman" w:hAnsi="Times New Roman" w:cs="Times New Roman"/>
+          <w:bCs/>
+          <w:sz w:val="26"/>
+          <w:szCs w:val="26"/>
+        </w:rPr>
+        <w:t>Các phòng của mỗi cơ sở được đánh số từ 1, 2, 3...... mã phòng.</w:t>
+      </w:r>
+    </w:p>
+    <w:p>
+      <w:pPr>
+        <w:pStyle w:val="ListParagraph"/>
+        <w:spacing w:after="120" w:line="240" w:lineRule="auto"/>
+        <w:jc w:val="both"/>
+        <w:rPr>
+          <w:rFonts w:ascii="Times New Roman" w:hAnsi="Times New Roman" w:cs="Times New Roman"/>
+          <w:bCs/>
+          <w:sz w:val="26"/>
+          <w:szCs w:val="26"/>
+        </w:rPr>
+      </w:pPr>
+    </w:p>
+    <w:p>
+      <w:pPr>
+        <w:pStyle w:val="ListParagraph"/>
+        <w:spacing w:after="120" w:line="240" w:lineRule="auto"/>
+        <w:jc w:val="both"/>
+        <w:rPr>
+          <w:rFonts w:ascii="Times New Roman" w:hAnsi="Times New Roman" w:cs="Times New Roman"/>
+          <w:bCs/>
+          <w:sz w:val="26"/>
+          <w:szCs w:val="26"/>
+        </w:rPr>
+      </w:pPr>
+      <w:r>
+        <w:rPr>
+          <w:rFonts w:ascii="Times New Roman" w:hAnsi="Times New Roman" w:cs="Times New Roman"/>
+          <w:bCs/>
+          <w:sz w:val="26"/>
+          <w:szCs w:val="26"/>
+        </w:rPr>
+        <w:t>Các cơ sở bắt đầu hoạt động từ 8h sáng cho đến 24 tối và áp dụng hai loại giá cho ban ngày (8h – 18h) và ban đêm (18h – 24h). Giá hát karaoke ban ngày là 25.000 đ/ giờ và ban đêm là 45.000 đ/ giờ. Tùy thời gian khách bắt đầu hát karaoke và kết thúc hát mà sẽ áp dụng mức giá tương ứng.</w:t>
+      </w:r>
+    </w:p>
+    <w:p>
+      <w:pPr>
+        <w:pStyle w:val="ListParagraph"/>
+        <w:spacing w:after="120" w:line="240" w:lineRule="auto"/>
+        <w:jc w:val="both"/>
+        <w:rPr>
+          <w:rFonts w:ascii="Times New Roman" w:hAnsi="Times New Roman" w:cs="Times New Roman"/>
+          <w:bCs/>
+          <w:sz w:val="26"/>
+          <w:szCs w:val="26"/>
+        </w:rPr>
+      </w:pPr>
+    </w:p>
+    <w:p>
+      <w:pPr>
+        <w:pStyle w:val="ListParagraph"/>
+        <w:spacing w:after="120" w:line="240" w:lineRule="auto"/>
+        <w:jc w:val="both"/>
+        <w:rPr>
+          <w:rFonts w:ascii="Times New Roman" w:hAnsi="Times New Roman" w:cs="Times New Roman"/>
+          <w:bCs/>
+          <w:sz w:val="26"/>
+          <w:szCs w:val="26"/>
+        </w:rPr>
+      </w:pPr>
+      <w:r>
+        <w:rPr>
+          <w:rFonts w:ascii="Times New Roman" w:hAnsi="Times New Roman" w:cs="Times New Roman"/>
+          <w:bCs/>
+          <w:sz w:val="26"/>
+          <w:szCs w:val="26"/>
+        </w:rPr>
+        <w:t>Các nhân viên trong cơ sở làm việc theo ca, hệ thống chia làm 3 ca làm việc mỗi ngày:</w:t>
+      </w:r>
+    </w:p>
+    <w:p>
+      <w:pPr>
+        <w:pStyle w:val="ListParagraph"/>
+        <w:spacing w:after="120" w:line="240" w:lineRule="auto"/>
+        <w:jc w:val="both"/>
+        <w:rPr>
+          <w:rFonts w:ascii="Times New Roman" w:hAnsi="Times New Roman" w:cs="Times New Roman"/>
+          <w:bCs/>
+          <w:sz w:val="26"/>
+          <w:szCs w:val="26"/>
+        </w:rPr>
+      </w:pPr>
+    </w:p>
+    <w:p>
+      <w:pPr>
+        <w:pStyle w:val="ListParagraph"/>
+        <w:spacing w:after="120" w:line="240" w:lineRule="auto"/>
+        <w:jc w:val="both"/>
+        <w:rPr>
+          <w:rFonts w:ascii="Times New Roman" w:hAnsi="Times New Roman" w:cs="Times New Roman"/>
+          <w:bCs/>
+          <w:sz w:val="26"/>
+          <w:szCs w:val="26"/>
+        </w:rPr>
+      </w:pPr>
+      <w:r>
+        <w:rPr>
+          <w:rFonts w:ascii="Times New Roman" w:hAnsi="Times New Roman" w:cs="Times New Roman"/>
+          <w:bCs/>
+          <w:sz w:val="26"/>
+          <w:szCs w:val="26"/>
+        </w:rPr>
+        <w:t>Ca 1: 8h sáng đến 13h.</w:t>
+      </w:r>
+    </w:p>
+    <w:p>
+      <w:pPr>
+        <w:pStyle w:val="ListParagraph"/>
+        <w:spacing w:after="120" w:line="240" w:lineRule="auto"/>
+        <w:jc w:val="both"/>
+        <w:rPr>
+          <w:rFonts w:ascii="Times New Roman" w:hAnsi="Times New Roman" w:cs="Times New Roman"/>
+          <w:bCs/>
+          <w:sz w:val="26"/>
+          <w:szCs w:val="26"/>
+        </w:rPr>
+      </w:pPr>
+    </w:p>
+    <w:p>
+      <w:pPr>
+        <w:pStyle w:val="ListParagraph"/>
+        <w:spacing w:after="120" w:line="240" w:lineRule="auto"/>
+        <w:jc w:val="both"/>
+        <w:rPr>
+          <w:rFonts w:ascii="Times New Roman" w:hAnsi="Times New Roman" w:cs="Times New Roman"/>
+          <w:bCs/>
+          <w:sz w:val="26"/>
+          <w:szCs w:val="26"/>
+        </w:rPr>
+      </w:pPr>
+      <w:r>
+        <w:rPr>
+          <w:rFonts w:ascii="Times New Roman" w:hAnsi="Times New Roman" w:cs="Times New Roman"/>
+          <w:bCs/>
+          <w:sz w:val="26"/>
+          <w:szCs w:val="26"/>
+        </w:rPr>
+        <w:t>Ca 2: 13h sáng đến 18h.</w:t>
+      </w:r>
+    </w:p>
+    <w:p>
+      <w:pPr>
+        <w:pStyle w:val="ListParagraph"/>
+        <w:spacing w:after="120" w:line="240" w:lineRule="auto"/>
+        <w:jc w:val="both"/>
+        <w:rPr>
+          <w:rFonts w:ascii="Times New Roman" w:hAnsi="Times New Roman" w:cs="Times New Roman"/>
+          <w:bCs/>
+          <w:sz w:val="26"/>
+          <w:szCs w:val="26"/>
+        </w:rPr>
+      </w:pPr>
+    </w:p>
+    <w:p>
+      <w:pPr>
+        <w:pStyle w:val="ListParagraph"/>
+        <w:spacing w:after="120" w:line="240" w:lineRule="auto"/>
+        <w:jc w:val="both"/>
+        <w:rPr>
+          <w:rFonts w:ascii="Times New Roman" w:hAnsi="Times New Roman" w:cs="Times New Roman"/>
+          <w:bCs/>
+          <w:sz w:val="26"/>
+          <w:szCs w:val="26"/>
+        </w:rPr>
+      </w:pPr>
+      <w:r>
+        <w:rPr>
+          <w:rFonts w:ascii="Times New Roman" w:hAnsi="Times New Roman" w:cs="Times New Roman"/>
+          <w:bCs/>
+          <w:sz w:val="26"/>
+          <w:szCs w:val="26"/>
+        </w:rPr>
+        <w:t>Ca 3: 18h sáng đến 24h.</w:t>
+      </w:r>
+    </w:p>
+    <w:p>
+      <w:pPr>
+        <w:pStyle w:val="ListParagraph"/>
+        <w:spacing w:after="120" w:line="240" w:lineRule="auto"/>
+        <w:jc w:val="both"/>
+        <w:rPr>
+          <w:rFonts w:ascii="Times New Roman" w:hAnsi="Times New Roman" w:cs="Times New Roman"/>
+          <w:bCs/>
+          <w:sz w:val="26"/>
+          <w:szCs w:val="26"/>
+        </w:rPr>
+      </w:pPr>
+    </w:p>
+    <w:p>
+      <w:pPr>
+        <w:pStyle w:val="ListParagraph"/>
+        <w:spacing w:after="120" w:line="240" w:lineRule="auto"/>
+        <w:jc w:val="both"/>
+        <w:rPr>
+          <w:rFonts w:ascii="Times New Roman" w:hAnsi="Times New Roman" w:cs="Times New Roman"/>
+          <w:bCs/>
+          <w:sz w:val="26"/>
+          <w:szCs w:val="26"/>
+        </w:rPr>
+      </w:pPr>
+      <w:r>
+        <w:rPr>
+          <w:rFonts w:ascii="Times New Roman" w:hAnsi="Times New Roman" w:cs="Times New Roman"/>
+          <w:bCs/>
+          <w:sz w:val="26"/>
+          <w:szCs w:val="26"/>
+        </w:rPr>
+        <w:t>Tùy theo số ca làm việc của nhân viên trong tháng và doanh thu của từng cơ sở trong tháng đó mà nhân viên sẽ nhận được tiền lương và tiền thưởng tương ứng trong tháng đó.</w:t>
+      </w:r>
+    </w:p>
+    <w:p>
+      <w:pPr>
+        <w:pStyle w:val="ListParagraph"/>
+        <w:spacing w:after="120" w:line="240" w:lineRule="auto"/>
+        <w:jc w:val="both"/>
+        <w:rPr>
+          <w:rFonts w:ascii="Times New Roman" w:hAnsi="Times New Roman" w:cs="Times New Roman"/>
+          <w:bCs/>
+          <w:sz w:val="26"/>
+          <w:szCs w:val="26"/>
+        </w:rPr>
+      </w:pPr>
+    </w:p>
+    <w:p>
+      <w:pPr>
+        <w:pStyle w:val="ListParagraph"/>
+        <w:spacing w:after="120" w:line="240" w:lineRule="auto"/>
+        <w:jc w:val="both"/>
+        <w:rPr>
+          <w:rFonts w:ascii="Times New Roman" w:hAnsi="Times New Roman" w:cs="Times New Roman"/>
+          <w:bCs/>
+          <w:sz w:val="26"/>
+          <w:szCs w:val="26"/>
+        </w:rPr>
+      </w:pPr>
+      <w:r>
+        <w:rPr>
+          <w:rFonts w:ascii="Times New Roman" w:hAnsi="Times New Roman" w:cs="Times New Roman"/>
+          <w:bCs/>
+          <w:sz w:val="26"/>
+          <w:szCs w:val="26"/>
+        </w:rPr>
+        <w:t>Vào cuối ngày thì các cơ sở sẽ chuyển dữ liệu về cho bộ phận kế toán xử lý.</w:t>
+      </w:r>
+    </w:p>
+    <w:p>
+      <w:pPr>
+        <w:pStyle w:val="ListParagraph"/>
+        <w:spacing w:after="120" w:line="240" w:lineRule="auto"/>
+        <w:jc w:val="both"/>
+        <w:rPr>
+          <w:rFonts w:ascii="Times New Roman" w:hAnsi="Times New Roman" w:cs="Times New Roman"/>
+          <w:bCs/>
+          <w:sz w:val="26"/>
+          <w:szCs w:val="26"/>
+        </w:rPr>
+      </w:pPr>
+    </w:p>
+    <w:p>
+      <w:pPr>
+        <w:pStyle w:val="ListParagraph"/>
         <w:numPr>
           <w:ilvl w:val="0"/>
           <w:numId w:val="2"/>
@@ -726,17 +1278,7 @@
           <w:szCs w:val="26"/>
           <w:lang w:val="en-US"/>
         </w:rPr>
-        <w:t>với quyền admin</w:t>
-      </w:r>
-      <w:r>
-        <w:rPr>
-          <w:rFonts w:ascii="Times New Roman" w:hAnsi="Times New Roman" w:cs="Times New Roman"/>
-          <w:bCs/>
-          <w:sz w:val="26"/>
-          <w:szCs w:val="26"/>
-          <w:lang w:val="en-US"/>
-        </w:rPr>
-        <w:t>.</w:t>
+        <w:t>với quyền admin.</w:t>
       </w:r>
     </w:p>
     <w:p>
@@ -784,17 +1326,7 @@
           <w:szCs w:val="26"/>
           <w:lang w:val="en-US"/>
         </w:rPr>
-        <w:t>hòng</w:t>
-      </w:r>
-      <w:r>
-        <w:rPr>
-          <w:rFonts w:ascii="Times New Roman" w:hAnsi="Times New Roman" w:cs="Times New Roman"/>
-          <w:bCs/>
-          <w:sz w:val="26"/>
-          <w:szCs w:val="26"/>
-          <w:lang w:val="en-US"/>
-        </w:rPr>
-        <w:t>”</w:t>
+        <w:t>hòng”</w:t>
       </w:r>
       <w:r>
         <w:rPr>
@@ -842,17 +1374,7 @@
           <w:szCs w:val="26"/>
           <w:lang w:val="en-US"/>
         </w:rPr>
-        <w:t xml:space="preserve">Nhập thông tin hợp lệ của </w:t>
-      </w:r>
-      <w:r>
-        <w:rPr>
-          <w:rFonts w:ascii="Times New Roman" w:hAnsi="Times New Roman" w:cs="Times New Roman"/>
-          <w:bCs/>
-          <w:sz w:val="26"/>
-          <w:szCs w:val="26"/>
-          <w:lang w:val="en-US"/>
-        </w:rPr>
-        <w:t>phòng</w:t>
+        <w:t>Nhập thông tin hợp lệ của phòng</w:t>
       </w:r>
       <w:r>
         <w:rPr>
@@ -910,27 +1432,7 @@
           <w:szCs w:val="26"/>
           <w:lang w:val="en-US"/>
         </w:rPr>
-        <w:t xml:space="preserve"> </w:t>
-      </w:r>
-      <w:r>
-        <w:rPr>
-          <w:rFonts w:ascii="Times New Roman" w:hAnsi="Times New Roman" w:cs="Times New Roman"/>
-          <w:bCs/>
-          <w:sz w:val="26"/>
-          <w:szCs w:val="26"/>
-          <w:lang w:val="en-US"/>
-        </w:rPr>
-        <w:t>phòng</w:t>
-      </w:r>
-      <w:r>
-        <w:rPr>
-          <w:rFonts w:ascii="Times New Roman" w:hAnsi="Times New Roman" w:cs="Times New Roman"/>
-          <w:bCs/>
-          <w:sz w:val="26"/>
-          <w:szCs w:val="26"/>
-          <w:lang w:val="en-US"/>
-        </w:rPr>
-        <w:t>”</w:t>
+        <w:t xml:space="preserve"> phòng”</w:t>
       </w:r>
       <w:r>
         <w:rPr>
@@ -1614,6 +2116,801 @@
         </w:rPr>
         <w:t>Quy định:</w:t>
       </w:r>
+    </w:p>
+    <w:p>
+      <w:pPr>
+        <w:pStyle w:val="ListParagraph"/>
+        <w:numPr>
+          <w:ilvl w:val="0"/>
+          <w:numId w:val="9"/>
+        </w:numPr>
+        <w:spacing w:after="120" w:line="240" w:lineRule="auto"/>
+        <w:jc w:val="both"/>
+        <w:rPr>
+          <w:rFonts w:ascii="Times New Roman" w:hAnsi="Times New Roman" w:cs="Times New Roman"/>
+          <w:bCs/>
+          <w:sz w:val="26"/>
+          <w:szCs w:val="26"/>
+        </w:rPr>
+      </w:pPr>
+      <w:r>
+        <w:rPr>
+          <w:rFonts w:ascii="Times New Roman" w:hAnsi="Times New Roman" w:cs="Times New Roman"/>
+          <w:bCs/>
+          <w:sz w:val="26"/>
+          <w:szCs w:val="26"/>
+        </w:rPr>
+        <w:t>Quy định về giờ làm việc của nhân viên:</w:t>
+      </w:r>
+    </w:p>
+    <w:p>
+      <w:pPr>
+        <w:pStyle w:val="ListParagraph"/>
+        <w:spacing w:after="120" w:line="240" w:lineRule="auto"/>
+        <w:ind w:left="1440"/>
+        <w:jc w:val="both"/>
+        <w:rPr>
+          <w:rFonts w:ascii="Times New Roman" w:hAnsi="Times New Roman" w:cs="Times New Roman"/>
+          <w:bCs/>
+          <w:sz w:val="26"/>
+          <w:szCs w:val="26"/>
+        </w:rPr>
+      </w:pPr>
+    </w:p>
+    <w:p>
+      <w:pPr>
+        <w:pStyle w:val="ListParagraph"/>
+        <w:numPr>
+          <w:ilvl w:val="0"/>
+          <w:numId w:val="10"/>
+        </w:numPr>
+        <w:spacing w:after="120" w:line="240" w:lineRule="auto"/>
+        <w:jc w:val="both"/>
+        <w:rPr>
+          <w:rFonts w:ascii="Times New Roman" w:hAnsi="Times New Roman" w:cs="Times New Roman"/>
+          <w:bCs/>
+          <w:sz w:val="26"/>
+          <w:szCs w:val="26"/>
+        </w:rPr>
+      </w:pPr>
+      <w:r>
+        <w:rPr>
+          <w:rFonts w:ascii="Times New Roman" w:hAnsi="Times New Roman" w:cs="Times New Roman"/>
+          <w:bCs/>
+          <w:sz w:val="26"/>
+          <w:szCs w:val="26"/>
+        </w:rPr>
+        <w:t>Nhân viên phải tuân thủ lịch trực và ca làm việc được giao.</w:t>
+      </w:r>
+    </w:p>
+    <w:p>
+      <w:pPr>
+        <w:pStyle w:val="ListParagraph"/>
+        <w:numPr>
+          <w:ilvl w:val="0"/>
+          <w:numId w:val="10"/>
+        </w:numPr>
+        <w:spacing w:after="120" w:line="240" w:lineRule="auto"/>
+        <w:jc w:val="both"/>
+        <w:rPr>
+          <w:rFonts w:ascii="Times New Roman" w:hAnsi="Times New Roman" w:cs="Times New Roman"/>
+          <w:bCs/>
+          <w:sz w:val="26"/>
+          <w:szCs w:val="26"/>
+        </w:rPr>
+      </w:pPr>
+      <w:r>
+        <w:rPr>
+          <w:rFonts w:ascii="Times New Roman" w:hAnsi="Times New Roman" w:cs="Times New Roman"/>
+          <w:bCs/>
+          <w:sz w:val="26"/>
+          <w:szCs w:val="26"/>
+        </w:rPr>
+        <w:t>Nếu cần đổi ca làm việc hoặc xin nghỉ phép, nhân viên phải thông báo cho quản lý hoặc bộ phận tiếp tân ít nhất 24 giờ trước.</w:t>
+      </w:r>
+    </w:p>
+    <w:p>
+      <w:pPr>
+        <w:pStyle w:val="ListParagraph"/>
+        <w:numPr>
+          <w:ilvl w:val="0"/>
+          <w:numId w:val="9"/>
+        </w:numPr>
+        <w:spacing w:after="120" w:line="240" w:lineRule="auto"/>
+        <w:jc w:val="both"/>
+        <w:rPr>
+          <w:rFonts w:ascii="Times New Roman" w:hAnsi="Times New Roman" w:cs="Times New Roman"/>
+          <w:bCs/>
+          <w:sz w:val="26"/>
+          <w:szCs w:val="26"/>
+        </w:rPr>
+      </w:pPr>
+      <w:r>
+        <w:rPr>
+          <w:rFonts w:ascii="Times New Roman" w:hAnsi="Times New Roman" w:cs="Times New Roman"/>
+          <w:bCs/>
+          <w:sz w:val="26"/>
+          <w:szCs w:val="26"/>
+        </w:rPr>
+        <w:lastRenderedPageBreak/>
+        <w:t>Quy định về lương và thưởng:</w:t>
+      </w:r>
+    </w:p>
+    <w:p>
+      <w:pPr>
+        <w:pStyle w:val="ListParagraph"/>
+        <w:spacing w:after="120" w:line="240" w:lineRule="auto"/>
+        <w:ind w:left="1440"/>
+        <w:jc w:val="both"/>
+        <w:rPr>
+          <w:rFonts w:ascii="Times New Roman" w:hAnsi="Times New Roman" w:cs="Times New Roman"/>
+          <w:bCs/>
+          <w:sz w:val="26"/>
+          <w:szCs w:val="26"/>
+        </w:rPr>
+      </w:pPr>
+    </w:p>
+    <w:p>
+      <w:pPr>
+        <w:pStyle w:val="ListParagraph"/>
+        <w:numPr>
+          <w:ilvl w:val="0"/>
+          <w:numId w:val="11"/>
+        </w:numPr>
+        <w:spacing w:after="120" w:line="240" w:lineRule="auto"/>
+        <w:jc w:val="both"/>
+        <w:rPr>
+          <w:rFonts w:ascii="Times New Roman" w:hAnsi="Times New Roman" w:cs="Times New Roman"/>
+          <w:bCs/>
+          <w:sz w:val="26"/>
+          <w:szCs w:val="26"/>
+        </w:rPr>
+      </w:pPr>
+      <w:r>
+        <w:rPr>
+          <w:rFonts w:ascii="Times New Roman" w:hAnsi="Times New Roman" w:cs="Times New Roman"/>
+          <w:bCs/>
+          <w:sz w:val="26"/>
+          <w:szCs w:val="26"/>
+        </w:rPr>
+        <w:t>Lương và thưởng của nhân viên sẽ được tính dựa trên số ca làm việc và doanh thu của cơ sở karaoke trong tháng.</w:t>
+      </w:r>
+    </w:p>
+    <w:p>
+      <w:pPr>
+        <w:pStyle w:val="ListParagraph"/>
+        <w:numPr>
+          <w:ilvl w:val="0"/>
+          <w:numId w:val="11"/>
+        </w:numPr>
+        <w:spacing w:after="120" w:line="240" w:lineRule="auto"/>
+        <w:jc w:val="both"/>
+        <w:rPr>
+          <w:rFonts w:ascii="Times New Roman" w:hAnsi="Times New Roman" w:cs="Times New Roman"/>
+          <w:bCs/>
+          <w:sz w:val="26"/>
+          <w:szCs w:val="26"/>
+        </w:rPr>
+      </w:pPr>
+      <w:r>
+        <w:rPr>
+          <w:rFonts w:ascii="Times New Roman" w:hAnsi="Times New Roman" w:cs="Times New Roman"/>
+          <w:bCs/>
+          <w:sz w:val="26"/>
+          <w:szCs w:val="26"/>
+        </w:rPr>
+        <w:t>Mức lương cơ bản được xác định cho từng vị trí công việc.</w:t>
+      </w:r>
+    </w:p>
+    <w:p>
+      <w:pPr>
+        <w:pStyle w:val="ListParagraph"/>
+        <w:numPr>
+          <w:ilvl w:val="0"/>
+          <w:numId w:val="11"/>
+        </w:numPr>
+        <w:spacing w:after="120" w:line="240" w:lineRule="auto"/>
+        <w:jc w:val="both"/>
+        <w:rPr>
+          <w:rFonts w:ascii="Times New Roman" w:hAnsi="Times New Roman" w:cs="Times New Roman"/>
+          <w:bCs/>
+          <w:sz w:val="26"/>
+          <w:szCs w:val="26"/>
+        </w:rPr>
+      </w:pPr>
+      <w:r>
+        <w:rPr>
+          <w:rFonts w:ascii="Times New Roman" w:hAnsi="Times New Roman" w:cs="Times New Roman"/>
+          <w:bCs/>
+          <w:sz w:val="26"/>
+          <w:szCs w:val="26"/>
+        </w:rPr>
+        <w:t>Thưởng sẽ được trao cho nhân viên có thành tích xuất sắc hoặc đóng góp đặc biệt cho doanh nghiệp.</w:t>
+      </w:r>
+    </w:p>
+    <w:p>
+      <w:pPr>
+        <w:pStyle w:val="ListParagraph"/>
+        <w:numPr>
+          <w:ilvl w:val="0"/>
+          <w:numId w:val="9"/>
+        </w:numPr>
+        <w:spacing w:after="120" w:line="240" w:lineRule="auto"/>
+        <w:jc w:val="both"/>
+        <w:rPr>
+          <w:rFonts w:ascii="Times New Roman" w:hAnsi="Times New Roman" w:cs="Times New Roman"/>
+          <w:bCs/>
+          <w:sz w:val="26"/>
+          <w:szCs w:val="26"/>
+        </w:rPr>
+      </w:pPr>
+      <w:r>
+        <w:rPr>
+          <w:rFonts w:ascii="Times New Roman" w:hAnsi="Times New Roman" w:cs="Times New Roman"/>
+          <w:bCs/>
+          <w:sz w:val="26"/>
+          <w:szCs w:val="26"/>
+        </w:rPr>
+        <w:t>Quy định về quản lý và bảo vệ:</w:t>
+      </w:r>
+    </w:p>
+    <w:p>
+      <w:pPr>
+        <w:pStyle w:val="ListParagraph"/>
+        <w:spacing w:after="120" w:line="240" w:lineRule="auto"/>
+        <w:jc w:val="both"/>
+        <w:rPr>
+          <w:rFonts w:ascii="Times New Roman" w:hAnsi="Times New Roman" w:cs="Times New Roman"/>
+          <w:bCs/>
+          <w:sz w:val="26"/>
+          <w:szCs w:val="26"/>
+        </w:rPr>
+      </w:pPr>
+    </w:p>
+    <w:p>
+      <w:pPr>
+        <w:pStyle w:val="ListParagraph"/>
+        <w:numPr>
+          <w:ilvl w:val="0"/>
+          <w:numId w:val="12"/>
+        </w:numPr>
+        <w:spacing w:after="120" w:line="240" w:lineRule="auto"/>
+        <w:jc w:val="both"/>
+        <w:rPr>
+          <w:rFonts w:ascii="Times New Roman" w:hAnsi="Times New Roman" w:cs="Times New Roman"/>
+          <w:bCs/>
+          <w:sz w:val="26"/>
+          <w:szCs w:val="26"/>
+        </w:rPr>
+      </w:pPr>
+      <w:r>
+        <w:rPr>
+          <w:rFonts w:ascii="Times New Roman" w:hAnsi="Times New Roman" w:cs="Times New Roman"/>
+          <w:bCs/>
+          <w:sz w:val="26"/>
+          <w:szCs w:val="26"/>
+        </w:rPr>
+        <w:t>Mỗi cơ sở karaoke cần có ít nhất một người quản lý và một bảo vệ trong khung giờ từ 24h đến 8h.</w:t>
+      </w:r>
+    </w:p>
+    <w:p>
+      <w:pPr>
+        <w:pStyle w:val="ListParagraph"/>
+        <w:numPr>
+          <w:ilvl w:val="0"/>
+          <w:numId w:val="12"/>
+        </w:numPr>
+        <w:spacing w:after="120" w:line="240" w:lineRule="auto"/>
+        <w:jc w:val="both"/>
+        <w:rPr>
+          <w:rFonts w:ascii="Times New Roman" w:hAnsi="Times New Roman" w:cs="Times New Roman"/>
+          <w:bCs/>
+          <w:sz w:val="26"/>
+          <w:szCs w:val="26"/>
+        </w:rPr>
+      </w:pPr>
+      <w:r>
+        <w:rPr>
+          <w:rFonts w:ascii="Times New Roman" w:hAnsi="Times New Roman" w:cs="Times New Roman"/>
+          <w:bCs/>
+          <w:sz w:val="26"/>
+          <w:szCs w:val="26"/>
+        </w:rPr>
+        <w:t>Bảo vệ phải tuân thủ quy tắc về an ninh và an toàn của cơ sở trong thời gian không hoạt động.</w:t>
+      </w:r>
+    </w:p>
+    <w:p>
+      <w:pPr>
+        <w:pStyle w:val="ListParagraph"/>
+        <w:numPr>
+          <w:ilvl w:val="0"/>
+          <w:numId w:val="9"/>
+        </w:numPr>
+        <w:spacing w:after="120" w:line="240" w:lineRule="auto"/>
+        <w:jc w:val="both"/>
+        <w:rPr>
+          <w:rFonts w:ascii="Times New Roman" w:hAnsi="Times New Roman" w:cs="Times New Roman"/>
+          <w:bCs/>
+          <w:sz w:val="26"/>
+          <w:szCs w:val="26"/>
+        </w:rPr>
+      </w:pPr>
+      <w:r>
+        <w:rPr>
+          <w:rFonts w:ascii="Times New Roman" w:hAnsi="Times New Roman" w:cs="Times New Roman"/>
+          <w:bCs/>
+          <w:sz w:val="26"/>
+          <w:szCs w:val="26"/>
+        </w:rPr>
+        <w:t>Quy định về phòng karaoke:</w:t>
+      </w:r>
+    </w:p>
+    <w:p>
+      <w:pPr>
+        <w:pStyle w:val="ListParagraph"/>
+        <w:spacing w:after="120" w:line="240" w:lineRule="auto"/>
+        <w:jc w:val="both"/>
+        <w:rPr>
+          <w:rFonts w:ascii="Times New Roman" w:hAnsi="Times New Roman" w:cs="Times New Roman"/>
+          <w:bCs/>
+          <w:sz w:val="26"/>
+          <w:szCs w:val="26"/>
+        </w:rPr>
+      </w:pPr>
+    </w:p>
+    <w:p>
+      <w:pPr>
+        <w:pStyle w:val="ListParagraph"/>
+        <w:numPr>
+          <w:ilvl w:val="0"/>
+          <w:numId w:val="13"/>
+        </w:numPr>
+        <w:spacing w:after="120" w:line="240" w:lineRule="auto"/>
+        <w:jc w:val="both"/>
+        <w:rPr>
+          <w:rFonts w:ascii="Times New Roman" w:hAnsi="Times New Roman" w:cs="Times New Roman"/>
+          <w:bCs/>
+          <w:sz w:val="26"/>
+          <w:szCs w:val="26"/>
+        </w:rPr>
+      </w:pPr>
+      <w:r>
+        <w:rPr>
+          <w:rFonts w:ascii="Times New Roman" w:hAnsi="Times New Roman" w:cs="Times New Roman"/>
+          <w:bCs/>
+          <w:sz w:val="26"/>
+          <w:szCs w:val="26"/>
+        </w:rPr>
+        <w:t>Phòng karaoke được phân thành các loại dựa trên sức chứa (ví dụ: phòng 5, 10, 20 người).</w:t>
+      </w:r>
+    </w:p>
+    <w:p>
+      <w:pPr>
+        <w:pStyle w:val="ListParagraph"/>
+        <w:numPr>
+          <w:ilvl w:val="0"/>
+          <w:numId w:val="13"/>
+        </w:numPr>
+        <w:spacing w:after="120" w:line="240" w:lineRule="auto"/>
+        <w:jc w:val="both"/>
+        <w:rPr>
+          <w:rFonts w:ascii="Times New Roman" w:hAnsi="Times New Roman" w:cs="Times New Roman"/>
+          <w:bCs/>
+          <w:sz w:val="26"/>
+          <w:szCs w:val="26"/>
+        </w:rPr>
+      </w:pPr>
+      <w:r>
+        <w:rPr>
+          <w:rFonts w:ascii="Times New Roman" w:hAnsi="Times New Roman" w:cs="Times New Roman"/>
+          <w:bCs/>
+          <w:sz w:val="26"/>
+          <w:szCs w:val="26"/>
+        </w:rPr>
+        <w:t>Mỗi phòng được đánh số mã phòng để dễ quản lý và xác định.</w:t>
+      </w:r>
+    </w:p>
+    <w:p>
+      <w:pPr>
+        <w:pStyle w:val="ListParagraph"/>
+        <w:numPr>
+          <w:ilvl w:val="0"/>
+          <w:numId w:val="13"/>
+        </w:numPr>
+        <w:spacing w:after="120" w:line="240" w:lineRule="auto"/>
+        <w:jc w:val="both"/>
+        <w:rPr>
+          <w:rFonts w:ascii="Times New Roman" w:hAnsi="Times New Roman" w:cs="Times New Roman"/>
+          <w:bCs/>
+          <w:sz w:val="26"/>
+          <w:szCs w:val="26"/>
+        </w:rPr>
+      </w:pPr>
+      <w:r>
+        <w:rPr>
+          <w:rFonts w:ascii="Times New Roman" w:hAnsi="Times New Roman" w:cs="Times New Roman"/>
+          <w:bCs/>
+          <w:sz w:val="26"/>
+          <w:szCs w:val="26"/>
+        </w:rPr>
+        <w:t>Giá thuê phòng karaoke được tính theo giờ và tùy thuộc vào thời gian bắt đầu thuê (ban ngày hoặc ban đêm).</w:t>
+      </w:r>
+    </w:p>
+    <w:p>
+      <w:pPr>
+        <w:pStyle w:val="ListParagraph"/>
+        <w:numPr>
+          <w:ilvl w:val="0"/>
+          <w:numId w:val="9"/>
+        </w:numPr>
+        <w:spacing w:after="120" w:line="240" w:lineRule="auto"/>
+        <w:jc w:val="both"/>
+        <w:rPr>
+          <w:rFonts w:ascii="Times New Roman" w:hAnsi="Times New Roman" w:cs="Times New Roman"/>
+          <w:bCs/>
+          <w:sz w:val="26"/>
+          <w:szCs w:val="26"/>
+        </w:rPr>
+      </w:pPr>
+      <w:r>
+        <w:rPr>
+          <w:rFonts w:ascii="Times New Roman" w:hAnsi="Times New Roman" w:cs="Times New Roman"/>
+          <w:bCs/>
+          <w:sz w:val="26"/>
+          <w:szCs w:val="26"/>
+        </w:rPr>
+        <w:t>Quy định về thu chi và kế toán:</w:t>
+      </w:r>
+    </w:p>
+    <w:p>
+      <w:pPr>
+        <w:pStyle w:val="ListParagraph"/>
+        <w:spacing w:after="120" w:line="240" w:lineRule="auto"/>
+        <w:jc w:val="both"/>
+        <w:rPr>
+          <w:rFonts w:ascii="Times New Roman" w:hAnsi="Times New Roman" w:cs="Times New Roman"/>
+          <w:bCs/>
+          <w:sz w:val="26"/>
+          <w:szCs w:val="26"/>
+        </w:rPr>
+      </w:pPr>
+    </w:p>
+    <w:p>
+      <w:pPr>
+        <w:pStyle w:val="ListParagraph"/>
+        <w:numPr>
+          <w:ilvl w:val="0"/>
+          <w:numId w:val="14"/>
+        </w:numPr>
+        <w:spacing w:after="120" w:line="240" w:lineRule="auto"/>
+        <w:jc w:val="both"/>
+        <w:rPr>
+          <w:rFonts w:ascii="Times New Roman" w:hAnsi="Times New Roman" w:cs="Times New Roman"/>
+          <w:bCs/>
+          <w:sz w:val="26"/>
+          <w:szCs w:val="26"/>
+        </w:rPr>
+      </w:pPr>
+      <w:r>
+        <w:rPr>
+          <w:rFonts w:ascii="Times New Roman" w:hAnsi="Times New Roman" w:cs="Times New Roman"/>
+          <w:bCs/>
+          <w:sz w:val="26"/>
+          <w:szCs w:val="26"/>
+        </w:rPr>
+        <w:t>Bộ phận kế toán chung quản lý việc thu chi và thống kê tình hình kinh doanh của các cơ sở karaoke.</w:t>
+      </w:r>
+    </w:p>
+    <w:p>
+      <w:pPr>
+        <w:pStyle w:val="ListParagraph"/>
+        <w:numPr>
+          <w:ilvl w:val="0"/>
+          <w:numId w:val="14"/>
+        </w:numPr>
+        <w:spacing w:after="120" w:line="240" w:lineRule="auto"/>
+        <w:jc w:val="both"/>
+        <w:rPr>
+          <w:rFonts w:ascii="Times New Roman" w:hAnsi="Times New Roman" w:cs="Times New Roman"/>
+          <w:bCs/>
+          <w:sz w:val="26"/>
+          <w:szCs w:val="26"/>
+        </w:rPr>
+      </w:pPr>
+      <w:r>
+        <w:rPr>
+          <w:rFonts w:ascii="Times New Roman" w:hAnsi="Times New Roman" w:cs="Times New Roman"/>
+          <w:bCs/>
+          <w:sz w:val="26"/>
+          <w:szCs w:val="26"/>
+        </w:rPr>
+        <w:t>Dữ liệu về doanh thu và chi phí sẽ được chuyển về bộ phận kế toán vào cuối ngày để xử lý.</w:t>
+      </w:r>
+    </w:p>
+    <w:p>
+      <w:pPr>
+        <w:pStyle w:val="ListParagraph"/>
+        <w:numPr>
+          <w:ilvl w:val="0"/>
+          <w:numId w:val="9"/>
+        </w:numPr>
+        <w:spacing w:after="120" w:line="240" w:lineRule="auto"/>
+        <w:jc w:val="both"/>
+        <w:rPr>
+          <w:rFonts w:ascii="Times New Roman" w:hAnsi="Times New Roman" w:cs="Times New Roman"/>
+          <w:bCs/>
+          <w:sz w:val="26"/>
+          <w:szCs w:val="26"/>
+        </w:rPr>
+      </w:pPr>
+      <w:r>
+        <w:rPr>
+          <w:rFonts w:ascii="Times New Roman" w:hAnsi="Times New Roman" w:cs="Times New Roman"/>
+          <w:bCs/>
+          <w:sz w:val="26"/>
+          <w:szCs w:val="26"/>
+        </w:rPr>
+        <w:t>Quy định về nghỉ phép và làm thêm giờ:</w:t>
+      </w:r>
+    </w:p>
+    <w:p>
+      <w:pPr>
+        <w:pStyle w:val="ListParagraph"/>
+        <w:spacing w:after="120" w:line="240" w:lineRule="auto"/>
+        <w:jc w:val="both"/>
+        <w:rPr>
+          <w:rFonts w:ascii="Times New Roman" w:hAnsi="Times New Roman" w:cs="Times New Roman"/>
+          <w:bCs/>
+          <w:sz w:val="26"/>
+          <w:szCs w:val="26"/>
+        </w:rPr>
+      </w:pPr>
+    </w:p>
+    <w:p>
+      <w:pPr>
+        <w:pStyle w:val="ListParagraph"/>
+        <w:numPr>
+          <w:ilvl w:val="0"/>
+          <w:numId w:val="15"/>
+        </w:numPr>
+        <w:spacing w:after="120" w:line="240" w:lineRule="auto"/>
+        <w:jc w:val="both"/>
+        <w:rPr>
+          <w:rFonts w:ascii="Times New Roman" w:hAnsi="Times New Roman" w:cs="Times New Roman"/>
+          <w:bCs/>
+          <w:sz w:val="26"/>
+          <w:szCs w:val="26"/>
+        </w:rPr>
+      </w:pPr>
+      <w:r>
+        <w:rPr>
+          <w:rFonts w:ascii="Times New Roman" w:hAnsi="Times New Roman" w:cs="Times New Roman"/>
+          <w:bCs/>
+          <w:sz w:val="26"/>
+          <w:szCs w:val="26"/>
+        </w:rPr>
+        <w:t>Nhân viên được cấp quyền nghỉ phép hàng năm dựa trên thâm niên làm việc.</w:t>
+      </w:r>
+    </w:p>
+    <w:p>
+      <w:pPr>
+        <w:pStyle w:val="ListParagraph"/>
+        <w:numPr>
+          <w:ilvl w:val="0"/>
+          <w:numId w:val="15"/>
+        </w:numPr>
+        <w:spacing w:after="120" w:line="240" w:lineRule="auto"/>
+        <w:jc w:val="both"/>
+        <w:rPr>
+          <w:rFonts w:ascii="Times New Roman" w:hAnsi="Times New Roman" w:cs="Times New Roman"/>
+          <w:bCs/>
+          <w:sz w:val="26"/>
+          <w:szCs w:val="26"/>
+        </w:rPr>
+      </w:pPr>
+      <w:r>
+        <w:rPr>
+          <w:rFonts w:ascii="Times New Roman" w:hAnsi="Times New Roman" w:cs="Times New Roman"/>
+          <w:bCs/>
+          <w:sz w:val="26"/>
+          <w:szCs w:val="26"/>
+        </w:rPr>
+        <w:t>Nhân viên làm thêm giờ vào các ngày nghỉ sẽ được nghỉ bù hoặc được trả thêm.</w:t>
+      </w:r>
+    </w:p>
+    <w:p>
+      <w:pPr>
+        <w:pStyle w:val="ListParagraph"/>
+        <w:numPr>
+          <w:ilvl w:val="0"/>
+          <w:numId w:val="15"/>
+        </w:numPr>
+        <w:spacing w:after="120" w:line="240" w:lineRule="auto"/>
+        <w:jc w:val="both"/>
+        <w:rPr>
+          <w:rFonts w:ascii="Times New Roman" w:hAnsi="Times New Roman" w:cs="Times New Roman"/>
+          <w:bCs/>
+          <w:sz w:val="26"/>
+          <w:szCs w:val="26"/>
+        </w:rPr>
+      </w:pPr>
+      <w:r>
+        <w:rPr>
+          <w:rFonts w:ascii="Times New Roman" w:hAnsi="Times New Roman" w:cs="Times New Roman"/>
+          <w:bCs/>
+          <w:sz w:val="26"/>
+          <w:szCs w:val="26"/>
+        </w:rPr>
+        <w:t>Đối với nghỉ việc cá nhân, cần sự chấp thuận từ quản lý.</w:t>
+      </w:r>
+    </w:p>
+    <w:p>
+      <w:pPr>
+        <w:pStyle w:val="ListParagraph"/>
+        <w:spacing w:after="120" w:line="240" w:lineRule="auto"/>
+        <w:ind w:left="284"/>
+        <w:jc w:val="both"/>
+        <w:rPr>
+          <w:rFonts w:ascii="Times New Roman" w:hAnsi="Times New Roman" w:cs="Times New Roman"/>
+          <w:b/>
+          <w:sz w:val="26"/>
+          <w:szCs w:val="26"/>
+        </w:rPr>
+      </w:pPr>
+    </w:p>
+    <w:p>
+      <w:pPr>
+        <w:pStyle w:val="ListParagraph"/>
+        <w:spacing w:after="120" w:line="240" w:lineRule="auto"/>
+        <w:ind w:left="284"/>
+        <w:jc w:val="both"/>
+        <w:rPr>
+          <w:rFonts w:ascii="Times New Roman" w:hAnsi="Times New Roman" w:cs="Times New Roman"/>
+          <w:b/>
+          <w:sz w:val="26"/>
+          <w:szCs w:val="26"/>
+        </w:rPr>
+      </w:pPr>
+    </w:p>
+    <w:p>
+      <w:pPr>
+        <w:pStyle w:val="ListParagraph"/>
+        <w:spacing w:after="120" w:line="240" w:lineRule="auto"/>
+        <w:ind w:left="284"/>
+        <w:jc w:val="both"/>
+        <w:rPr>
+          <w:rFonts w:ascii="Times New Roman" w:hAnsi="Times New Roman" w:cs="Times New Roman"/>
+          <w:b/>
+          <w:sz w:val="26"/>
+          <w:szCs w:val="26"/>
+        </w:rPr>
+      </w:pPr>
+    </w:p>
+    <w:p>
+      <w:pPr>
+        <w:pStyle w:val="ListParagraph"/>
+        <w:spacing w:after="120" w:line="240" w:lineRule="auto"/>
+        <w:ind w:left="284"/>
+        <w:jc w:val="both"/>
+        <w:rPr>
+          <w:rFonts w:ascii="Times New Roman" w:hAnsi="Times New Roman" w:cs="Times New Roman"/>
+          <w:b/>
+          <w:sz w:val="26"/>
+          <w:szCs w:val="26"/>
+        </w:rPr>
+      </w:pPr>
+    </w:p>
+    <w:p>
+      <w:pPr>
+        <w:pStyle w:val="ListParagraph"/>
+        <w:spacing w:after="120" w:line="240" w:lineRule="auto"/>
+        <w:ind w:left="284"/>
+        <w:jc w:val="both"/>
+        <w:rPr>
+          <w:rFonts w:ascii="Times New Roman" w:hAnsi="Times New Roman" w:cs="Times New Roman"/>
+          <w:b/>
+          <w:sz w:val="26"/>
+          <w:szCs w:val="26"/>
+        </w:rPr>
+      </w:pPr>
+    </w:p>
+    <w:p>
+      <w:pPr>
+        <w:pStyle w:val="ListParagraph"/>
+        <w:spacing w:after="120" w:line="240" w:lineRule="auto"/>
+        <w:ind w:left="284"/>
+        <w:jc w:val="both"/>
+        <w:rPr>
+          <w:rFonts w:ascii="Times New Roman" w:hAnsi="Times New Roman" w:cs="Times New Roman"/>
+          <w:b/>
+          <w:sz w:val="26"/>
+          <w:szCs w:val="26"/>
+        </w:rPr>
+      </w:pPr>
+    </w:p>
+    <w:p>
+      <w:pPr>
+        <w:pStyle w:val="ListParagraph"/>
+        <w:spacing w:after="120" w:line="240" w:lineRule="auto"/>
+        <w:ind w:left="284"/>
+        <w:jc w:val="both"/>
+        <w:rPr>
+          <w:rFonts w:ascii="Times New Roman" w:hAnsi="Times New Roman" w:cs="Times New Roman"/>
+          <w:b/>
+          <w:sz w:val="26"/>
+          <w:szCs w:val="26"/>
+        </w:rPr>
+      </w:pPr>
+    </w:p>
+    <w:p>
+      <w:pPr>
+        <w:pStyle w:val="ListParagraph"/>
+        <w:spacing w:after="120" w:line="240" w:lineRule="auto"/>
+        <w:ind w:left="284"/>
+        <w:jc w:val="both"/>
+        <w:rPr>
+          <w:rFonts w:ascii="Times New Roman" w:hAnsi="Times New Roman" w:cs="Times New Roman"/>
+          <w:b/>
+          <w:sz w:val="26"/>
+          <w:szCs w:val="26"/>
+        </w:rPr>
+      </w:pPr>
+    </w:p>
+    <w:p>
+      <w:pPr>
+        <w:pStyle w:val="ListParagraph"/>
+        <w:spacing w:after="120" w:line="240" w:lineRule="auto"/>
+        <w:ind w:left="284"/>
+        <w:jc w:val="both"/>
+        <w:rPr>
+          <w:rFonts w:ascii="Times New Roman" w:hAnsi="Times New Roman" w:cs="Times New Roman"/>
+          <w:b/>
+          <w:sz w:val="26"/>
+          <w:szCs w:val="26"/>
+        </w:rPr>
+      </w:pPr>
+    </w:p>
+    <w:p>
+      <w:pPr>
+        <w:pStyle w:val="ListParagraph"/>
+        <w:spacing w:after="120" w:line="240" w:lineRule="auto"/>
+        <w:ind w:left="284"/>
+        <w:jc w:val="both"/>
+        <w:rPr>
+          <w:rFonts w:ascii="Times New Roman" w:hAnsi="Times New Roman" w:cs="Times New Roman"/>
+          <w:b/>
+          <w:sz w:val="26"/>
+          <w:szCs w:val="26"/>
+        </w:rPr>
+      </w:pPr>
+    </w:p>
+    <w:p>
+      <w:pPr>
+        <w:pStyle w:val="ListParagraph"/>
+        <w:spacing w:after="120" w:line="240" w:lineRule="auto"/>
+        <w:ind w:left="284"/>
+        <w:jc w:val="both"/>
+        <w:rPr>
+          <w:rFonts w:ascii="Times New Roman" w:hAnsi="Times New Roman" w:cs="Times New Roman"/>
+          <w:b/>
+          <w:sz w:val="26"/>
+          <w:szCs w:val="26"/>
+        </w:rPr>
+      </w:pPr>
+    </w:p>
+    <w:p>
+      <w:pPr>
+        <w:pStyle w:val="ListParagraph"/>
+        <w:spacing w:after="120" w:line="240" w:lineRule="auto"/>
+        <w:ind w:left="284"/>
+        <w:jc w:val="both"/>
+        <w:rPr>
+          <w:rFonts w:ascii="Times New Roman" w:hAnsi="Times New Roman" w:cs="Times New Roman"/>
+          <w:b/>
+          <w:sz w:val="26"/>
+          <w:szCs w:val="26"/>
+        </w:rPr>
+      </w:pPr>
     </w:p>
     <w:p>
       <w:pPr>
@@ -3883,72 +5180,6 @@
     </w:p>
     <w:p>
       <w:pPr>
-        <w:spacing w:after="120" w:line="240" w:lineRule="auto"/>
-        <w:jc w:val="both"/>
-        <w:rPr>
-          <w:rFonts w:ascii="Times New Roman" w:hAnsi="Times New Roman" w:cs="Times New Roman"/>
-          <w:sz w:val="26"/>
-          <w:szCs w:val="26"/>
-        </w:rPr>
-      </w:pPr>
-    </w:p>
-    <w:p>
-      <w:pPr>
-        <w:spacing w:after="120" w:line="240" w:lineRule="auto"/>
-        <w:jc w:val="both"/>
-        <w:rPr>
-          <w:rFonts w:ascii="Times New Roman" w:hAnsi="Times New Roman" w:cs="Times New Roman"/>
-          <w:sz w:val="26"/>
-          <w:szCs w:val="26"/>
-        </w:rPr>
-      </w:pPr>
-    </w:p>
-    <w:p>
-      <w:pPr>
-        <w:spacing w:after="120" w:line="240" w:lineRule="auto"/>
-        <w:jc w:val="both"/>
-        <w:rPr>
-          <w:rFonts w:ascii="Times New Roman" w:hAnsi="Times New Roman" w:cs="Times New Roman"/>
-          <w:sz w:val="26"/>
-          <w:szCs w:val="26"/>
-        </w:rPr>
-      </w:pPr>
-    </w:p>
-    <w:p>
-      <w:pPr>
-        <w:spacing w:after="120" w:line="240" w:lineRule="auto"/>
-        <w:jc w:val="both"/>
-        <w:rPr>
-          <w:rFonts w:ascii="Times New Roman" w:hAnsi="Times New Roman" w:cs="Times New Roman"/>
-          <w:sz w:val="26"/>
-          <w:szCs w:val="26"/>
-        </w:rPr>
-      </w:pPr>
-    </w:p>
-    <w:p>
-      <w:pPr>
-        <w:spacing w:after="120" w:line="240" w:lineRule="auto"/>
-        <w:jc w:val="both"/>
-        <w:rPr>
-          <w:rFonts w:ascii="Times New Roman" w:hAnsi="Times New Roman" w:cs="Times New Roman"/>
-          <w:sz w:val="26"/>
-          <w:szCs w:val="26"/>
-        </w:rPr>
-      </w:pPr>
-    </w:p>
-    <w:p>
-      <w:pPr>
-        <w:spacing w:after="120" w:line="240" w:lineRule="auto"/>
-        <w:jc w:val="both"/>
-        <w:rPr>
-          <w:rFonts w:ascii="Times New Roman" w:hAnsi="Times New Roman" w:cs="Times New Roman"/>
-          <w:sz w:val="26"/>
-          <w:szCs w:val="26"/>
-        </w:rPr>
-      </w:pPr>
-    </w:p>
-    <w:p>
-      <w:pPr>
         <w:pStyle w:val="ListParagraph"/>
         <w:numPr>
           <w:ilvl w:val="0"/>
@@ -4547,7 +5778,6 @@
                 <w:sz w:val="26"/>
                 <w:szCs w:val="26"/>
               </w:rPr>
-              <w:lastRenderedPageBreak/>
               <w:t>Cập nhật hàng hóa</w:t>
             </w:r>
           </w:p>
@@ -4827,6 +6057,7 @@
                 <w:sz w:val="26"/>
                 <w:szCs w:val="26"/>
               </w:rPr>
+              <w:lastRenderedPageBreak/>
               <w:t>Lập thống kê doanh thu</w:t>
             </w:r>
           </w:p>
@@ -5105,72 +6336,6 @@
     <w:p>
       <w:pPr>
         <w:spacing w:after="120" w:line="240" w:lineRule="auto"/>
-        <w:ind w:left="720"/>
-        <w:jc w:val="both"/>
-        <w:rPr>
-          <w:rFonts w:ascii="Times New Roman" w:hAnsi="Times New Roman" w:cs="Times New Roman"/>
-          <w:b/>
-          <w:sz w:val="26"/>
-          <w:szCs w:val="26"/>
-        </w:rPr>
-      </w:pPr>
-    </w:p>
-    <w:p>
-      <w:pPr>
-        <w:spacing w:after="120" w:line="240" w:lineRule="auto"/>
-        <w:ind w:left="720"/>
-        <w:jc w:val="both"/>
-        <w:rPr>
-          <w:rFonts w:ascii="Times New Roman" w:hAnsi="Times New Roman" w:cs="Times New Roman"/>
-          <w:b/>
-          <w:sz w:val="26"/>
-          <w:szCs w:val="26"/>
-        </w:rPr>
-      </w:pPr>
-    </w:p>
-    <w:p>
-      <w:pPr>
-        <w:spacing w:after="120" w:line="240" w:lineRule="auto"/>
-        <w:ind w:left="720"/>
-        <w:jc w:val="both"/>
-        <w:rPr>
-          <w:rFonts w:ascii="Times New Roman" w:hAnsi="Times New Roman" w:cs="Times New Roman"/>
-          <w:b/>
-          <w:sz w:val="26"/>
-          <w:szCs w:val="26"/>
-        </w:rPr>
-      </w:pPr>
-    </w:p>
-    <w:p>
-      <w:pPr>
-        <w:spacing w:after="120" w:line="240" w:lineRule="auto"/>
-        <w:ind w:left="720"/>
-        <w:jc w:val="both"/>
-        <w:rPr>
-          <w:rFonts w:ascii="Times New Roman" w:hAnsi="Times New Roman" w:cs="Times New Roman"/>
-          <w:b/>
-          <w:sz w:val="26"/>
-          <w:szCs w:val="26"/>
-        </w:rPr>
-      </w:pPr>
-    </w:p>
-    <w:p>
-      <w:pPr>
-        <w:spacing w:after="120" w:line="240" w:lineRule="auto"/>
-        <w:ind w:left="720"/>
-        <w:jc w:val="both"/>
-        <w:rPr>
-          <w:rFonts w:ascii="Times New Roman" w:hAnsi="Times New Roman" w:cs="Times New Roman"/>
-          <w:b/>
-          <w:sz w:val="26"/>
-          <w:szCs w:val="26"/>
-        </w:rPr>
-      </w:pPr>
-    </w:p>
-    <w:p>
-      <w:pPr>
-        <w:spacing w:after="120" w:line="240" w:lineRule="auto"/>
-        <w:ind w:left="720"/>
         <w:jc w:val="both"/>
         <w:rPr>
           <w:rFonts w:ascii="Times New Roman" w:hAnsi="Times New Roman" w:cs="Times New Roman"/>
@@ -5716,7 +6881,6 @@
         <w:docPartUnique/>
       </w:docPartObj>
     </w:sdtPr>
-    <w:sdtEndPr/>
     <w:sdtContent>
       <w:p>
         <w:pPr>
@@ -5873,7 +7037,6 @@
         <w:docPartUnique/>
       </w:docPartObj>
     </w:sdtPr>
-    <w:sdtEndPr/>
     <w:sdtContent>
       <w:p>
         <w:pPr>
@@ -6078,6 +7241,232 @@
 <file path=word/numbering.xml><?xml version="1.0" encoding="utf-8"?>
 <w:numbering xmlns:wpc="http://schemas.microsoft.com/office/word/2010/wordprocessingCanvas" xmlns:cx="http://schemas.microsoft.com/office/drawing/2014/chartex" xmlns:cx1="http://schemas.microsoft.com/office/drawing/2015/9/8/chartex" xmlns:cx2="http://schemas.microsoft.com/office/drawing/2015/10/21/chartex" xmlns:cx3="http://schemas.microsoft.com/office/drawing/2016/5/9/chartex" xmlns:cx4="http://schemas.microsoft.com/office/drawing/2016/5/10/chartex" xmlns:cx5="http://schemas.microsoft.com/office/drawing/2016/5/11/chartex" xmlns:cx6="http://schemas.microsoft.com/office/drawing/2016/5/12/chartex" xmlns:cx7="http://schemas.microsoft.com/office/drawing/2016/5/13/chartex" xmlns:cx8="http://schemas.microsoft.com/office/drawing/2016/5/14/chartex" xmlns:mc="http://schemas.openxmlformats.org/markup-compatibility/2006" xmlns:aink="http://schemas.microsoft.com/office/drawing/2016/ink" xmlns:am3d="http://schemas.microsoft.com/office/drawing/2017/model3d" xmlns:o="urn:schemas-microsoft-com:office:office" xmlns:oel="http://schemas.microsoft.com/office/2019/extlst" xmlns:r="http://schemas.openxmlformats.org/officeDocument/2006/relationships" xmlns:m="http://schemas.openxmlformats.org/officeDocument/2006/math" xmlns:v="urn:schemas-microsoft-com:vml" xmlns:wp14="http://schemas.microsoft.com/office/word/2010/wordprocessingDrawing" xmlns:wp="http://schemas.openxmlformats.org/drawingml/2006/wordprocessingDrawing" xmlns:w10="urn:schemas-microsoft-com:office:word" xmlns:w="http://schemas.openxmlformats.org/wordprocessingml/2006/main" xmlns:w14="http://schemas.microsoft.com/office/word/2010/wordml" xmlns:w15="http://schemas.microsoft.com/office/word/2012/wordml" xmlns:w16cex="http://schemas.microsoft.com/office/word/2018/wordml/cex" xmlns:w16cid="http://schemas.microsoft.com/office/word/2016/wordml/cid" xmlns:w16="http://schemas.microsoft.com/office/word/2018/wordml" xmlns:w16sdtdh="http://schemas.microsoft.com/office/word/2020/wordml/sdtdatahash" xmlns:w16se="http://schemas.microsoft.com/office/word/2015/wordml/symex" xmlns:wpg="http://schemas.microsoft.com/office/word/2010/wordprocessingGroup" xmlns:wpi="http://schemas.microsoft.com/office/word/2010/wordprocessingInk" xmlns:wne="http://schemas.microsoft.com/office/word/2006/wordml" xmlns:wps="http://schemas.microsoft.com/office/word/2010/wordprocessingShape" mc:Ignorable="w14 w15 w16se w16cid w16 w16cex w16sdtdh wp14">
   <w:abstractNum w:abstractNumId="0" w15:restartNumberingAfterBreak="0">
+    <w:nsid w:val="058F788D"/>
+    <w:multiLevelType w:val="hybridMultilevel"/>
+    <w:tmpl w:val="17B60F0C"/>
+    <w:lvl w:ilvl="0" w:tplc="04090001">
+      <w:start w:val="1"/>
+      <w:numFmt w:val="bullet"/>
+      <w:lvlText w:val=""/>
+      <w:lvlJc w:val="left"/>
+      <w:pPr>
+        <w:ind w:left="2160" w:hanging="360"/>
+      </w:pPr>
+      <w:rPr>
+        <w:rFonts w:ascii="Symbol" w:hAnsi="Symbol" w:hint="default"/>
+      </w:rPr>
+    </w:lvl>
+    <w:lvl w:ilvl="1" w:tplc="04090003" w:tentative="1">
+      <w:start w:val="1"/>
+      <w:numFmt w:val="bullet"/>
+      <w:lvlText w:val="o"/>
+      <w:lvlJc w:val="left"/>
+      <w:pPr>
+        <w:ind w:left="2880" w:hanging="360"/>
+      </w:pPr>
+      <w:rPr>
+        <w:rFonts w:ascii="Courier New" w:hAnsi="Courier New" w:cs="Courier New" w:hint="default"/>
+      </w:rPr>
+    </w:lvl>
+    <w:lvl w:ilvl="2" w:tplc="04090005" w:tentative="1">
+      <w:start w:val="1"/>
+      <w:numFmt w:val="bullet"/>
+      <w:lvlText w:val=""/>
+      <w:lvlJc w:val="left"/>
+      <w:pPr>
+        <w:ind w:left="3600" w:hanging="360"/>
+      </w:pPr>
+      <w:rPr>
+        <w:rFonts w:ascii="Wingdings" w:hAnsi="Wingdings" w:hint="default"/>
+      </w:rPr>
+    </w:lvl>
+    <w:lvl w:ilvl="3" w:tplc="04090001" w:tentative="1">
+      <w:start w:val="1"/>
+      <w:numFmt w:val="bullet"/>
+      <w:lvlText w:val=""/>
+      <w:lvlJc w:val="left"/>
+      <w:pPr>
+        <w:ind w:left="4320" w:hanging="360"/>
+      </w:pPr>
+      <w:rPr>
+        <w:rFonts w:ascii="Symbol" w:hAnsi="Symbol" w:hint="default"/>
+      </w:rPr>
+    </w:lvl>
+    <w:lvl w:ilvl="4" w:tplc="04090003" w:tentative="1">
+      <w:start w:val="1"/>
+      <w:numFmt w:val="bullet"/>
+      <w:lvlText w:val="o"/>
+      <w:lvlJc w:val="left"/>
+      <w:pPr>
+        <w:ind w:left="5040" w:hanging="360"/>
+      </w:pPr>
+      <w:rPr>
+        <w:rFonts w:ascii="Courier New" w:hAnsi="Courier New" w:cs="Courier New" w:hint="default"/>
+      </w:rPr>
+    </w:lvl>
+    <w:lvl w:ilvl="5" w:tplc="04090005" w:tentative="1">
+      <w:start w:val="1"/>
+      <w:numFmt w:val="bullet"/>
+      <w:lvlText w:val=""/>
+      <w:lvlJc w:val="left"/>
+      <w:pPr>
+        <w:ind w:left="5760" w:hanging="360"/>
+      </w:pPr>
+      <w:rPr>
+        <w:rFonts w:ascii="Wingdings" w:hAnsi="Wingdings" w:hint="default"/>
+      </w:rPr>
+    </w:lvl>
+    <w:lvl w:ilvl="6" w:tplc="04090001" w:tentative="1">
+      <w:start w:val="1"/>
+      <w:numFmt w:val="bullet"/>
+      <w:lvlText w:val=""/>
+      <w:lvlJc w:val="left"/>
+      <w:pPr>
+        <w:ind w:left="6480" w:hanging="360"/>
+      </w:pPr>
+      <w:rPr>
+        <w:rFonts w:ascii="Symbol" w:hAnsi="Symbol" w:hint="default"/>
+      </w:rPr>
+    </w:lvl>
+    <w:lvl w:ilvl="7" w:tplc="04090003" w:tentative="1">
+      <w:start w:val="1"/>
+      <w:numFmt w:val="bullet"/>
+      <w:lvlText w:val="o"/>
+      <w:lvlJc w:val="left"/>
+      <w:pPr>
+        <w:ind w:left="7200" w:hanging="360"/>
+      </w:pPr>
+      <w:rPr>
+        <w:rFonts w:ascii="Courier New" w:hAnsi="Courier New" w:cs="Courier New" w:hint="default"/>
+      </w:rPr>
+    </w:lvl>
+    <w:lvl w:ilvl="8" w:tplc="04090005" w:tentative="1">
+      <w:start w:val="1"/>
+      <w:numFmt w:val="bullet"/>
+      <w:lvlText w:val=""/>
+      <w:lvlJc w:val="left"/>
+      <w:pPr>
+        <w:ind w:left="7920" w:hanging="360"/>
+      </w:pPr>
+      <w:rPr>
+        <w:rFonts w:ascii="Wingdings" w:hAnsi="Wingdings" w:hint="default"/>
+      </w:rPr>
+    </w:lvl>
+  </w:abstractNum>
+  <w:abstractNum w:abstractNumId="1" w15:restartNumberingAfterBreak="0">
+    <w:nsid w:val="0C776B7B"/>
+    <w:multiLevelType w:val="hybridMultilevel"/>
+    <w:tmpl w:val="134ED5A8"/>
+    <w:lvl w:ilvl="0" w:tplc="04090001">
+      <w:start w:val="1"/>
+      <w:numFmt w:val="bullet"/>
+      <w:lvlText w:val=""/>
+      <w:lvlJc w:val="left"/>
+      <w:pPr>
+        <w:ind w:left="2160" w:hanging="360"/>
+      </w:pPr>
+      <w:rPr>
+        <w:rFonts w:ascii="Symbol" w:hAnsi="Symbol" w:hint="default"/>
+      </w:rPr>
+    </w:lvl>
+    <w:lvl w:ilvl="1" w:tplc="04090003" w:tentative="1">
+      <w:start w:val="1"/>
+      <w:numFmt w:val="bullet"/>
+      <w:lvlText w:val="o"/>
+      <w:lvlJc w:val="left"/>
+      <w:pPr>
+        <w:ind w:left="2880" w:hanging="360"/>
+      </w:pPr>
+      <w:rPr>
+        <w:rFonts w:ascii="Courier New" w:hAnsi="Courier New" w:cs="Courier New" w:hint="default"/>
+      </w:rPr>
+    </w:lvl>
+    <w:lvl w:ilvl="2" w:tplc="04090005" w:tentative="1">
+      <w:start w:val="1"/>
+      <w:numFmt w:val="bullet"/>
+      <w:lvlText w:val=""/>
+      <w:lvlJc w:val="left"/>
+      <w:pPr>
+        <w:ind w:left="3600" w:hanging="360"/>
+      </w:pPr>
+      <w:rPr>
+        <w:rFonts w:ascii="Wingdings" w:hAnsi="Wingdings" w:hint="default"/>
+      </w:rPr>
+    </w:lvl>
+    <w:lvl w:ilvl="3" w:tplc="04090001" w:tentative="1">
+      <w:start w:val="1"/>
+      <w:numFmt w:val="bullet"/>
+      <w:lvlText w:val=""/>
+      <w:lvlJc w:val="left"/>
+      <w:pPr>
+        <w:ind w:left="4320" w:hanging="360"/>
+      </w:pPr>
+      <w:rPr>
+        <w:rFonts w:ascii="Symbol" w:hAnsi="Symbol" w:hint="default"/>
+      </w:rPr>
+    </w:lvl>
+    <w:lvl w:ilvl="4" w:tplc="04090003" w:tentative="1">
+      <w:start w:val="1"/>
+      <w:numFmt w:val="bullet"/>
+      <w:lvlText w:val="o"/>
+      <w:lvlJc w:val="left"/>
+      <w:pPr>
+        <w:ind w:left="5040" w:hanging="360"/>
+      </w:pPr>
+      <w:rPr>
+        <w:rFonts w:ascii="Courier New" w:hAnsi="Courier New" w:cs="Courier New" w:hint="default"/>
+      </w:rPr>
+    </w:lvl>
+    <w:lvl w:ilvl="5" w:tplc="04090005" w:tentative="1">
+      <w:start w:val="1"/>
+      <w:numFmt w:val="bullet"/>
+      <w:lvlText w:val=""/>
+      <w:lvlJc w:val="left"/>
+      <w:pPr>
+        <w:ind w:left="5760" w:hanging="360"/>
+      </w:pPr>
+      <w:rPr>
+        <w:rFonts w:ascii="Wingdings" w:hAnsi="Wingdings" w:hint="default"/>
+      </w:rPr>
+    </w:lvl>
+    <w:lvl w:ilvl="6" w:tplc="04090001" w:tentative="1">
+      <w:start w:val="1"/>
+      <w:numFmt w:val="bullet"/>
+      <w:lvlText w:val=""/>
+      <w:lvlJc w:val="left"/>
+      <w:pPr>
+        <w:ind w:left="6480" w:hanging="360"/>
+      </w:pPr>
+      <w:rPr>
+        <w:rFonts w:ascii="Symbol" w:hAnsi="Symbol" w:hint="default"/>
+      </w:rPr>
+    </w:lvl>
+    <w:lvl w:ilvl="7" w:tplc="04090003" w:tentative="1">
+      <w:start w:val="1"/>
+      <w:numFmt w:val="bullet"/>
+      <w:lvlText w:val="o"/>
+      <w:lvlJc w:val="left"/>
+      <w:pPr>
+        <w:ind w:left="7200" w:hanging="360"/>
+      </w:pPr>
+      <w:rPr>
+        <w:rFonts w:ascii="Courier New" w:hAnsi="Courier New" w:cs="Courier New" w:hint="default"/>
+      </w:rPr>
+    </w:lvl>
+    <w:lvl w:ilvl="8" w:tplc="04090005" w:tentative="1">
+      <w:start w:val="1"/>
+      <w:numFmt w:val="bullet"/>
+      <w:lvlText w:val=""/>
+      <w:lvlJc w:val="left"/>
+      <w:pPr>
+        <w:ind w:left="7920" w:hanging="360"/>
+      </w:pPr>
+      <w:rPr>
+        <w:rFonts w:ascii="Wingdings" w:hAnsi="Wingdings" w:hint="default"/>
+      </w:rPr>
+    </w:lvl>
+  </w:abstractNum>
+  <w:abstractNum w:abstractNumId="2" w15:restartNumberingAfterBreak="0">
     <w:nsid w:val="14941522"/>
     <w:multiLevelType w:val="multilevel"/>
     <w:tmpl w:val="BB5C2C00"/>
@@ -6190,7 +7579,7 @@
       </w:pPr>
     </w:lvl>
   </w:abstractNum>
-  <w:abstractNum w:abstractNumId="1" w15:restartNumberingAfterBreak="0">
+  <w:abstractNum w:abstractNumId="3" w15:restartNumberingAfterBreak="0">
     <w:nsid w:val="167E25C7"/>
     <w:multiLevelType w:val="hybridMultilevel"/>
     <w:tmpl w:val="50820F28"/>
@@ -6302,7 +7691,93 @@
       </w:rPr>
     </w:lvl>
   </w:abstractNum>
-  <w:abstractNum w:abstractNumId="2" w15:restartNumberingAfterBreak="0">
+  <w:abstractNum w:abstractNumId="4" w15:restartNumberingAfterBreak="0">
+    <w:nsid w:val="2C3B03A0"/>
+    <w:multiLevelType w:val="hybridMultilevel"/>
+    <w:tmpl w:val="CBECA254"/>
+    <w:lvl w:ilvl="0" w:tplc="0409000F">
+      <w:start w:val="1"/>
+      <w:numFmt w:val="decimal"/>
+      <w:lvlText w:val="%1."/>
+      <w:lvlJc w:val="left"/>
+      <w:pPr>
+        <w:ind w:left="1440" w:hanging="360"/>
+      </w:pPr>
+    </w:lvl>
+    <w:lvl w:ilvl="1" w:tplc="04090019" w:tentative="1">
+      <w:start w:val="1"/>
+      <w:numFmt w:val="lowerLetter"/>
+      <w:lvlText w:val="%2."/>
+      <w:lvlJc w:val="left"/>
+      <w:pPr>
+        <w:ind w:left="2160" w:hanging="360"/>
+      </w:pPr>
+    </w:lvl>
+    <w:lvl w:ilvl="2" w:tplc="0409001B" w:tentative="1">
+      <w:start w:val="1"/>
+      <w:numFmt w:val="lowerRoman"/>
+      <w:lvlText w:val="%3."/>
+      <w:lvlJc w:val="right"/>
+      <w:pPr>
+        <w:ind w:left="2880" w:hanging="180"/>
+      </w:pPr>
+    </w:lvl>
+    <w:lvl w:ilvl="3" w:tplc="0409000F" w:tentative="1">
+      <w:start w:val="1"/>
+      <w:numFmt w:val="decimal"/>
+      <w:lvlText w:val="%4."/>
+      <w:lvlJc w:val="left"/>
+      <w:pPr>
+        <w:ind w:left="3600" w:hanging="360"/>
+      </w:pPr>
+    </w:lvl>
+    <w:lvl w:ilvl="4" w:tplc="04090019" w:tentative="1">
+      <w:start w:val="1"/>
+      <w:numFmt w:val="lowerLetter"/>
+      <w:lvlText w:val="%5."/>
+      <w:lvlJc w:val="left"/>
+      <w:pPr>
+        <w:ind w:left="4320" w:hanging="360"/>
+      </w:pPr>
+    </w:lvl>
+    <w:lvl w:ilvl="5" w:tplc="0409001B" w:tentative="1">
+      <w:start w:val="1"/>
+      <w:numFmt w:val="lowerRoman"/>
+      <w:lvlText w:val="%6."/>
+      <w:lvlJc w:val="right"/>
+      <w:pPr>
+        <w:ind w:left="5040" w:hanging="180"/>
+      </w:pPr>
+    </w:lvl>
+    <w:lvl w:ilvl="6" w:tplc="0409000F" w:tentative="1">
+      <w:start w:val="1"/>
+      <w:numFmt w:val="decimal"/>
+      <w:lvlText w:val="%7."/>
+      <w:lvlJc w:val="left"/>
+      <w:pPr>
+        <w:ind w:left="5760" w:hanging="360"/>
+      </w:pPr>
+    </w:lvl>
+    <w:lvl w:ilvl="7" w:tplc="04090019" w:tentative="1">
+      <w:start w:val="1"/>
+      <w:numFmt w:val="lowerLetter"/>
+      <w:lvlText w:val="%8."/>
+      <w:lvlJc w:val="left"/>
+      <w:pPr>
+        <w:ind w:left="6480" w:hanging="360"/>
+      </w:pPr>
+    </w:lvl>
+    <w:lvl w:ilvl="8" w:tplc="0409001B" w:tentative="1">
+      <w:start w:val="1"/>
+      <w:numFmt w:val="lowerRoman"/>
+      <w:lvlText w:val="%9."/>
+      <w:lvlJc w:val="right"/>
+      <w:pPr>
+        <w:ind w:left="7200" w:hanging="180"/>
+      </w:pPr>
+    </w:lvl>
+  </w:abstractNum>
+  <w:abstractNum w:abstractNumId="5" w15:restartNumberingAfterBreak="0">
     <w:nsid w:val="2CDB0CC7"/>
     <w:multiLevelType w:val="hybridMultilevel"/>
     <w:tmpl w:val="BF8612D0"/>
@@ -6414,7 +7889,233 @@
       </w:rPr>
     </w:lvl>
   </w:abstractNum>
-  <w:abstractNum w:abstractNumId="3" w15:restartNumberingAfterBreak="0">
+  <w:abstractNum w:abstractNumId="6" w15:restartNumberingAfterBreak="0">
+    <w:nsid w:val="30D10BBC"/>
+    <w:multiLevelType w:val="hybridMultilevel"/>
+    <w:tmpl w:val="9C2CC4EE"/>
+    <w:lvl w:ilvl="0" w:tplc="04090001">
+      <w:start w:val="1"/>
+      <w:numFmt w:val="bullet"/>
+      <w:lvlText w:val=""/>
+      <w:lvlJc w:val="left"/>
+      <w:pPr>
+        <w:ind w:left="2160" w:hanging="360"/>
+      </w:pPr>
+      <w:rPr>
+        <w:rFonts w:ascii="Symbol" w:hAnsi="Symbol" w:hint="default"/>
+      </w:rPr>
+    </w:lvl>
+    <w:lvl w:ilvl="1" w:tplc="04090003" w:tentative="1">
+      <w:start w:val="1"/>
+      <w:numFmt w:val="bullet"/>
+      <w:lvlText w:val="o"/>
+      <w:lvlJc w:val="left"/>
+      <w:pPr>
+        <w:ind w:left="2880" w:hanging="360"/>
+      </w:pPr>
+      <w:rPr>
+        <w:rFonts w:ascii="Courier New" w:hAnsi="Courier New" w:cs="Courier New" w:hint="default"/>
+      </w:rPr>
+    </w:lvl>
+    <w:lvl w:ilvl="2" w:tplc="04090005" w:tentative="1">
+      <w:start w:val="1"/>
+      <w:numFmt w:val="bullet"/>
+      <w:lvlText w:val=""/>
+      <w:lvlJc w:val="left"/>
+      <w:pPr>
+        <w:ind w:left="3600" w:hanging="360"/>
+      </w:pPr>
+      <w:rPr>
+        <w:rFonts w:ascii="Wingdings" w:hAnsi="Wingdings" w:hint="default"/>
+      </w:rPr>
+    </w:lvl>
+    <w:lvl w:ilvl="3" w:tplc="04090001" w:tentative="1">
+      <w:start w:val="1"/>
+      <w:numFmt w:val="bullet"/>
+      <w:lvlText w:val=""/>
+      <w:lvlJc w:val="left"/>
+      <w:pPr>
+        <w:ind w:left="4320" w:hanging="360"/>
+      </w:pPr>
+      <w:rPr>
+        <w:rFonts w:ascii="Symbol" w:hAnsi="Symbol" w:hint="default"/>
+      </w:rPr>
+    </w:lvl>
+    <w:lvl w:ilvl="4" w:tplc="04090003" w:tentative="1">
+      <w:start w:val="1"/>
+      <w:numFmt w:val="bullet"/>
+      <w:lvlText w:val="o"/>
+      <w:lvlJc w:val="left"/>
+      <w:pPr>
+        <w:ind w:left="5040" w:hanging="360"/>
+      </w:pPr>
+      <w:rPr>
+        <w:rFonts w:ascii="Courier New" w:hAnsi="Courier New" w:cs="Courier New" w:hint="default"/>
+      </w:rPr>
+    </w:lvl>
+    <w:lvl w:ilvl="5" w:tplc="04090005" w:tentative="1">
+      <w:start w:val="1"/>
+      <w:numFmt w:val="bullet"/>
+      <w:lvlText w:val=""/>
+      <w:lvlJc w:val="left"/>
+      <w:pPr>
+        <w:ind w:left="5760" w:hanging="360"/>
+      </w:pPr>
+      <w:rPr>
+        <w:rFonts w:ascii="Wingdings" w:hAnsi="Wingdings" w:hint="default"/>
+      </w:rPr>
+    </w:lvl>
+    <w:lvl w:ilvl="6" w:tplc="04090001" w:tentative="1">
+      <w:start w:val="1"/>
+      <w:numFmt w:val="bullet"/>
+      <w:lvlText w:val=""/>
+      <w:lvlJc w:val="left"/>
+      <w:pPr>
+        <w:ind w:left="6480" w:hanging="360"/>
+      </w:pPr>
+      <w:rPr>
+        <w:rFonts w:ascii="Symbol" w:hAnsi="Symbol" w:hint="default"/>
+      </w:rPr>
+    </w:lvl>
+    <w:lvl w:ilvl="7" w:tplc="04090003" w:tentative="1">
+      <w:start w:val="1"/>
+      <w:numFmt w:val="bullet"/>
+      <w:lvlText w:val="o"/>
+      <w:lvlJc w:val="left"/>
+      <w:pPr>
+        <w:ind w:left="7200" w:hanging="360"/>
+      </w:pPr>
+      <w:rPr>
+        <w:rFonts w:ascii="Courier New" w:hAnsi="Courier New" w:cs="Courier New" w:hint="default"/>
+      </w:rPr>
+    </w:lvl>
+    <w:lvl w:ilvl="8" w:tplc="04090005" w:tentative="1">
+      <w:start w:val="1"/>
+      <w:numFmt w:val="bullet"/>
+      <w:lvlText w:val=""/>
+      <w:lvlJc w:val="left"/>
+      <w:pPr>
+        <w:ind w:left="7920" w:hanging="360"/>
+      </w:pPr>
+      <w:rPr>
+        <w:rFonts w:ascii="Wingdings" w:hAnsi="Wingdings" w:hint="default"/>
+      </w:rPr>
+    </w:lvl>
+  </w:abstractNum>
+  <w:abstractNum w:abstractNumId="7" w15:restartNumberingAfterBreak="0">
+    <w:nsid w:val="546617F3"/>
+    <w:multiLevelType w:val="hybridMultilevel"/>
+    <w:tmpl w:val="DDC4321A"/>
+    <w:lvl w:ilvl="0" w:tplc="04090001">
+      <w:start w:val="1"/>
+      <w:numFmt w:val="bullet"/>
+      <w:lvlText w:val=""/>
+      <w:lvlJc w:val="left"/>
+      <w:pPr>
+        <w:ind w:left="2160" w:hanging="360"/>
+      </w:pPr>
+      <w:rPr>
+        <w:rFonts w:ascii="Symbol" w:hAnsi="Symbol" w:hint="default"/>
+      </w:rPr>
+    </w:lvl>
+    <w:lvl w:ilvl="1" w:tplc="04090003" w:tentative="1">
+      <w:start w:val="1"/>
+      <w:numFmt w:val="bullet"/>
+      <w:lvlText w:val="o"/>
+      <w:lvlJc w:val="left"/>
+      <w:pPr>
+        <w:ind w:left="2880" w:hanging="360"/>
+      </w:pPr>
+      <w:rPr>
+        <w:rFonts w:ascii="Courier New" w:hAnsi="Courier New" w:cs="Courier New" w:hint="default"/>
+      </w:rPr>
+    </w:lvl>
+    <w:lvl w:ilvl="2" w:tplc="04090005" w:tentative="1">
+      <w:start w:val="1"/>
+      <w:numFmt w:val="bullet"/>
+      <w:lvlText w:val=""/>
+      <w:lvlJc w:val="left"/>
+      <w:pPr>
+        <w:ind w:left="3600" w:hanging="360"/>
+      </w:pPr>
+      <w:rPr>
+        <w:rFonts w:ascii="Wingdings" w:hAnsi="Wingdings" w:hint="default"/>
+      </w:rPr>
+    </w:lvl>
+    <w:lvl w:ilvl="3" w:tplc="04090001" w:tentative="1">
+      <w:start w:val="1"/>
+      <w:numFmt w:val="bullet"/>
+      <w:lvlText w:val=""/>
+      <w:lvlJc w:val="left"/>
+      <w:pPr>
+        <w:ind w:left="4320" w:hanging="360"/>
+      </w:pPr>
+      <w:rPr>
+        <w:rFonts w:ascii="Symbol" w:hAnsi="Symbol" w:hint="default"/>
+      </w:rPr>
+    </w:lvl>
+    <w:lvl w:ilvl="4" w:tplc="04090003" w:tentative="1">
+      <w:start w:val="1"/>
+      <w:numFmt w:val="bullet"/>
+      <w:lvlText w:val="o"/>
+      <w:lvlJc w:val="left"/>
+      <w:pPr>
+        <w:ind w:left="5040" w:hanging="360"/>
+      </w:pPr>
+      <w:rPr>
+        <w:rFonts w:ascii="Courier New" w:hAnsi="Courier New" w:cs="Courier New" w:hint="default"/>
+      </w:rPr>
+    </w:lvl>
+    <w:lvl w:ilvl="5" w:tplc="04090005" w:tentative="1">
+      <w:start w:val="1"/>
+      <w:numFmt w:val="bullet"/>
+      <w:lvlText w:val=""/>
+      <w:lvlJc w:val="left"/>
+      <w:pPr>
+        <w:ind w:left="5760" w:hanging="360"/>
+      </w:pPr>
+      <w:rPr>
+        <w:rFonts w:ascii="Wingdings" w:hAnsi="Wingdings" w:hint="default"/>
+      </w:rPr>
+    </w:lvl>
+    <w:lvl w:ilvl="6" w:tplc="04090001" w:tentative="1">
+      <w:start w:val="1"/>
+      <w:numFmt w:val="bullet"/>
+      <w:lvlText w:val=""/>
+      <w:lvlJc w:val="left"/>
+      <w:pPr>
+        <w:ind w:left="6480" w:hanging="360"/>
+      </w:pPr>
+      <w:rPr>
+        <w:rFonts w:ascii="Symbol" w:hAnsi="Symbol" w:hint="default"/>
+      </w:rPr>
+    </w:lvl>
+    <w:lvl w:ilvl="7" w:tplc="04090003" w:tentative="1">
+      <w:start w:val="1"/>
+      <w:numFmt w:val="bullet"/>
+      <w:lvlText w:val="o"/>
+      <w:lvlJc w:val="left"/>
+      <w:pPr>
+        <w:ind w:left="7200" w:hanging="360"/>
+      </w:pPr>
+      <w:rPr>
+        <w:rFonts w:ascii="Courier New" w:hAnsi="Courier New" w:cs="Courier New" w:hint="default"/>
+      </w:rPr>
+    </w:lvl>
+    <w:lvl w:ilvl="8" w:tplc="04090005" w:tentative="1">
+      <w:start w:val="1"/>
+      <w:numFmt w:val="bullet"/>
+      <w:lvlText w:val=""/>
+      <w:lvlJc w:val="left"/>
+      <w:pPr>
+        <w:ind w:left="7920" w:hanging="360"/>
+      </w:pPr>
+      <w:rPr>
+        <w:rFonts w:ascii="Wingdings" w:hAnsi="Wingdings" w:hint="default"/>
+      </w:rPr>
+    </w:lvl>
+  </w:abstractNum>
+  <w:abstractNum w:abstractNumId="8" w15:restartNumberingAfterBreak="0">
     <w:nsid w:val="590B5486"/>
     <w:multiLevelType w:val="multilevel"/>
     <w:tmpl w:val="9C781F00"/>
@@ -6536,7 +8237,120 @@
       </w:pPr>
     </w:lvl>
   </w:abstractNum>
-  <w:abstractNum w:abstractNumId="4" w15:restartNumberingAfterBreak="0">
+  <w:abstractNum w:abstractNumId="9" w15:restartNumberingAfterBreak="0">
+    <w:nsid w:val="5E1F22EC"/>
+    <w:multiLevelType w:val="hybridMultilevel"/>
+    <w:tmpl w:val="12500D6E"/>
+    <w:lvl w:ilvl="0" w:tplc="04090001">
+      <w:start w:val="1"/>
+      <w:numFmt w:val="bullet"/>
+      <w:lvlText w:val=""/>
+      <w:lvlJc w:val="left"/>
+      <w:pPr>
+        <w:ind w:left="2160" w:hanging="360"/>
+      </w:pPr>
+      <w:rPr>
+        <w:rFonts w:ascii="Symbol" w:hAnsi="Symbol" w:hint="default"/>
+      </w:rPr>
+    </w:lvl>
+    <w:lvl w:ilvl="1" w:tplc="04090003" w:tentative="1">
+      <w:start w:val="1"/>
+      <w:numFmt w:val="bullet"/>
+      <w:lvlText w:val="o"/>
+      <w:lvlJc w:val="left"/>
+      <w:pPr>
+        <w:ind w:left="2880" w:hanging="360"/>
+      </w:pPr>
+      <w:rPr>
+        <w:rFonts w:ascii="Courier New" w:hAnsi="Courier New" w:cs="Courier New" w:hint="default"/>
+      </w:rPr>
+    </w:lvl>
+    <w:lvl w:ilvl="2" w:tplc="04090005" w:tentative="1">
+      <w:start w:val="1"/>
+      <w:numFmt w:val="bullet"/>
+      <w:lvlText w:val=""/>
+      <w:lvlJc w:val="left"/>
+      <w:pPr>
+        <w:ind w:left="3600" w:hanging="360"/>
+      </w:pPr>
+      <w:rPr>
+        <w:rFonts w:ascii="Wingdings" w:hAnsi="Wingdings" w:hint="default"/>
+      </w:rPr>
+    </w:lvl>
+    <w:lvl w:ilvl="3" w:tplc="04090001" w:tentative="1">
+      <w:start w:val="1"/>
+      <w:numFmt w:val="bullet"/>
+      <w:lvlText w:val=""/>
+      <w:lvlJc w:val="left"/>
+      <w:pPr>
+        <w:ind w:left="4320" w:hanging="360"/>
+      </w:pPr>
+      <w:rPr>
+        <w:rFonts w:ascii="Symbol" w:hAnsi="Symbol" w:hint="default"/>
+      </w:rPr>
+    </w:lvl>
+    <w:lvl w:ilvl="4" w:tplc="04090003" w:tentative="1">
+      <w:start w:val="1"/>
+      <w:numFmt w:val="bullet"/>
+      <w:lvlText w:val="o"/>
+      <w:lvlJc w:val="left"/>
+      <w:pPr>
+        <w:ind w:left="5040" w:hanging="360"/>
+      </w:pPr>
+      <w:rPr>
+        <w:rFonts w:ascii="Courier New" w:hAnsi="Courier New" w:cs="Courier New" w:hint="default"/>
+      </w:rPr>
+    </w:lvl>
+    <w:lvl w:ilvl="5" w:tplc="04090005" w:tentative="1">
+      <w:start w:val="1"/>
+      <w:numFmt w:val="bullet"/>
+      <w:lvlText w:val=""/>
+      <w:lvlJc w:val="left"/>
+      <w:pPr>
+        <w:ind w:left="5760" w:hanging="360"/>
+      </w:pPr>
+      <w:rPr>
+        <w:rFonts w:ascii="Wingdings" w:hAnsi="Wingdings" w:hint="default"/>
+      </w:rPr>
+    </w:lvl>
+    <w:lvl w:ilvl="6" w:tplc="04090001" w:tentative="1">
+      <w:start w:val="1"/>
+      <w:numFmt w:val="bullet"/>
+      <w:lvlText w:val=""/>
+      <w:lvlJc w:val="left"/>
+      <w:pPr>
+        <w:ind w:left="6480" w:hanging="360"/>
+      </w:pPr>
+      <w:rPr>
+        <w:rFonts w:ascii="Symbol" w:hAnsi="Symbol" w:hint="default"/>
+      </w:rPr>
+    </w:lvl>
+    <w:lvl w:ilvl="7" w:tplc="04090003" w:tentative="1">
+      <w:start w:val="1"/>
+      <w:numFmt w:val="bullet"/>
+      <w:lvlText w:val="o"/>
+      <w:lvlJc w:val="left"/>
+      <w:pPr>
+        <w:ind w:left="7200" w:hanging="360"/>
+      </w:pPr>
+      <w:rPr>
+        <w:rFonts w:ascii="Courier New" w:hAnsi="Courier New" w:cs="Courier New" w:hint="default"/>
+      </w:rPr>
+    </w:lvl>
+    <w:lvl w:ilvl="8" w:tplc="04090005" w:tentative="1">
+      <w:start w:val="1"/>
+      <w:numFmt w:val="bullet"/>
+      <w:lvlText w:val=""/>
+      <w:lvlJc w:val="left"/>
+      <w:pPr>
+        <w:ind w:left="7920" w:hanging="360"/>
+      </w:pPr>
+      <w:rPr>
+        <w:rFonts w:ascii="Wingdings" w:hAnsi="Wingdings" w:hint="default"/>
+      </w:rPr>
+    </w:lvl>
+  </w:abstractNum>
+  <w:abstractNum w:abstractNumId="10" w15:restartNumberingAfterBreak="0">
     <w:nsid w:val="68FF4242"/>
     <w:multiLevelType w:val="hybridMultilevel"/>
     <w:tmpl w:val="7A0CC560"/>
@@ -6648,7 +8462,120 @@
       </w:rPr>
     </w:lvl>
   </w:abstractNum>
-  <w:abstractNum w:abstractNumId="5" w15:restartNumberingAfterBreak="0">
+  <w:abstractNum w:abstractNumId="11" w15:restartNumberingAfterBreak="0">
+    <w:nsid w:val="6BE501CA"/>
+    <w:multiLevelType w:val="hybridMultilevel"/>
+    <w:tmpl w:val="8A462966"/>
+    <w:lvl w:ilvl="0" w:tplc="04090001">
+      <w:start w:val="1"/>
+      <w:numFmt w:val="bullet"/>
+      <w:lvlText w:val=""/>
+      <w:lvlJc w:val="left"/>
+      <w:pPr>
+        <w:ind w:left="2160" w:hanging="360"/>
+      </w:pPr>
+      <w:rPr>
+        <w:rFonts w:ascii="Symbol" w:hAnsi="Symbol" w:hint="default"/>
+      </w:rPr>
+    </w:lvl>
+    <w:lvl w:ilvl="1" w:tplc="04090003" w:tentative="1">
+      <w:start w:val="1"/>
+      <w:numFmt w:val="bullet"/>
+      <w:lvlText w:val="o"/>
+      <w:lvlJc w:val="left"/>
+      <w:pPr>
+        <w:ind w:left="2880" w:hanging="360"/>
+      </w:pPr>
+      <w:rPr>
+        <w:rFonts w:ascii="Courier New" w:hAnsi="Courier New" w:cs="Courier New" w:hint="default"/>
+      </w:rPr>
+    </w:lvl>
+    <w:lvl w:ilvl="2" w:tplc="04090005" w:tentative="1">
+      <w:start w:val="1"/>
+      <w:numFmt w:val="bullet"/>
+      <w:lvlText w:val=""/>
+      <w:lvlJc w:val="left"/>
+      <w:pPr>
+        <w:ind w:left="3600" w:hanging="360"/>
+      </w:pPr>
+      <w:rPr>
+        <w:rFonts w:ascii="Wingdings" w:hAnsi="Wingdings" w:hint="default"/>
+      </w:rPr>
+    </w:lvl>
+    <w:lvl w:ilvl="3" w:tplc="04090001" w:tentative="1">
+      <w:start w:val="1"/>
+      <w:numFmt w:val="bullet"/>
+      <w:lvlText w:val=""/>
+      <w:lvlJc w:val="left"/>
+      <w:pPr>
+        <w:ind w:left="4320" w:hanging="360"/>
+      </w:pPr>
+      <w:rPr>
+        <w:rFonts w:ascii="Symbol" w:hAnsi="Symbol" w:hint="default"/>
+      </w:rPr>
+    </w:lvl>
+    <w:lvl w:ilvl="4" w:tplc="04090003" w:tentative="1">
+      <w:start w:val="1"/>
+      <w:numFmt w:val="bullet"/>
+      <w:lvlText w:val="o"/>
+      <w:lvlJc w:val="left"/>
+      <w:pPr>
+        <w:ind w:left="5040" w:hanging="360"/>
+      </w:pPr>
+      <w:rPr>
+        <w:rFonts w:ascii="Courier New" w:hAnsi="Courier New" w:cs="Courier New" w:hint="default"/>
+      </w:rPr>
+    </w:lvl>
+    <w:lvl w:ilvl="5" w:tplc="04090005" w:tentative="1">
+      <w:start w:val="1"/>
+      <w:numFmt w:val="bullet"/>
+      <w:lvlText w:val=""/>
+      <w:lvlJc w:val="left"/>
+      <w:pPr>
+        <w:ind w:left="5760" w:hanging="360"/>
+      </w:pPr>
+      <w:rPr>
+        <w:rFonts w:ascii="Wingdings" w:hAnsi="Wingdings" w:hint="default"/>
+      </w:rPr>
+    </w:lvl>
+    <w:lvl w:ilvl="6" w:tplc="04090001" w:tentative="1">
+      <w:start w:val="1"/>
+      <w:numFmt w:val="bullet"/>
+      <w:lvlText w:val=""/>
+      <w:lvlJc w:val="left"/>
+      <w:pPr>
+        <w:ind w:left="6480" w:hanging="360"/>
+      </w:pPr>
+      <w:rPr>
+        <w:rFonts w:ascii="Symbol" w:hAnsi="Symbol" w:hint="default"/>
+      </w:rPr>
+    </w:lvl>
+    <w:lvl w:ilvl="7" w:tplc="04090003" w:tentative="1">
+      <w:start w:val="1"/>
+      <w:numFmt w:val="bullet"/>
+      <w:lvlText w:val="o"/>
+      <w:lvlJc w:val="left"/>
+      <w:pPr>
+        <w:ind w:left="7200" w:hanging="360"/>
+      </w:pPr>
+      <w:rPr>
+        <w:rFonts w:ascii="Courier New" w:hAnsi="Courier New" w:cs="Courier New" w:hint="default"/>
+      </w:rPr>
+    </w:lvl>
+    <w:lvl w:ilvl="8" w:tplc="04090005" w:tentative="1">
+      <w:start w:val="1"/>
+      <w:numFmt w:val="bullet"/>
+      <w:lvlText w:val=""/>
+      <w:lvlJc w:val="left"/>
+      <w:pPr>
+        <w:ind w:left="7920" w:hanging="360"/>
+      </w:pPr>
+      <w:rPr>
+        <w:rFonts w:ascii="Wingdings" w:hAnsi="Wingdings" w:hint="default"/>
+      </w:rPr>
+    </w:lvl>
+  </w:abstractNum>
+  <w:abstractNum w:abstractNumId="12" w15:restartNumberingAfterBreak="0">
     <w:nsid w:val="6CCE6871"/>
     <w:multiLevelType w:val="multilevel"/>
     <w:tmpl w:val="F2461290"/>
@@ -6761,7 +8688,7 @@
       </w:pPr>
     </w:lvl>
   </w:abstractNum>
-  <w:abstractNum w:abstractNumId="6" w15:restartNumberingAfterBreak="0">
+  <w:abstractNum w:abstractNumId="13" w15:restartNumberingAfterBreak="0">
     <w:nsid w:val="7FEB3E20"/>
     <w:multiLevelType w:val="multilevel"/>
     <w:tmpl w:val="1F5EC406"/>
@@ -6875,31 +8802,52 @@
     </w:lvl>
   </w:abstractNum>
   <w:num w:numId="1" w16cid:durableId="991711254">
-    <w:abstractNumId w:val="0"/>
+    <w:abstractNumId w:val="2"/>
   </w:num>
   <w:num w:numId="2" w16cid:durableId="1538664507">
-    <w:abstractNumId w:val="5"/>
+    <w:abstractNumId w:val="12"/>
   </w:num>
   <w:num w:numId="3" w16cid:durableId="1935823598">
-    <w:abstractNumId w:val="6"/>
+    <w:abstractNumId w:val="13"/>
   </w:num>
   <w:num w:numId="4" w16cid:durableId="1457798952">
-    <w:abstractNumId w:val="3"/>
+    <w:abstractNumId w:val="8"/>
   </w:num>
   <w:num w:numId="5" w16cid:durableId="528682146">
-    <w:abstractNumId w:val="6"/>
+    <w:abstractNumId w:val="13"/>
     <w:lvlOverride w:ilvl="0">
       <w:startOverride w:val="1"/>
     </w:lvlOverride>
   </w:num>
   <w:num w:numId="6" w16cid:durableId="819422929">
+    <w:abstractNumId w:val="3"/>
+  </w:num>
+  <w:num w:numId="7" w16cid:durableId="1853882577">
+    <w:abstractNumId w:val="5"/>
+  </w:num>
+  <w:num w:numId="8" w16cid:durableId="1437021626">
+    <w:abstractNumId w:val="10"/>
+  </w:num>
+  <w:num w:numId="9" w16cid:durableId="258418314">
+    <w:abstractNumId w:val="4"/>
+  </w:num>
+  <w:num w:numId="10" w16cid:durableId="1340541901">
+    <w:abstractNumId w:val="9"/>
+  </w:num>
+  <w:num w:numId="11" w16cid:durableId="776098693">
+    <w:abstractNumId w:val="7"/>
+  </w:num>
+  <w:num w:numId="12" w16cid:durableId="1712418686">
     <w:abstractNumId w:val="1"/>
   </w:num>
-  <w:num w:numId="7" w16cid:durableId="1853882577">
-    <w:abstractNumId w:val="2"/>
+  <w:num w:numId="13" w16cid:durableId="1464151809">
+    <w:abstractNumId w:val="11"/>
   </w:num>
-  <w:num w:numId="8" w16cid:durableId="1437021626">
-    <w:abstractNumId w:val="4"/>
+  <w:num w:numId="14" w16cid:durableId="860775631">
+    <w:abstractNumId w:val="6"/>
+  </w:num>
+  <w:num w:numId="15" w16cid:durableId="1239166915">
+    <w:abstractNumId w:val="0"/>
   </w:num>
 </w:numbering>
 </file>

</xml_diff>

<commit_message>
Cập nhật file tài liệu 2
</commit_message>
<xml_diff>
--- a/2_QAs/v1.1/17_2_ApplicationDevelopment_QAs_v1.1.docx
+++ b/2_QAs/v1.1/17_2_ApplicationDevelopment_QAs_v1.1.docx
@@ -2741,7 +2741,52 @@
           <w:sz w:val="26"/>
           <w:szCs w:val="26"/>
         </w:rPr>
-        <w:t>Đối với nghỉ việc cá nhân, cần sự chấp thuận từ quản lý.</w:t>
+        <w:t xml:space="preserve">Đối với </w:t>
+      </w:r>
+      <w:r>
+        <w:rPr>
+          <w:rFonts w:ascii="Times New Roman" w:hAnsi="Times New Roman" w:cs="Times New Roman"/>
+          <w:bCs/>
+          <w:sz w:val="26"/>
+          <w:szCs w:val="26"/>
+        </w:rPr>
+        <w:t>cá nhân, n</w:t>
+      </w:r>
+      <w:r>
+        <w:rPr>
+          <w:rFonts w:ascii="Times New Roman" w:hAnsi="Times New Roman" w:cs="Times New Roman"/>
+          <w:bCs/>
+          <w:sz w:val="26"/>
+          <w:szCs w:val="26"/>
+        </w:rPr>
+        <w:t xml:space="preserve">ếu cần đổi ca làm việc hoặc xin nghỉ phép, nhân viên phải thông báo cho </w:t>
+      </w:r>
+      <w:r>
+        <w:rPr>
+          <w:rFonts w:ascii="Times New Roman" w:hAnsi="Times New Roman" w:cs="Times New Roman"/>
+          <w:bCs/>
+          <w:sz w:val="26"/>
+          <w:szCs w:val="26"/>
+        </w:rPr>
+        <w:t xml:space="preserve">bộ phận </w:t>
+      </w:r>
+      <w:r>
+        <w:rPr>
+          <w:rFonts w:ascii="Times New Roman" w:hAnsi="Times New Roman" w:cs="Times New Roman"/>
+          <w:bCs/>
+          <w:sz w:val="26"/>
+          <w:szCs w:val="26"/>
+        </w:rPr>
+        <w:t xml:space="preserve">quản lý </w:t>
+      </w:r>
+      <w:r>
+        <w:rPr>
+          <w:rFonts w:ascii="Times New Roman" w:hAnsi="Times New Roman" w:cs="Times New Roman"/>
+          <w:bCs/>
+          <w:sz w:val="26"/>
+          <w:szCs w:val="26"/>
+        </w:rPr>
+        <w:t>ít nhất trước 24h.</w:t>
       </w:r>
     </w:p>
     <w:p>
@@ -2950,7 +2995,6 @@
           <w:sz w:val="26"/>
           <w:szCs w:val="26"/>
         </w:rPr>
-        <w:lastRenderedPageBreak/>
         <w:t>Danh sách các câu hỏi khi thu thập và làm rõ yêu cầu của ứng dụng</w:t>
       </w:r>
     </w:p>
@@ -4076,6 +4120,7 @@
                 <w:sz w:val="26"/>
                 <w:szCs w:val="26"/>
               </w:rPr>
+              <w:lastRenderedPageBreak/>
               <w:t>10.</w:t>
             </w:r>
           </w:p>
@@ -4171,7 +4216,6 @@
                 <w:sz w:val="26"/>
                 <w:szCs w:val="26"/>
               </w:rPr>
-              <w:lastRenderedPageBreak/>
               <w:t>11.</w:t>
             </w:r>
           </w:p>
@@ -4905,7 +4949,16 @@
                 <w:sz w:val="26"/>
                 <w:szCs w:val="26"/>
               </w:rPr>
-              <w:t>Người dùng có khả năng tạo báo cáo và thống kê trong ứng dụng và có thể lựa chọn các tiêu chí như thời gian, loại phòng và dịch vụ để tạo ra báo cáo về doanh thu, số lượng khách hàng đúng không?</w:t>
+              <w:t xml:space="preserve">Người dùng có khả năng tạo báo cáo và thống kê trong ứng dụng và có thể lựa chọn các tiêu chí như thời gian, loại phòng và dịch vụ để tạo ra báo cáo về doanh thu, số </w:t>
+            </w:r>
+            <w:r>
+              <w:rPr>
+                <w:rFonts w:ascii="Times New Roman" w:eastAsia="Calibri" w:hAnsi="Times New Roman" w:cs="Times New Roman"/>
+                <w:sz w:val="26"/>
+                <w:szCs w:val="26"/>
+              </w:rPr>
+              <w:lastRenderedPageBreak/>
+              <w:t>lượng khách hàng đúng không?</w:t>
             </w:r>
           </w:p>
         </w:tc>
@@ -4930,6 +4983,7 @@
                 <w:sz w:val="26"/>
                 <w:szCs w:val="26"/>
               </w:rPr>
+              <w:lastRenderedPageBreak/>
               <w:t>Đúng vậy</w:t>
             </w:r>
             <w:r>
@@ -4999,7 +5053,6 @@
                 <w:sz w:val="26"/>
                 <w:szCs w:val="26"/>
               </w:rPr>
-              <w:lastRenderedPageBreak/>
               <w:t>19.</w:t>
             </w:r>
           </w:p>
@@ -5958,6 +6011,7 @@
                 <w:sz w:val="26"/>
                 <w:szCs w:val="26"/>
               </w:rPr>
+              <w:lastRenderedPageBreak/>
               <w:t xml:space="preserve">Quản lý phân công và ca trực nhân </w:t>
             </w:r>
             <w:r>
@@ -6057,7 +6111,6 @@
                 <w:sz w:val="26"/>
                 <w:szCs w:val="26"/>
               </w:rPr>
-              <w:lastRenderedPageBreak/>
               <w:t>Lập thống kê doanh thu</w:t>
             </w:r>
           </w:p>

</xml_diff>